<commit_message>
Added load test pattern metrics
</commit_message>
<xml_diff>
--- a/Test Plan/Evaluation & Teamwork Modules Test Plan v4.0.docx
+++ b/Test Plan/Evaluation & Teamwork Modules Test Plan v4.0.docx
@@ -1,6 +1,6 @@
 
 <file path=word/document.xml><?xml version="1.0" encoding="utf-8"?>
-<w:document xmlns:wpc="http://schemas.microsoft.com/office/word/2010/wordprocessingCanvas" xmlns:mc="http://schemas.openxmlformats.org/markup-compatibility/2006" xmlns:o="urn:schemas-microsoft-com:office:office" xmlns:r="http://schemas.openxmlformats.org/officeDocument/2006/relationships" xmlns:m="http://schemas.openxmlformats.org/officeDocument/2006/math" xmlns:v="urn:schemas-microsoft-com:vml" xmlns:wp14="http://schemas.microsoft.com/office/word/2010/wordprocessingDrawing" xmlns:wp="http://schemas.openxmlformats.org/drawingml/2006/wordprocessingDrawing" xmlns:w10="urn:schemas-microsoft-com:office:word" xmlns:w="http://schemas.openxmlformats.org/wordprocessingml/2006/main" xmlns:w14="http://schemas.microsoft.com/office/word/2010/wordml" xmlns:wpg="http://schemas.microsoft.com/office/word/2010/wordprocessingGroup" xmlns:wpi="http://schemas.microsoft.com/office/word/2010/wordprocessingInk" xmlns:wne="http://schemas.microsoft.com/office/word/2006/wordml" xmlns:wps="http://schemas.microsoft.com/office/word/2010/wordprocessingShape" mc:Ignorable="w14 wp14">
+<w:document xmlns:wpc="http://schemas.microsoft.com/office/word/2010/wordprocessingCanvas" xmlns:mc="http://schemas.openxmlformats.org/markup-compatibility/2006" xmlns:o="urn:schemas-microsoft-com:office:office" xmlns:r="http://schemas.openxmlformats.org/officeDocument/2006/relationships" xmlns:m="http://schemas.openxmlformats.org/officeDocument/2006/math" xmlns:v="urn:schemas-microsoft-com:vml" xmlns:wp14="http://schemas.microsoft.com/office/word/2010/wordprocessingDrawing" xmlns:wp="http://schemas.openxmlformats.org/drawingml/2006/wordprocessingDrawing" xmlns:w10="urn:schemas-microsoft-com:office:word" xmlns:w="http://schemas.openxmlformats.org/wordprocessingml/2006/main" xmlns:w14="http://schemas.microsoft.com/office/word/2010/wordml" xmlns:w15="http://schemas.microsoft.com/office/word/2012/wordml" xmlns:wpg="http://schemas.microsoft.com/office/word/2010/wordprocessingGroup" xmlns:wpi="http://schemas.microsoft.com/office/word/2010/wordprocessingInk" xmlns:wne="http://schemas.microsoft.com/office/word/2006/wordml" xmlns:wps="http://schemas.microsoft.com/office/word/2010/wordprocessingShape" mc:Ignorable="w14 w15 wp14">
   <w:body>
     <w:p>
       <w:pPr>
@@ -59,13 +59,23 @@
           <w:szCs w:val="40"/>
         </w:rPr>
       </w:pPr>
+      <w:proofErr w:type="spellStart"/>
       <w:r>
         <w:rPr>
           <w:rFonts w:asciiTheme="minorHAnsi" w:hAnsiTheme="minorHAnsi" w:cstheme="minorHAnsi"/>
           <w:sz w:val="40"/>
           <w:szCs w:val="40"/>
         </w:rPr>
-        <w:t xml:space="preserve">Telerik Academy </w:t>
+        <w:t>Telerik</w:t>
+      </w:r>
+      <w:proofErr w:type="spellEnd"/>
+      <w:r>
+        <w:rPr>
+          <w:rFonts w:asciiTheme="minorHAnsi" w:hAnsiTheme="minorHAnsi" w:cstheme="minorHAnsi"/>
+          <w:sz w:val="40"/>
+          <w:szCs w:val="40"/>
+        </w:rPr>
+        <w:t xml:space="preserve"> Academy </w:t>
       </w:r>
       <w:r>
         <w:rPr>
@@ -324,16 +334,7 @@
           <w:sz w:val="28"/>
           <w:szCs w:val="28"/>
         </w:rPr>
-        <w:t>November 14</w:t>
-      </w:r>
-      <w:r>
-        <w:rPr>
-          <w:rFonts w:asciiTheme="minorHAnsi" w:hAnsiTheme="minorHAnsi" w:cstheme="minorHAnsi"/>
-          <w:noProof/>
-          <w:sz w:val="28"/>
-          <w:szCs w:val="28"/>
-        </w:rPr>
-        <w:t>, 2014</w:t>
+        <w:t>November 14, 2014</w:t>
       </w:r>
       <w:r>
         <w:rPr>
@@ -5850,7 +5851,27 @@
           <w:sz w:val="28"/>
           <w:szCs w:val="28"/>
         </w:rPr>
-        <w:t xml:space="preserve"> in the student system being developed by Telerik Academy institution.</w:t>
+        <w:t xml:space="preserve"> in the student system being developed by </w:t>
+      </w:r>
+      <w:proofErr w:type="spellStart"/>
+      <w:r>
+        <w:rPr>
+          <w:rFonts w:asciiTheme="minorHAnsi" w:hAnsiTheme="minorHAnsi" w:cstheme="minorHAnsi"/>
+          <w:color w:val="auto"/>
+          <w:sz w:val="28"/>
+          <w:szCs w:val="28"/>
+        </w:rPr>
+        <w:t>Telerik</w:t>
+      </w:r>
+      <w:proofErr w:type="spellEnd"/>
+      <w:r>
+        <w:rPr>
+          <w:rFonts w:asciiTheme="minorHAnsi" w:hAnsiTheme="minorHAnsi" w:cstheme="minorHAnsi"/>
+          <w:color w:val="auto"/>
+          <w:sz w:val="28"/>
+          <w:szCs w:val="28"/>
+        </w:rPr>
+        <w:t xml:space="preserve"> Academy institution.</w:t>
       </w:r>
     </w:p>
     <w:p>
@@ -5905,7 +5926,8 @@
         </w:rPr>
         <w:t xml:space="preserve">, exams, teammates, etc. in courses they participate. This project is intended to provide testing for the modules “Evaluation” and “Teamwork” in the </w:t>
       </w:r>
-      <w:hyperlink r:id="rId9" w:history="1">
+      <w:hyperlink r:id="rId8" w:history="1">
+        <w:proofErr w:type="spellStart"/>
         <w:r>
           <w:rPr>
             <w:rStyle w:val="Hyperlink"/>
@@ -5915,6 +5937,7 @@
           </w:rPr>
           <w:t>Telerik</w:t>
         </w:r>
+        <w:proofErr w:type="spellEnd"/>
         <w:r>
           <w:rPr>
             <w:rStyle w:val="Hyperlink"/>
@@ -6387,7 +6410,7 @@
           <w:szCs w:val="28"/>
         </w:rPr>
       </w:pPr>
-      <w:hyperlink r:id="rId10" w:history="1">
+      <w:hyperlink r:id="rId9" w:history="1">
         <w:r>
           <w:rPr>
             <w:rStyle w:val="Hyperlink"/>
@@ -8761,6 +8784,20 @@
     <w:p>
       <w:pPr>
         <w:pStyle w:val="Normal1"/>
+        <w:spacing w:line="360" w:lineRule="auto"/>
+        <w:ind w:left="1800"/>
+        <w:jc w:val="both"/>
+        <w:rPr>
+          <w:rFonts w:asciiTheme="minorHAnsi" w:hAnsiTheme="minorHAnsi" w:cstheme="minorHAnsi"/>
+          <w:color w:val="auto"/>
+          <w:sz w:val="28"/>
+          <w:szCs w:val="28"/>
+        </w:rPr>
+      </w:pPr>
+    </w:p>
+    <w:p>
+      <w:pPr>
+        <w:pStyle w:val="Normal1"/>
         <w:numPr>
           <w:ilvl w:val="0"/>
           <w:numId w:val="3"/>
@@ -8781,6 +8818,7 @@
           <w:sz w:val="28"/>
           <w:szCs w:val="28"/>
         </w:rPr>
+        <w:lastRenderedPageBreak/>
         <w:t>Defe</w:t>
       </w:r>
       <w:r>
@@ -8816,7 +8854,6 @@
           <w:sz w:val="28"/>
           <w:szCs w:val="28"/>
         </w:rPr>
-        <w:lastRenderedPageBreak/>
         <w:t>R</w:t>
       </w:r>
       <w:r>
@@ -9570,7 +9607,25 @@
           <w:sz w:val="28"/>
           <w:szCs w:val="28"/>
         </w:rPr>
-        <w:t>Front less than</w:t>
+        <w:t xml:space="preserve">Front </w:t>
+      </w:r>
+      <w:r>
+        <w:rPr>
+          <w:rFonts w:asciiTheme="minorHAnsi" w:hAnsiTheme="minorHAnsi" w:cstheme="minorHAnsi"/>
+          <w:color w:val="auto"/>
+          <w:sz w:val="28"/>
+          <w:szCs w:val="28"/>
+        </w:rPr>
+        <w:t xml:space="preserve">- </w:t>
+      </w:r>
+      <w:r>
+        <w:rPr>
+          <w:rFonts w:asciiTheme="minorHAnsi" w:hAnsiTheme="minorHAnsi" w:cstheme="minorHAnsi"/>
+          <w:color w:val="auto"/>
+          <w:sz w:val="28"/>
+          <w:szCs w:val="28"/>
+        </w:rPr>
+        <w:t>less than</w:t>
       </w:r>
       <w:r>
         <w:rPr>
@@ -9659,6 +9714,15 @@
           <w:sz w:val="28"/>
           <w:szCs w:val="28"/>
         </w:rPr>
+        <w:t xml:space="preserve">- </w:t>
+      </w:r>
+      <w:r>
+        <w:rPr>
+          <w:rFonts w:asciiTheme="minorHAnsi" w:hAnsiTheme="minorHAnsi" w:cstheme="minorHAnsi"/>
+          <w:color w:val="auto"/>
+          <w:sz w:val="28"/>
+          <w:szCs w:val="28"/>
+        </w:rPr>
         <w:t>less than</w:t>
       </w:r>
       <w:r>
@@ -9673,56 +9737,2501 @@
     </w:p>
     <w:p>
       <w:pPr>
-        <w:pStyle w:val="Heading1"/>
-      </w:pPr>
-      <w:bookmarkStart w:id="42" w:name="_Toc402465407"/>
-      <w:r>
-        <w:t>TESTING CRITERIAS</w:t>
-      </w:r>
+        <w:pStyle w:val="Normal1"/>
+        <w:numPr>
+          <w:ilvl w:val="0"/>
+          <w:numId w:val="3"/>
+        </w:numPr>
+        <w:spacing w:line="360" w:lineRule="auto"/>
+        <w:jc w:val="both"/>
+        <w:rPr>
+          <w:rFonts w:asciiTheme="minorHAnsi" w:hAnsiTheme="minorHAnsi" w:cstheme="minorHAnsi"/>
+          <w:color w:val="auto"/>
+          <w:sz w:val="28"/>
+          <w:szCs w:val="28"/>
+        </w:rPr>
+      </w:pPr>
+      <w:r>
+        <w:rPr>
+          <w:rFonts w:asciiTheme="minorHAnsi" w:hAnsiTheme="minorHAnsi" w:cstheme="minorHAnsi"/>
+          <w:color w:val="auto"/>
+          <w:sz w:val="28"/>
+          <w:szCs w:val="28"/>
+        </w:rPr>
+        <w:t>Load test pattern</w:t>
+      </w:r>
+      <w:r>
+        <w:rPr>
+          <w:rFonts w:asciiTheme="minorHAnsi" w:hAnsiTheme="minorHAnsi" w:cstheme="minorHAnsi"/>
+          <w:color w:val="auto"/>
+          <w:sz w:val="28"/>
+          <w:szCs w:val="28"/>
+        </w:rPr>
+        <w:t xml:space="preserve"> metrics</w:t>
+      </w:r>
+    </w:p>
+    <w:p>
+      <w:pPr>
+        <w:pStyle w:val="Normal1"/>
+        <w:spacing w:line="360" w:lineRule="auto"/>
+        <w:ind w:left="1080"/>
+        <w:jc w:val="both"/>
+        <w:rPr>
+          <w:rFonts w:asciiTheme="minorHAnsi" w:hAnsiTheme="minorHAnsi" w:cstheme="minorHAnsi"/>
+          <w:color w:val="auto"/>
+          <w:sz w:val="28"/>
+          <w:szCs w:val="28"/>
+        </w:rPr>
+      </w:pPr>
+    </w:p>
+    <w:tbl>
+      <w:tblPr>
+        <w:tblW w:w="9220" w:type="dxa"/>
+        <w:tblInd w:w="755" w:type="dxa"/>
+        <w:tblLook w:val="04A0" w:firstRow="1" w:lastRow="0" w:firstColumn="1" w:lastColumn="0" w:noHBand="0" w:noVBand="1"/>
+      </w:tblPr>
+      <w:tblGrid>
+        <w:gridCol w:w="3240"/>
+        <w:gridCol w:w="1495"/>
+        <w:gridCol w:w="1495"/>
+        <w:gridCol w:w="1495"/>
+        <w:gridCol w:w="1495"/>
+      </w:tblGrid>
+      <w:tr>
+        <w:trPr>
+          <w:trHeight w:val="499"/>
+        </w:trPr>
+        <w:tc>
+          <w:tcPr>
+            <w:tcW w:w="3240" w:type="dxa"/>
+            <w:tcBorders>
+              <w:top w:val="nil"/>
+              <w:left w:val="nil"/>
+              <w:bottom w:val="nil"/>
+              <w:right w:val="nil"/>
+            </w:tcBorders>
+            <w:shd w:val="clear" w:color="000000" w:fill="70AD47"/>
+            <w:noWrap/>
+            <w:vAlign w:val="bottom"/>
+            <w:hideMark/>
+          </w:tcPr>
+          <w:p>
+            <w:pPr>
+              <w:spacing w:before="0" w:after="0"/>
+              <w:jc w:val="left"/>
+              <w:rPr>
+                <w:rFonts w:eastAsia="Times New Roman" w:cs="Calibri"/>
+                <w:color w:val="FFFFFF"/>
+                <w:sz w:val="28"/>
+                <w:szCs w:val="28"/>
+              </w:rPr>
+            </w:pPr>
+            <w:r>
+              <w:rPr>
+                <w:rFonts w:eastAsia="Times New Roman" w:cs="Calibri"/>
+                <w:color w:val="FFFFFF"/>
+                <w:sz w:val="28"/>
+                <w:szCs w:val="28"/>
+              </w:rPr>
+              <w:t>F</w:t>
+            </w:r>
+            <w:r>
+              <w:rPr>
+                <w:rFonts w:eastAsia="Times New Roman" w:cs="Calibri"/>
+                <w:color w:val="FFFFFF"/>
+                <w:sz w:val="28"/>
+                <w:szCs w:val="28"/>
+              </w:rPr>
+              <w:t>ront</w:t>
+            </w:r>
+          </w:p>
+        </w:tc>
+        <w:tc>
+          <w:tcPr>
+            <w:tcW w:w="1495" w:type="dxa"/>
+            <w:tcBorders>
+              <w:top w:val="nil"/>
+              <w:left w:val="nil"/>
+              <w:bottom w:val="nil"/>
+              <w:right w:val="nil"/>
+            </w:tcBorders>
+            <w:shd w:val="clear" w:color="000000" w:fill="70AD47"/>
+            <w:noWrap/>
+            <w:vAlign w:val="bottom"/>
+            <w:hideMark/>
+          </w:tcPr>
+          <w:p>
+            <w:pPr>
+              <w:spacing w:before="0" w:after="0"/>
+              <w:jc w:val="left"/>
+              <w:rPr>
+                <w:rFonts w:eastAsia="Times New Roman" w:cs="Calibri"/>
+                <w:color w:val="000000"/>
+                <w:sz w:val="28"/>
+                <w:szCs w:val="28"/>
+              </w:rPr>
+            </w:pPr>
+            <w:r>
+              <w:rPr>
+                <w:rFonts w:eastAsia="Times New Roman" w:cs="Calibri"/>
+                <w:color w:val="000000"/>
+                <w:sz w:val="28"/>
+                <w:szCs w:val="28"/>
+              </w:rPr>
+              <w:t> </w:t>
+            </w:r>
+          </w:p>
+        </w:tc>
+        <w:tc>
+          <w:tcPr>
+            <w:tcW w:w="1495" w:type="dxa"/>
+            <w:tcBorders>
+              <w:top w:val="nil"/>
+              <w:left w:val="nil"/>
+              <w:bottom w:val="nil"/>
+              <w:right w:val="nil"/>
+            </w:tcBorders>
+            <w:shd w:val="clear" w:color="000000" w:fill="70AD47"/>
+            <w:noWrap/>
+            <w:vAlign w:val="bottom"/>
+            <w:hideMark/>
+          </w:tcPr>
+          <w:p>
+            <w:pPr>
+              <w:spacing w:before="0" w:after="0"/>
+              <w:jc w:val="left"/>
+              <w:rPr>
+                <w:rFonts w:eastAsia="Times New Roman" w:cs="Calibri"/>
+                <w:color w:val="000000"/>
+                <w:sz w:val="28"/>
+                <w:szCs w:val="28"/>
+              </w:rPr>
+            </w:pPr>
+            <w:r>
+              <w:rPr>
+                <w:rFonts w:eastAsia="Times New Roman" w:cs="Calibri"/>
+                <w:color w:val="000000"/>
+                <w:sz w:val="28"/>
+                <w:szCs w:val="28"/>
+              </w:rPr>
+              <w:t> </w:t>
+            </w:r>
+          </w:p>
+        </w:tc>
+        <w:tc>
+          <w:tcPr>
+            <w:tcW w:w="1495" w:type="dxa"/>
+            <w:tcBorders>
+              <w:top w:val="nil"/>
+              <w:left w:val="nil"/>
+              <w:bottom w:val="nil"/>
+              <w:right w:val="nil"/>
+            </w:tcBorders>
+            <w:shd w:val="clear" w:color="000000" w:fill="70AD47"/>
+            <w:noWrap/>
+            <w:vAlign w:val="bottom"/>
+            <w:hideMark/>
+          </w:tcPr>
+          <w:p>
+            <w:pPr>
+              <w:spacing w:before="0" w:after="0"/>
+              <w:jc w:val="left"/>
+              <w:rPr>
+                <w:rFonts w:eastAsia="Times New Roman" w:cs="Calibri"/>
+                <w:color w:val="000000"/>
+                <w:sz w:val="28"/>
+                <w:szCs w:val="28"/>
+              </w:rPr>
+            </w:pPr>
+            <w:r>
+              <w:rPr>
+                <w:rFonts w:eastAsia="Times New Roman" w:cs="Calibri"/>
+                <w:color w:val="000000"/>
+                <w:sz w:val="28"/>
+                <w:szCs w:val="28"/>
+              </w:rPr>
+              <w:t> </w:t>
+            </w:r>
+          </w:p>
+        </w:tc>
+        <w:tc>
+          <w:tcPr>
+            <w:tcW w:w="1495" w:type="dxa"/>
+            <w:tcBorders>
+              <w:top w:val="nil"/>
+              <w:left w:val="nil"/>
+              <w:bottom w:val="nil"/>
+              <w:right w:val="nil"/>
+            </w:tcBorders>
+            <w:shd w:val="clear" w:color="000000" w:fill="70AD47"/>
+            <w:noWrap/>
+            <w:vAlign w:val="bottom"/>
+            <w:hideMark/>
+          </w:tcPr>
+          <w:p>
+            <w:pPr>
+              <w:spacing w:before="0" w:after="0"/>
+              <w:jc w:val="left"/>
+              <w:rPr>
+                <w:rFonts w:eastAsia="Times New Roman" w:cs="Calibri"/>
+                <w:color w:val="000000"/>
+                <w:sz w:val="28"/>
+                <w:szCs w:val="28"/>
+              </w:rPr>
+            </w:pPr>
+            <w:r>
+              <w:rPr>
+                <w:rFonts w:eastAsia="Times New Roman" w:cs="Calibri"/>
+                <w:color w:val="000000"/>
+                <w:sz w:val="28"/>
+                <w:szCs w:val="28"/>
+              </w:rPr>
+              <w:t> </w:t>
+            </w:r>
+          </w:p>
+        </w:tc>
+      </w:tr>
+      <w:tr>
+        <w:trPr>
+          <w:trHeight w:val="499"/>
+        </w:trPr>
+        <w:tc>
+          <w:tcPr>
+            <w:tcW w:w="3240" w:type="dxa"/>
+            <w:tcBorders>
+              <w:top w:val="nil"/>
+              <w:left w:val="nil"/>
+              <w:bottom w:val="single" w:sz="4" w:space="0" w:color="auto"/>
+              <w:right w:val="nil"/>
+            </w:tcBorders>
+            <w:shd w:val="clear" w:color="000000" w:fill="FFFF00"/>
+            <w:noWrap/>
+            <w:vAlign w:val="bottom"/>
+            <w:hideMark/>
+          </w:tcPr>
+          <w:p>
+            <w:pPr>
+              <w:spacing w:before="0" w:after="0"/>
+              <w:jc w:val="left"/>
+              <w:rPr>
+                <w:rFonts w:eastAsia="Times New Roman" w:cs="Calibri"/>
+                <w:color w:val="000000"/>
+                <w:sz w:val="28"/>
+                <w:szCs w:val="28"/>
+              </w:rPr>
+            </w:pPr>
+            <w:r>
+              <w:rPr>
+                <w:rFonts w:eastAsia="Times New Roman" w:cs="Calibri"/>
+                <w:color w:val="000000"/>
+                <w:sz w:val="28"/>
+                <w:szCs w:val="28"/>
+              </w:rPr>
+              <w:t>Scenario Users</w:t>
+            </w:r>
+          </w:p>
+        </w:tc>
+        <w:tc>
+          <w:tcPr>
+            <w:tcW w:w="1495" w:type="dxa"/>
+            <w:tcBorders>
+              <w:top w:val="nil"/>
+              <w:left w:val="nil"/>
+              <w:bottom w:val="single" w:sz="4" w:space="0" w:color="auto"/>
+              <w:right w:val="nil"/>
+            </w:tcBorders>
+            <w:shd w:val="clear" w:color="000000" w:fill="FFFF00"/>
+            <w:noWrap/>
+            <w:vAlign w:val="bottom"/>
+            <w:hideMark/>
+          </w:tcPr>
+          <w:p>
+            <w:pPr>
+              <w:spacing w:before="0" w:after="0"/>
+              <w:jc w:val="right"/>
+              <w:rPr>
+                <w:rFonts w:eastAsia="Times New Roman" w:cs="Calibri"/>
+                <w:color w:val="000000"/>
+                <w:sz w:val="28"/>
+                <w:szCs w:val="28"/>
+              </w:rPr>
+            </w:pPr>
+            <w:r>
+              <w:rPr>
+                <w:rFonts w:eastAsia="Times New Roman" w:cs="Calibri"/>
+                <w:color w:val="000000"/>
+                <w:sz w:val="28"/>
+                <w:szCs w:val="28"/>
+              </w:rPr>
+              <w:t>40</w:t>
+            </w:r>
+          </w:p>
+        </w:tc>
+        <w:tc>
+          <w:tcPr>
+            <w:tcW w:w="1495" w:type="dxa"/>
+            <w:tcBorders>
+              <w:top w:val="nil"/>
+              <w:left w:val="nil"/>
+              <w:bottom w:val="single" w:sz="4" w:space="0" w:color="auto"/>
+              <w:right w:val="nil"/>
+            </w:tcBorders>
+            <w:shd w:val="clear" w:color="000000" w:fill="FFFF00"/>
+            <w:noWrap/>
+            <w:vAlign w:val="bottom"/>
+            <w:hideMark/>
+          </w:tcPr>
+          <w:p>
+            <w:pPr>
+              <w:spacing w:before="0" w:after="0"/>
+              <w:jc w:val="right"/>
+              <w:rPr>
+                <w:rFonts w:eastAsia="Times New Roman" w:cs="Calibri"/>
+                <w:color w:val="000000"/>
+                <w:sz w:val="28"/>
+                <w:szCs w:val="28"/>
+              </w:rPr>
+            </w:pPr>
+            <w:r>
+              <w:rPr>
+                <w:rFonts w:eastAsia="Times New Roman" w:cs="Calibri"/>
+                <w:color w:val="000000"/>
+                <w:sz w:val="28"/>
+                <w:szCs w:val="28"/>
+              </w:rPr>
+              <w:t>120</w:t>
+            </w:r>
+          </w:p>
+        </w:tc>
+        <w:tc>
+          <w:tcPr>
+            <w:tcW w:w="1495" w:type="dxa"/>
+            <w:tcBorders>
+              <w:top w:val="nil"/>
+              <w:left w:val="nil"/>
+              <w:bottom w:val="single" w:sz="4" w:space="0" w:color="auto"/>
+              <w:right w:val="nil"/>
+            </w:tcBorders>
+            <w:shd w:val="clear" w:color="000000" w:fill="FFFF00"/>
+            <w:noWrap/>
+            <w:vAlign w:val="bottom"/>
+            <w:hideMark/>
+          </w:tcPr>
+          <w:p>
+            <w:pPr>
+              <w:spacing w:before="0" w:after="0"/>
+              <w:jc w:val="right"/>
+              <w:rPr>
+                <w:rFonts w:eastAsia="Times New Roman" w:cs="Calibri"/>
+                <w:color w:val="000000"/>
+                <w:sz w:val="28"/>
+                <w:szCs w:val="28"/>
+              </w:rPr>
+            </w:pPr>
+            <w:r>
+              <w:rPr>
+                <w:rFonts w:eastAsia="Times New Roman" w:cs="Calibri"/>
+                <w:color w:val="000000"/>
+                <w:sz w:val="28"/>
+                <w:szCs w:val="28"/>
+              </w:rPr>
+              <w:t>200</w:t>
+            </w:r>
+          </w:p>
+        </w:tc>
+        <w:tc>
+          <w:tcPr>
+            <w:tcW w:w="1495" w:type="dxa"/>
+            <w:tcBorders>
+              <w:top w:val="nil"/>
+              <w:left w:val="nil"/>
+              <w:bottom w:val="single" w:sz="4" w:space="0" w:color="auto"/>
+              <w:right w:val="nil"/>
+            </w:tcBorders>
+            <w:shd w:val="clear" w:color="000000" w:fill="FFFF00"/>
+            <w:noWrap/>
+            <w:vAlign w:val="bottom"/>
+            <w:hideMark/>
+          </w:tcPr>
+          <w:p>
+            <w:pPr>
+              <w:spacing w:before="0" w:after="0"/>
+              <w:jc w:val="right"/>
+              <w:rPr>
+                <w:rFonts w:eastAsia="Times New Roman" w:cs="Calibri"/>
+                <w:color w:val="000000"/>
+                <w:sz w:val="28"/>
+                <w:szCs w:val="28"/>
+              </w:rPr>
+            </w:pPr>
+            <w:r>
+              <w:rPr>
+                <w:rFonts w:eastAsia="Times New Roman" w:cs="Calibri"/>
+                <w:color w:val="000000"/>
+                <w:sz w:val="28"/>
+                <w:szCs w:val="28"/>
+              </w:rPr>
+              <w:t>300</w:t>
+            </w:r>
+          </w:p>
+        </w:tc>
+      </w:tr>
+      <w:tr>
+        <w:trPr>
+          <w:trHeight w:val="499"/>
+        </w:trPr>
+        <w:tc>
+          <w:tcPr>
+            <w:tcW w:w="3240" w:type="dxa"/>
+            <w:tcBorders>
+              <w:top w:val="nil"/>
+              <w:left w:val="nil"/>
+              <w:bottom w:val="nil"/>
+              <w:right w:val="nil"/>
+            </w:tcBorders>
+            <w:shd w:val="clear" w:color="000000" w:fill="B7D8A0"/>
+            <w:noWrap/>
+            <w:vAlign w:val="bottom"/>
+            <w:hideMark/>
+          </w:tcPr>
+          <w:p>
+            <w:pPr>
+              <w:spacing w:before="0" w:after="0"/>
+              <w:jc w:val="left"/>
+              <w:rPr>
+                <w:rFonts w:eastAsia="Times New Roman" w:cs="Calibri"/>
+                <w:color w:val="000000"/>
+                <w:sz w:val="28"/>
+                <w:szCs w:val="28"/>
+              </w:rPr>
+            </w:pPr>
+            <w:r>
+              <w:rPr>
+                <w:rFonts w:eastAsia="Times New Roman" w:cs="Calibri"/>
+                <w:color w:val="000000"/>
+                <w:sz w:val="28"/>
+                <w:szCs w:val="28"/>
+              </w:rPr>
+              <w:t>Start user count</w:t>
+            </w:r>
+          </w:p>
+        </w:tc>
+        <w:tc>
+          <w:tcPr>
+            <w:tcW w:w="1495" w:type="dxa"/>
+            <w:tcBorders>
+              <w:top w:val="nil"/>
+              <w:left w:val="nil"/>
+              <w:bottom w:val="nil"/>
+              <w:right w:val="nil"/>
+            </w:tcBorders>
+            <w:shd w:val="clear" w:color="000000" w:fill="B7D8A0"/>
+            <w:noWrap/>
+            <w:vAlign w:val="bottom"/>
+            <w:hideMark/>
+          </w:tcPr>
+          <w:p>
+            <w:pPr>
+              <w:spacing w:before="0" w:after="0"/>
+              <w:jc w:val="right"/>
+              <w:rPr>
+                <w:rFonts w:eastAsia="Times New Roman" w:cs="Calibri"/>
+                <w:color w:val="000000"/>
+                <w:sz w:val="28"/>
+                <w:szCs w:val="28"/>
+              </w:rPr>
+            </w:pPr>
+            <w:r>
+              <w:rPr>
+                <w:rFonts w:eastAsia="Times New Roman" w:cs="Calibri"/>
+                <w:color w:val="000000"/>
+                <w:sz w:val="28"/>
+                <w:szCs w:val="28"/>
+              </w:rPr>
+              <w:t>10</w:t>
+            </w:r>
+          </w:p>
+        </w:tc>
+        <w:tc>
+          <w:tcPr>
+            <w:tcW w:w="1495" w:type="dxa"/>
+            <w:tcBorders>
+              <w:top w:val="nil"/>
+              <w:left w:val="nil"/>
+              <w:bottom w:val="nil"/>
+              <w:right w:val="nil"/>
+            </w:tcBorders>
+            <w:shd w:val="clear" w:color="000000" w:fill="B7D8A0"/>
+            <w:noWrap/>
+            <w:vAlign w:val="bottom"/>
+            <w:hideMark/>
+          </w:tcPr>
+          <w:p>
+            <w:pPr>
+              <w:spacing w:before="0" w:after="0"/>
+              <w:jc w:val="right"/>
+              <w:rPr>
+                <w:rFonts w:eastAsia="Times New Roman" w:cs="Calibri"/>
+                <w:color w:val="000000"/>
+                <w:sz w:val="28"/>
+                <w:szCs w:val="28"/>
+              </w:rPr>
+            </w:pPr>
+            <w:r>
+              <w:rPr>
+                <w:rFonts w:eastAsia="Times New Roman" w:cs="Calibri"/>
+                <w:color w:val="000000"/>
+                <w:sz w:val="28"/>
+                <w:szCs w:val="28"/>
+              </w:rPr>
+              <w:t>30</w:t>
+            </w:r>
+          </w:p>
+        </w:tc>
+        <w:tc>
+          <w:tcPr>
+            <w:tcW w:w="1495" w:type="dxa"/>
+            <w:tcBorders>
+              <w:top w:val="nil"/>
+              <w:left w:val="nil"/>
+              <w:bottom w:val="nil"/>
+              <w:right w:val="nil"/>
+            </w:tcBorders>
+            <w:shd w:val="clear" w:color="000000" w:fill="B7D8A0"/>
+            <w:noWrap/>
+            <w:vAlign w:val="bottom"/>
+            <w:hideMark/>
+          </w:tcPr>
+          <w:p>
+            <w:pPr>
+              <w:spacing w:before="0" w:after="0"/>
+              <w:jc w:val="right"/>
+              <w:rPr>
+                <w:rFonts w:eastAsia="Times New Roman" w:cs="Calibri"/>
+                <w:color w:val="000000"/>
+                <w:sz w:val="28"/>
+                <w:szCs w:val="28"/>
+              </w:rPr>
+            </w:pPr>
+            <w:r>
+              <w:rPr>
+                <w:rFonts w:eastAsia="Times New Roman" w:cs="Calibri"/>
+                <w:color w:val="000000"/>
+                <w:sz w:val="28"/>
+                <w:szCs w:val="28"/>
+              </w:rPr>
+              <w:t>50</w:t>
+            </w:r>
+          </w:p>
+        </w:tc>
+        <w:tc>
+          <w:tcPr>
+            <w:tcW w:w="1495" w:type="dxa"/>
+            <w:tcBorders>
+              <w:top w:val="nil"/>
+              <w:left w:val="nil"/>
+              <w:bottom w:val="nil"/>
+              <w:right w:val="nil"/>
+            </w:tcBorders>
+            <w:shd w:val="clear" w:color="000000" w:fill="B7D8A0"/>
+            <w:noWrap/>
+            <w:vAlign w:val="bottom"/>
+            <w:hideMark/>
+          </w:tcPr>
+          <w:p>
+            <w:pPr>
+              <w:spacing w:before="0" w:after="0"/>
+              <w:jc w:val="right"/>
+              <w:rPr>
+                <w:rFonts w:eastAsia="Times New Roman" w:cs="Calibri"/>
+                <w:color w:val="000000"/>
+                <w:sz w:val="28"/>
+                <w:szCs w:val="28"/>
+              </w:rPr>
+            </w:pPr>
+            <w:r>
+              <w:rPr>
+                <w:rFonts w:eastAsia="Times New Roman" w:cs="Calibri"/>
+                <w:color w:val="000000"/>
+                <w:sz w:val="28"/>
+                <w:szCs w:val="28"/>
+              </w:rPr>
+              <w:t>75</w:t>
+            </w:r>
+          </w:p>
+        </w:tc>
+      </w:tr>
+      <w:tr>
+        <w:trPr>
+          <w:trHeight w:val="499"/>
+        </w:trPr>
+        <w:tc>
+          <w:tcPr>
+            <w:tcW w:w="3240" w:type="dxa"/>
+            <w:tcBorders>
+              <w:top w:val="nil"/>
+              <w:left w:val="nil"/>
+              <w:bottom w:val="nil"/>
+              <w:right w:val="nil"/>
+            </w:tcBorders>
+            <w:shd w:val="clear" w:color="000000" w:fill="DBEBD0"/>
+            <w:noWrap/>
+            <w:vAlign w:val="bottom"/>
+            <w:hideMark/>
+          </w:tcPr>
+          <w:p>
+            <w:pPr>
+              <w:spacing w:before="0" w:after="0"/>
+              <w:jc w:val="left"/>
+              <w:rPr>
+                <w:rFonts w:eastAsia="Times New Roman" w:cs="Calibri"/>
+                <w:color w:val="000000"/>
+                <w:sz w:val="28"/>
+                <w:szCs w:val="28"/>
+              </w:rPr>
+            </w:pPr>
+            <w:r>
+              <w:rPr>
+                <w:rFonts w:eastAsia="Times New Roman" w:cs="Calibri"/>
+                <w:color w:val="000000"/>
+                <w:sz w:val="28"/>
+                <w:szCs w:val="28"/>
+              </w:rPr>
+              <w:t>Step duration</w:t>
+            </w:r>
+          </w:p>
+        </w:tc>
+        <w:tc>
+          <w:tcPr>
+            <w:tcW w:w="1495" w:type="dxa"/>
+            <w:tcBorders>
+              <w:top w:val="nil"/>
+              <w:left w:val="nil"/>
+              <w:bottom w:val="nil"/>
+              <w:right w:val="nil"/>
+            </w:tcBorders>
+            <w:shd w:val="clear" w:color="000000" w:fill="DBEBD0"/>
+            <w:noWrap/>
+            <w:vAlign w:val="bottom"/>
+            <w:hideMark/>
+          </w:tcPr>
+          <w:p>
+            <w:pPr>
+              <w:spacing w:before="0" w:after="0"/>
+              <w:jc w:val="right"/>
+              <w:rPr>
+                <w:rFonts w:eastAsia="Times New Roman" w:cs="Calibri"/>
+                <w:color w:val="000000"/>
+                <w:sz w:val="28"/>
+                <w:szCs w:val="28"/>
+              </w:rPr>
+            </w:pPr>
+            <w:r>
+              <w:rPr>
+                <w:rFonts w:eastAsia="Times New Roman" w:cs="Calibri"/>
+                <w:color w:val="000000"/>
+                <w:sz w:val="28"/>
+                <w:szCs w:val="28"/>
+              </w:rPr>
+              <w:t>20</w:t>
+            </w:r>
+          </w:p>
+        </w:tc>
+        <w:tc>
+          <w:tcPr>
+            <w:tcW w:w="1495" w:type="dxa"/>
+            <w:tcBorders>
+              <w:top w:val="nil"/>
+              <w:left w:val="nil"/>
+              <w:bottom w:val="nil"/>
+              <w:right w:val="nil"/>
+            </w:tcBorders>
+            <w:shd w:val="clear" w:color="000000" w:fill="DBEBD0"/>
+            <w:noWrap/>
+            <w:vAlign w:val="bottom"/>
+            <w:hideMark/>
+          </w:tcPr>
+          <w:p>
+            <w:pPr>
+              <w:spacing w:before="0" w:after="0"/>
+              <w:jc w:val="right"/>
+              <w:rPr>
+                <w:rFonts w:eastAsia="Times New Roman" w:cs="Calibri"/>
+                <w:color w:val="000000"/>
+                <w:sz w:val="28"/>
+                <w:szCs w:val="28"/>
+              </w:rPr>
+            </w:pPr>
+            <w:r>
+              <w:rPr>
+                <w:rFonts w:eastAsia="Times New Roman" w:cs="Calibri"/>
+                <w:color w:val="000000"/>
+                <w:sz w:val="28"/>
+                <w:szCs w:val="28"/>
+              </w:rPr>
+              <w:t>20</w:t>
+            </w:r>
+          </w:p>
+        </w:tc>
+        <w:tc>
+          <w:tcPr>
+            <w:tcW w:w="1495" w:type="dxa"/>
+            <w:tcBorders>
+              <w:top w:val="nil"/>
+              <w:left w:val="nil"/>
+              <w:bottom w:val="nil"/>
+              <w:right w:val="nil"/>
+            </w:tcBorders>
+            <w:shd w:val="clear" w:color="000000" w:fill="DBEBD0"/>
+            <w:noWrap/>
+            <w:vAlign w:val="bottom"/>
+            <w:hideMark/>
+          </w:tcPr>
+          <w:p>
+            <w:pPr>
+              <w:spacing w:before="0" w:after="0"/>
+              <w:jc w:val="right"/>
+              <w:rPr>
+                <w:rFonts w:eastAsia="Times New Roman" w:cs="Calibri"/>
+                <w:color w:val="000000"/>
+                <w:sz w:val="28"/>
+                <w:szCs w:val="28"/>
+              </w:rPr>
+            </w:pPr>
+            <w:r>
+              <w:rPr>
+                <w:rFonts w:eastAsia="Times New Roman" w:cs="Calibri"/>
+                <w:color w:val="000000"/>
+                <w:sz w:val="28"/>
+                <w:szCs w:val="28"/>
+              </w:rPr>
+              <w:t>20</w:t>
+            </w:r>
+          </w:p>
+        </w:tc>
+        <w:tc>
+          <w:tcPr>
+            <w:tcW w:w="1495" w:type="dxa"/>
+            <w:tcBorders>
+              <w:top w:val="nil"/>
+              <w:left w:val="nil"/>
+              <w:bottom w:val="nil"/>
+              <w:right w:val="nil"/>
+            </w:tcBorders>
+            <w:shd w:val="clear" w:color="000000" w:fill="DBEBD0"/>
+            <w:noWrap/>
+            <w:vAlign w:val="bottom"/>
+            <w:hideMark/>
+          </w:tcPr>
+          <w:p>
+            <w:pPr>
+              <w:spacing w:before="0" w:after="0"/>
+              <w:jc w:val="right"/>
+              <w:rPr>
+                <w:rFonts w:eastAsia="Times New Roman" w:cs="Calibri"/>
+                <w:color w:val="000000"/>
+                <w:sz w:val="28"/>
+                <w:szCs w:val="28"/>
+              </w:rPr>
+            </w:pPr>
+            <w:r>
+              <w:rPr>
+                <w:rFonts w:eastAsia="Times New Roman" w:cs="Calibri"/>
+                <w:color w:val="000000"/>
+                <w:sz w:val="28"/>
+                <w:szCs w:val="28"/>
+              </w:rPr>
+              <w:t>20</w:t>
+            </w:r>
+          </w:p>
+        </w:tc>
+      </w:tr>
+      <w:tr>
+        <w:trPr>
+          <w:trHeight w:val="499"/>
+        </w:trPr>
+        <w:tc>
+          <w:tcPr>
+            <w:tcW w:w="3240" w:type="dxa"/>
+            <w:tcBorders>
+              <w:top w:val="nil"/>
+              <w:left w:val="nil"/>
+              <w:bottom w:val="nil"/>
+              <w:right w:val="nil"/>
+            </w:tcBorders>
+            <w:shd w:val="clear" w:color="000000" w:fill="B7D8A0"/>
+            <w:noWrap/>
+            <w:vAlign w:val="bottom"/>
+            <w:hideMark/>
+          </w:tcPr>
+          <w:p>
+            <w:pPr>
+              <w:spacing w:before="0" w:after="0"/>
+              <w:jc w:val="left"/>
+              <w:rPr>
+                <w:rFonts w:eastAsia="Times New Roman" w:cs="Calibri"/>
+                <w:color w:val="000000"/>
+                <w:sz w:val="28"/>
+                <w:szCs w:val="28"/>
+              </w:rPr>
+            </w:pPr>
+            <w:r>
+              <w:rPr>
+                <w:rFonts w:eastAsia="Times New Roman" w:cs="Calibri"/>
+                <w:color w:val="000000"/>
+                <w:sz w:val="28"/>
+                <w:szCs w:val="28"/>
+              </w:rPr>
+              <w:t>Step user count</w:t>
+            </w:r>
+          </w:p>
+        </w:tc>
+        <w:tc>
+          <w:tcPr>
+            <w:tcW w:w="1495" w:type="dxa"/>
+            <w:tcBorders>
+              <w:top w:val="nil"/>
+              <w:left w:val="nil"/>
+              <w:bottom w:val="nil"/>
+              <w:right w:val="nil"/>
+            </w:tcBorders>
+            <w:shd w:val="clear" w:color="000000" w:fill="B7D8A0"/>
+            <w:noWrap/>
+            <w:vAlign w:val="bottom"/>
+            <w:hideMark/>
+          </w:tcPr>
+          <w:p>
+            <w:pPr>
+              <w:spacing w:before="0" w:after="0"/>
+              <w:jc w:val="right"/>
+              <w:rPr>
+                <w:rFonts w:eastAsia="Times New Roman" w:cs="Calibri"/>
+                <w:color w:val="000000"/>
+                <w:sz w:val="28"/>
+                <w:szCs w:val="28"/>
+              </w:rPr>
+            </w:pPr>
+            <w:r>
+              <w:rPr>
+                <w:rFonts w:eastAsia="Times New Roman" w:cs="Calibri"/>
+                <w:color w:val="000000"/>
+                <w:sz w:val="28"/>
+                <w:szCs w:val="28"/>
+              </w:rPr>
+              <w:t>10</w:t>
+            </w:r>
+          </w:p>
+        </w:tc>
+        <w:tc>
+          <w:tcPr>
+            <w:tcW w:w="1495" w:type="dxa"/>
+            <w:tcBorders>
+              <w:top w:val="nil"/>
+              <w:left w:val="nil"/>
+              <w:bottom w:val="nil"/>
+              <w:right w:val="nil"/>
+            </w:tcBorders>
+            <w:shd w:val="clear" w:color="000000" w:fill="B7D8A0"/>
+            <w:noWrap/>
+            <w:vAlign w:val="bottom"/>
+            <w:hideMark/>
+          </w:tcPr>
+          <w:p>
+            <w:pPr>
+              <w:spacing w:before="0" w:after="0"/>
+              <w:jc w:val="right"/>
+              <w:rPr>
+                <w:rFonts w:eastAsia="Times New Roman" w:cs="Calibri"/>
+                <w:color w:val="000000"/>
+                <w:sz w:val="28"/>
+                <w:szCs w:val="28"/>
+              </w:rPr>
+            </w:pPr>
+            <w:r>
+              <w:rPr>
+                <w:rFonts w:eastAsia="Times New Roman" w:cs="Calibri"/>
+                <w:color w:val="000000"/>
+                <w:sz w:val="28"/>
+                <w:szCs w:val="28"/>
+              </w:rPr>
+              <w:t>30</w:t>
+            </w:r>
+          </w:p>
+        </w:tc>
+        <w:tc>
+          <w:tcPr>
+            <w:tcW w:w="1495" w:type="dxa"/>
+            <w:tcBorders>
+              <w:top w:val="nil"/>
+              <w:left w:val="nil"/>
+              <w:bottom w:val="nil"/>
+              <w:right w:val="nil"/>
+            </w:tcBorders>
+            <w:shd w:val="clear" w:color="000000" w:fill="B7D8A0"/>
+            <w:noWrap/>
+            <w:vAlign w:val="bottom"/>
+            <w:hideMark/>
+          </w:tcPr>
+          <w:p>
+            <w:pPr>
+              <w:spacing w:before="0" w:after="0"/>
+              <w:jc w:val="right"/>
+              <w:rPr>
+                <w:rFonts w:eastAsia="Times New Roman" w:cs="Calibri"/>
+                <w:color w:val="000000"/>
+                <w:sz w:val="28"/>
+                <w:szCs w:val="28"/>
+              </w:rPr>
+            </w:pPr>
+            <w:r>
+              <w:rPr>
+                <w:rFonts w:eastAsia="Times New Roman" w:cs="Calibri"/>
+                <w:color w:val="000000"/>
+                <w:sz w:val="28"/>
+                <w:szCs w:val="28"/>
+              </w:rPr>
+              <w:t>50</w:t>
+            </w:r>
+          </w:p>
+        </w:tc>
+        <w:tc>
+          <w:tcPr>
+            <w:tcW w:w="1495" w:type="dxa"/>
+            <w:tcBorders>
+              <w:top w:val="nil"/>
+              <w:left w:val="nil"/>
+              <w:bottom w:val="nil"/>
+              <w:right w:val="nil"/>
+            </w:tcBorders>
+            <w:shd w:val="clear" w:color="000000" w:fill="B7D8A0"/>
+            <w:noWrap/>
+            <w:vAlign w:val="bottom"/>
+            <w:hideMark/>
+          </w:tcPr>
+          <w:p>
+            <w:pPr>
+              <w:spacing w:before="0" w:after="0"/>
+              <w:jc w:val="right"/>
+              <w:rPr>
+                <w:rFonts w:eastAsia="Times New Roman" w:cs="Calibri"/>
+                <w:color w:val="000000"/>
+                <w:sz w:val="28"/>
+                <w:szCs w:val="28"/>
+              </w:rPr>
+            </w:pPr>
+            <w:r>
+              <w:rPr>
+                <w:rFonts w:eastAsia="Times New Roman" w:cs="Calibri"/>
+                <w:color w:val="000000"/>
+                <w:sz w:val="28"/>
+                <w:szCs w:val="28"/>
+              </w:rPr>
+              <w:t>75</w:t>
+            </w:r>
+          </w:p>
+        </w:tc>
+      </w:tr>
+      <w:tr>
+        <w:trPr>
+          <w:trHeight w:val="499"/>
+        </w:trPr>
+        <w:tc>
+          <w:tcPr>
+            <w:tcW w:w="3240" w:type="dxa"/>
+            <w:tcBorders>
+              <w:top w:val="nil"/>
+              <w:left w:val="nil"/>
+              <w:bottom w:val="nil"/>
+              <w:right w:val="nil"/>
+            </w:tcBorders>
+            <w:shd w:val="clear" w:color="000000" w:fill="DBEBD0"/>
+            <w:noWrap/>
+            <w:vAlign w:val="bottom"/>
+            <w:hideMark/>
+          </w:tcPr>
+          <w:p>
+            <w:pPr>
+              <w:spacing w:before="0" w:after="0"/>
+              <w:jc w:val="left"/>
+              <w:rPr>
+                <w:rFonts w:eastAsia="Times New Roman" w:cs="Calibri"/>
+                <w:color w:val="000000"/>
+                <w:sz w:val="28"/>
+                <w:szCs w:val="28"/>
+              </w:rPr>
+            </w:pPr>
+            <w:r>
+              <w:rPr>
+                <w:rFonts w:eastAsia="Times New Roman" w:cs="Calibri"/>
+                <w:color w:val="000000"/>
+                <w:sz w:val="28"/>
+                <w:szCs w:val="28"/>
+              </w:rPr>
+              <w:t>Maximum user count</w:t>
+            </w:r>
+          </w:p>
+        </w:tc>
+        <w:tc>
+          <w:tcPr>
+            <w:tcW w:w="1495" w:type="dxa"/>
+            <w:tcBorders>
+              <w:top w:val="nil"/>
+              <w:left w:val="nil"/>
+              <w:bottom w:val="nil"/>
+              <w:right w:val="nil"/>
+            </w:tcBorders>
+            <w:shd w:val="clear" w:color="000000" w:fill="DBEBD0"/>
+            <w:noWrap/>
+            <w:vAlign w:val="bottom"/>
+            <w:hideMark/>
+          </w:tcPr>
+          <w:p>
+            <w:pPr>
+              <w:spacing w:before="0" w:after="0"/>
+              <w:jc w:val="right"/>
+              <w:rPr>
+                <w:rFonts w:eastAsia="Times New Roman" w:cs="Calibri"/>
+                <w:color w:val="000000"/>
+                <w:sz w:val="28"/>
+                <w:szCs w:val="28"/>
+              </w:rPr>
+            </w:pPr>
+            <w:r>
+              <w:rPr>
+                <w:rFonts w:eastAsia="Times New Roman" w:cs="Calibri"/>
+                <w:color w:val="000000"/>
+                <w:sz w:val="28"/>
+                <w:szCs w:val="28"/>
+              </w:rPr>
+              <w:t>40</w:t>
+            </w:r>
+          </w:p>
+        </w:tc>
+        <w:tc>
+          <w:tcPr>
+            <w:tcW w:w="1495" w:type="dxa"/>
+            <w:tcBorders>
+              <w:top w:val="nil"/>
+              <w:left w:val="nil"/>
+              <w:bottom w:val="nil"/>
+              <w:right w:val="nil"/>
+            </w:tcBorders>
+            <w:shd w:val="clear" w:color="000000" w:fill="DBEBD0"/>
+            <w:noWrap/>
+            <w:vAlign w:val="bottom"/>
+            <w:hideMark/>
+          </w:tcPr>
+          <w:p>
+            <w:pPr>
+              <w:spacing w:before="0" w:after="0"/>
+              <w:jc w:val="right"/>
+              <w:rPr>
+                <w:rFonts w:eastAsia="Times New Roman" w:cs="Calibri"/>
+                <w:color w:val="000000"/>
+                <w:sz w:val="28"/>
+                <w:szCs w:val="28"/>
+              </w:rPr>
+            </w:pPr>
+            <w:r>
+              <w:rPr>
+                <w:rFonts w:eastAsia="Times New Roman" w:cs="Calibri"/>
+                <w:color w:val="000000"/>
+                <w:sz w:val="28"/>
+                <w:szCs w:val="28"/>
+              </w:rPr>
+              <w:t>120</w:t>
+            </w:r>
+          </w:p>
+        </w:tc>
+        <w:tc>
+          <w:tcPr>
+            <w:tcW w:w="1495" w:type="dxa"/>
+            <w:tcBorders>
+              <w:top w:val="nil"/>
+              <w:left w:val="nil"/>
+              <w:bottom w:val="nil"/>
+              <w:right w:val="nil"/>
+            </w:tcBorders>
+            <w:shd w:val="clear" w:color="000000" w:fill="DBEBD0"/>
+            <w:noWrap/>
+            <w:vAlign w:val="bottom"/>
+            <w:hideMark/>
+          </w:tcPr>
+          <w:p>
+            <w:pPr>
+              <w:spacing w:before="0" w:after="0"/>
+              <w:jc w:val="right"/>
+              <w:rPr>
+                <w:rFonts w:eastAsia="Times New Roman" w:cs="Calibri"/>
+                <w:color w:val="000000"/>
+                <w:sz w:val="28"/>
+                <w:szCs w:val="28"/>
+              </w:rPr>
+            </w:pPr>
+            <w:r>
+              <w:rPr>
+                <w:rFonts w:eastAsia="Times New Roman" w:cs="Calibri"/>
+                <w:color w:val="000000"/>
+                <w:sz w:val="28"/>
+                <w:szCs w:val="28"/>
+              </w:rPr>
+              <w:t>200</w:t>
+            </w:r>
+          </w:p>
+        </w:tc>
+        <w:tc>
+          <w:tcPr>
+            <w:tcW w:w="1495" w:type="dxa"/>
+            <w:tcBorders>
+              <w:top w:val="nil"/>
+              <w:left w:val="nil"/>
+              <w:bottom w:val="nil"/>
+              <w:right w:val="nil"/>
+            </w:tcBorders>
+            <w:shd w:val="clear" w:color="000000" w:fill="DBEBD0"/>
+            <w:noWrap/>
+            <w:vAlign w:val="bottom"/>
+            <w:hideMark/>
+          </w:tcPr>
+          <w:p>
+            <w:pPr>
+              <w:spacing w:before="0" w:after="0"/>
+              <w:jc w:val="right"/>
+              <w:rPr>
+                <w:rFonts w:eastAsia="Times New Roman" w:cs="Calibri"/>
+                <w:color w:val="000000"/>
+                <w:sz w:val="28"/>
+                <w:szCs w:val="28"/>
+              </w:rPr>
+            </w:pPr>
+            <w:r>
+              <w:rPr>
+                <w:rFonts w:eastAsia="Times New Roman" w:cs="Calibri"/>
+                <w:color w:val="000000"/>
+                <w:sz w:val="28"/>
+                <w:szCs w:val="28"/>
+              </w:rPr>
+              <w:t>300</w:t>
+            </w:r>
+          </w:p>
+        </w:tc>
+      </w:tr>
+      <w:tr>
+        <w:trPr>
+          <w:trHeight w:val="499"/>
+        </w:trPr>
+        <w:tc>
+          <w:tcPr>
+            <w:tcW w:w="3240" w:type="dxa"/>
+            <w:tcBorders>
+              <w:top w:val="nil"/>
+              <w:left w:val="nil"/>
+              <w:bottom w:val="nil"/>
+              <w:right w:val="nil"/>
+            </w:tcBorders>
+            <w:shd w:val="clear" w:color="auto" w:fill="auto"/>
+            <w:noWrap/>
+            <w:vAlign w:val="bottom"/>
+            <w:hideMark/>
+          </w:tcPr>
+          <w:p>
+            <w:pPr>
+              <w:spacing w:before="0" w:after="0"/>
+              <w:jc w:val="right"/>
+              <w:rPr>
+                <w:rFonts w:eastAsia="Times New Roman" w:cs="Calibri"/>
+                <w:color w:val="000000"/>
+                <w:sz w:val="28"/>
+                <w:szCs w:val="28"/>
+              </w:rPr>
+            </w:pPr>
+          </w:p>
+        </w:tc>
+        <w:tc>
+          <w:tcPr>
+            <w:tcW w:w="1495" w:type="dxa"/>
+            <w:tcBorders>
+              <w:top w:val="nil"/>
+              <w:left w:val="nil"/>
+              <w:bottom w:val="nil"/>
+              <w:right w:val="nil"/>
+            </w:tcBorders>
+            <w:shd w:val="clear" w:color="auto" w:fill="auto"/>
+            <w:noWrap/>
+            <w:vAlign w:val="bottom"/>
+            <w:hideMark/>
+          </w:tcPr>
+          <w:p>
+            <w:pPr>
+              <w:spacing w:before="0" w:after="0"/>
+              <w:jc w:val="left"/>
+              <w:rPr>
+                <w:rFonts w:ascii="Times New Roman" w:eastAsia="Times New Roman" w:hAnsi="Times New Roman"/>
+                <w:sz w:val="28"/>
+                <w:szCs w:val="28"/>
+              </w:rPr>
+            </w:pPr>
+          </w:p>
+        </w:tc>
+        <w:tc>
+          <w:tcPr>
+            <w:tcW w:w="1495" w:type="dxa"/>
+            <w:tcBorders>
+              <w:top w:val="nil"/>
+              <w:left w:val="nil"/>
+              <w:bottom w:val="nil"/>
+              <w:right w:val="nil"/>
+            </w:tcBorders>
+            <w:shd w:val="clear" w:color="auto" w:fill="auto"/>
+            <w:noWrap/>
+            <w:vAlign w:val="bottom"/>
+            <w:hideMark/>
+          </w:tcPr>
+          <w:p>
+            <w:pPr>
+              <w:spacing w:before="0" w:after="0"/>
+              <w:jc w:val="left"/>
+              <w:rPr>
+                <w:rFonts w:ascii="Times New Roman" w:eastAsia="Times New Roman" w:hAnsi="Times New Roman"/>
+                <w:sz w:val="28"/>
+                <w:szCs w:val="28"/>
+              </w:rPr>
+            </w:pPr>
+          </w:p>
+        </w:tc>
+        <w:tc>
+          <w:tcPr>
+            <w:tcW w:w="1495" w:type="dxa"/>
+            <w:tcBorders>
+              <w:top w:val="nil"/>
+              <w:left w:val="nil"/>
+              <w:bottom w:val="nil"/>
+              <w:right w:val="nil"/>
+            </w:tcBorders>
+            <w:shd w:val="clear" w:color="auto" w:fill="auto"/>
+            <w:noWrap/>
+            <w:vAlign w:val="bottom"/>
+            <w:hideMark/>
+          </w:tcPr>
+          <w:p>
+            <w:pPr>
+              <w:spacing w:before="0" w:after="0"/>
+              <w:jc w:val="left"/>
+              <w:rPr>
+                <w:rFonts w:ascii="Times New Roman" w:eastAsia="Times New Roman" w:hAnsi="Times New Roman"/>
+                <w:sz w:val="28"/>
+                <w:szCs w:val="28"/>
+              </w:rPr>
+            </w:pPr>
+          </w:p>
+        </w:tc>
+        <w:tc>
+          <w:tcPr>
+            <w:tcW w:w="1495" w:type="dxa"/>
+            <w:tcBorders>
+              <w:top w:val="nil"/>
+              <w:left w:val="nil"/>
+              <w:bottom w:val="nil"/>
+              <w:right w:val="nil"/>
+            </w:tcBorders>
+            <w:shd w:val="clear" w:color="auto" w:fill="auto"/>
+            <w:noWrap/>
+            <w:vAlign w:val="bottom"/>
+            <w:hideMark/>
+          </w:tcPr>
+          <w:p>
+            <w:pPr>
+              <w:spacing w:before="0" w:after="0"/>
+              <w:jc w:val="left"/>
+              <w:rPr>
+                <w:rFonts w:ascii="Times New Roman" w:eastAsia="Times New Roman" w:hAnsi="Times New Roman"/>
+                <w:sz w:val="28"/>
+                <w:szCs w:val="28"/>
+              </w:rPr>
+            </w:pPr>
+          </w:p>
+        </w:tc>
+      </w:tr>
+      <w:tr>
+        <w:trPr>
+          <w:trHeight w:val="499"/>
+        </w:trPr>
+        <w:tc>
+          <w:tcPr>
+            <w:tcW w:w="3240" w:type="dxa"/>
+            <w:tcBorders>
+              <w:top w:val="nil"/>
+              <w:left w:val="nil"/>
+              <w:bottom w:val="nil"/>
+              <w:right w:val="nil"/>
+            </w:tcBorders>
+            <w:shd w:val="clear" w:color="000000" w:fill="70AD47"/>
+            <w:noWrap/>
+            <w:vAlign w:val="bottom"/>
+            <w:hideMark/>
+          </w:tcPr>
+          <w:p>
+            <w:pPr>
+              <w:spacing w:before="0" w:after="0"/>
+              <w:jc w:val="left"/>
+              <w:rPr>
+                <w:rFonts w:eastAsia="Times New Roman" w:cs="Calibri"/>
+                <w:color w:val="FFFFFF"/>
+                <w:sz w:val="28"/>
+                <w:szCs w:val="28"/>
+              </w:rPr>
+            </w:pPr>
+            <w:r>
+              <w:rPr>
+                <w:rFonts w:eastAsia="Times New Roman" w:cs="Calibri"/>
+                <w:color w:val="FFFFFF"/>
+                <w:sz w:val="28"/>
+                <w:szCs w:val="28"/>
+              </w:rPr>
+              <w:t>Admin</w:t>
+            </w:r>
+          </w:p>
+        </w:tc>
+        <w:tc>
+          <w:tcPr>
+            <w:tcW w:w="1495" w:type="dxa"/>
+            <w:tcBorders>
+              <w:top w:val="nil"/>
+              <w:left w:val="nil"/>
+              <w:bottom w:val="nil"/>
+              <w:right w:val="nil"/>
+            </w:tcBorders>
+            <w:shd w:val="clear" w:color="000000" w:fill="70AD47"/>
+            <w:noWrap/>
+            <w:vAlign w:val="bottom"/>
+            <w:hideMark/>
+          </w:tcPr>
+          <w:p>
+            <w:pPr>
+              <w:spacing w:before="0" w:after="0"/>
+              <w:jc w:val="left"/>
+              <w:rPr>
+                <w:rFonts w:eastAsia="Times New Roman" w:cs="Calibri"/>
+                <w:color w:val="000000"/>
+                <w:sz w:val="28"/>
+                <w:szCs w:val="28"/>
+              </w:rPr>
+            </w:pPr>
+            <w:r>
+              <w:rPr>
+                <w:rFonts w:eastAsia="Times New Roman" w:cs="Calibri"/>
+                <w:color w:val="000000"/>
+                <w:sz w:val="28"/>
+                <w:szCs w:val="28"/>
+              </w:rPr>
+              <w:t> </w:t>
+            </w:r>
+          </w:p>
+        </w:tc>
+        <w:tc>
+          <w:tcPr>
+            <w:tcW w:w="1495" w:type="dxa"/>
+            <w:tcBorders>
+              <w:top w:val="nil"/>
+              <w:left w:val="nil"/>
+              <w:bottom w:val="nil"/>
+              <w:right w:val="nil"/>
+            </w:tcBorders>
+            <w:shd w:val="clear" w:color="000000" w:fill="70AD47"/>
+            <w:noWrap/>
+            <w:vAlign w:val="bottom"/>
+            <w:hideMark/>
+          </w:tcPr>
+          <w:p>
+            <w:pPr>
+              <w:spacing w:before="0" w:after="0"/>
+              <w:jc w:val="left"/>
+              <w:rPr>
+                <w:rFonts w:eastAsia="Times New Roman" w:cs="Calibri"/>
+                <w:color w:val="000000"/>
+                <w:sz w:val="28"/>
+                <w:szCs w:val="28"/>
+              </w:rPr>
+            </w:pPr>
+            <w:r>
+              <w:rPr>
+                <w:rFonts w:eastAsia="Times New Roman" w:cs="Calibri"/>
+                <w:color w:val="000000"/>
+                <w:sz w:val="28"/>
+                <w:szCs w:val="28"/>
+              </w:rPr>
+              <w:t> </w:t>
+            </w:r>
+          </w:p>
+        </w:tc>
+        <w:tc>
+          <w:tcPr>
+            <w:tcW w:w="1495" w:type="dxa"/>
+            <w:tcBorders>
+              <w:top w:val="nil"/>
+              <w:left w:val="nil"/>
+              <w:bottom w:val="nil"/>
+              <w:right w:val="nil"/>
+            </w:tcBorders>
+            <w:shd w:val="clear" w:color="000000" w:fill="70AD47"/>
+            <w:noWrap/>
+            <w:vAlign w:val="bottom"/>
+            <w:hideMark/>
+          </w:tcPr>
+          <w:p>
+            <w:pPr>
+              <w:spacing w:before="0" w:after="0"/>
+              <w:jc w:val="left"/>
+              <w:rPr>
+                <w:rFonts w:eastAsia="Times New Roman" w:cs="Calibri"/>
+                <w:color w:val="000000"/>
+                <w:sz w:val="28"/>
+                <w:szCs w:val="28"/>
+              </w:rPr>
+            </w:pPr>
+            <w:r>
+              <w:rPr>
+                <w:rFonts w:eastAsia="Times New Roman" w:cs="Calibri"/>
+                <w:color w:val="000000"/>
+                <w:sz w:val="28"/>
+                <w:szCs w:val="28"/>
+              </w:rPr>
+              <w:t> </w:t>
+            </w:r>
+          </w:p>
+        </w:tc>
+        <w:tc>
+          <w:tcPr>
+            <w:tcW w:w="1495" w:type="dxa"/>
+            <w:tcBorders>
+              <w:top w:val="nil"/>
+              <w:left w:val="nil"/>
+              <w:bottom w:val="nil"/>
+              <w:right w:val="nil"/>
+            </w:tcBorders>
+            <w:shd w:val="clear" w:color="000000" w:fill="70AD47"/>
+            <w:noWrap/>
+            <w:vAlign w:val="bottom"/>
+            <w:hideMark/>
+          </w:tcPr>
+          <w:p>
+            <w:pPr>
+              <w:spacing w:before="0" w:after="0"/>
+              <w:jc w:val="left"/>
+              <w:rPr>
+                <w:rFonts w:eastAsia="Times New Roman" w:cs="Calibri"/>
+                <w:color w:val="000000"/>
+                <w:sz w:val="28"/>
+                <w:szCs w:val="28"/>
+              </w:rPr>
+            </w:pPr>
+            <w:r>
+              <w:rPr>
+                <w:rFonts w:eastAsia="Times New Roman" w:cs="Calibri"/>
+                <w:color w:val="000000"/>
+                <w:sz w:val="28"/>
+                <w:szCs w:val="28"/>
+              </w:rPr>
+              <w:t> </w:t>
+            </w:r>
+          </w:p>
+        </w:tc>
+      </w:tr>
+      <w:tr>
+        <w:trPr>
+          <w:trHeight w:val="499"/>
+        </w:trPr>
+        <w:tc>
+          <w:tcPr>
+            <w:tcW w:w="3240" w:type="dxa"/>
+            <w:tcBorders>
+              <w:top w:val="nil"/>
+              <w:left w:val="nil"/>
+              <w:bottom w:val="single" w:sz="4" w:space="0" w:color="auto"/>
+              <w:right w:val="nil"/>
+            </w:tcBorders>
+            <w:shd w:val="clear" w:color="000000" w:fill="FFFF00"/>
+            <w:noWrap/>
+            <w:vAlign w:val="bottom"/>
+            <w:hideMark/>
+          </w:tcPr>
+          <w:p>
+            <w:pPr>
+              <w:spacing w:before="0" w:after="0"/>
+              <w:jc w:val="left"/>
+              <w:rPr>
+                <w:rFonts w:eastAsia="Times New Roman" w:cs="Calibri"/>
+                <w:color w:val="000000"/>
+                <w:sz w:val="28"/>
+                <w:szCs w:val="28"/>
+              </w:rPr>
+            </w:pPr>
+            <w:r>
+              <w:rPr>
+                <w:rFonts w:eastAsia="Times New Roman" w:cs="Calibri"/>
+                <w:color w:val="000000"/>
+                <w:sz w:val="28"/>
+                <w:szCs w:val="28"/>
+              </w:rPr>
+              <w:t>Scenario Users</w:t>
+            </w:r>
+          </w:p>
+        </w:tc>
+        <w:tc>
+          <w:tcPr>
+            <w:tcW w:w="1495" w:type="dxa"/>
+            <w:tcBorders>
+              <w:top w:val="nil"/>
+              <w:left w:val="nil"/>
+              <w:bottom w:val="single" w:sz="4" w:space="0" w:color="auto"/>
+              <w:right w:val="nil"/>
+            </w:tcBorders>
+            <w:shd w:val="clear" w:color="000000" w:fill="FFFF00"/>
+            <w:noWrap/>
+            <w:vAlign w:val="bottom"/>
+            <w:hideMark/>
+          </w:tcPr>
+          <w:p>
+            <w:pPr>
+              <w:spacing w:before="0" w:after="0"/>
+              <w:jc w:val="right"/>
+              <w:rPr>
+                <w:rFonts w:eastAsia="Times New Roman" w:cs="Calibri"/>
+                <w:color w:val="000000"/>
+                <w:sz w:val="28"/>
+                <w:szCs w:val="28"/>
+              </w:rPr>
+            </w:pPr>
+            <w:r>
+              <w:rPr>
+                <w:rFonts w:eastAsia="Times New Roman" w:cs="Calibri"/>
+                <w:color w:val="000000"/>
+                <w:sz w:val="28"/>
+                <w:szCs w:val="28"/>
+              </w:rPr>
+              <w:t>20</w:t>
+            </w:r>
+          </w:p>
+        </w:tc>
+        <w:tc>
+          <w:tcPr>
+            <w:tcW w:w="1495" w:type="dxa"/>
+            <w:tcBorders>
+              <w:top w:val="nil"/>
+              <w:left w:val="nil"/>
+              <w:bottom w:val="single" w:sz="4" w:space="0" w:color="auto"/>
+              <w:right w:val="nil"/>
+            </w:tcBorders>
+            <w:shd w:val="clear" w:color="000000" w:fill="FFFF00"/>
+            <w:noWrap/>
+            <w:vAlign w:val="bottom"/>
+            <w:hideMark/>
+          </w:tcPr>
+          <w:p>
+            <w:pPr>
+              <w:spacing w:before="0" w:after="0"/>
+              <w:jc w:val="right"/>
+              <w:rPr>
+                <w:rFonts w:eastAsia="Times New Roman" w:cs="Calibri"/>
+                <w:color w:val="000000"/>
+                <w:sz w:val="28"/>
+                <w:szCs w:val="28"/>
+              </w:rPr>
+            </w:pPr>
+            <w:r>
+              <w:rPr>
+                <w:rFonts w:eastAsia="Times New Roman" w:cs="Calibri"/>
+                <w:color w:val="000000"/>
+                <w:sz w:val="28"/>
+                <w:szCs w:val="28"/>
+              </w:rPr>
+              <w:t>60</w:t>
+            </w:r>
+          </w:p>
+        </w:tc>
+        <w:tc>
+          <w:tcPr>
+            <w:tcW w:w="1495" w:type="dxa"/>
+            <w:tcBorders>
+              <w:top w:val="nil"/>
+              <w:left w:val="nil"/>
+              <w:bottom w:val="single" w:sz="4" w:space="0" w:color="auto"/>
+              <w:right w:val="nil"/>
+            </w:tcBorders>
+            <w:shd w:val="clear" w:color="000000" w:fill="FFFF00"/>
+            <w:noWrap/>
+            <w:vAlign w:val="bottom"/>
+            <w:hideMark/>
+          </w:tcPr>
+          <w:p>
+            <w:pPr>
+              <w:spacing w:before="0" w:after="0"/>
+              <w:jc w:val="right"/>
+              <w:rPr>
+                <w:rFonts w:eastAsia="Times New Roman" w:cs="Calibri"/>
+                <w:color w:val="000000"/>
+                <w:sz w:val="28"/>
+                <w:szCs w:val="28"/>
+              </w:rPr>
+            </w:pPr>
+            <w:r>
+              <w:rPr>
+                <w:rFonts w:eastAsia="Times New Roman" w:cs="Calibri"/>
+                <w:color w:val="000000"/>
+                <w:sz w:val="28"/>
+                <w:szCs w:val="28"/>
+              </w:rPr>
+              <w:t>100</w:t>
+            </w:r>
+          </w:p>
+        </w:tc>
+        <w:tc>
+          <w:tcPr>
+            <w:tcW w:w="1495" w:type="dxa"/>
+            <w:tcBorders>
+              <w:top w:val="nil"/>
+              <w:left w:val="nil"/>
+              <w:bottom w:val="single" w:sz="4" w:space="0" w:color="auto"/>
+              <w:right w:val="nil"/>
+            </w:tcBorders>
+            <w:shd w:val="clear" w:color="000000" w:fill="FFFF00"/>
+            <w:noWrap/>
+            <w:vAlign w:val="bottom"/>
+            <w:hideMark/>
+          </w:tcPr>
+          <w:p>
+            <w:pPr>
+              <w:spacing w:before="0" w:after="0"/>
+              <w:jc w:val="right"/>
+              <w:rPr>
+                <w:rFonts w:eastAsia="Times New Roman" w:cs="Calibri"/>
+                <w:color w:val="000000"/>
+                <w:sz w:val="28"/>
+                <w:szCs w:val="28"/>
+              </w:rPr>
+            </w:pPr>
+            <w:r>
+              <w:rPr>
+                <w:rFonts w:eastAsia="Times New Roman" w:cs="Calibri"/>
+                <w:color w:val="000000"/>
+                <w:sz w:val="28"/>
+                <w:szCs w:val="28"/>
+              </w:rPr>
+              <w:t>150</w:t>
+            </w:r>
+          </w:p>
+        </w:tc>
+      </w:tr>
+      <w:tr>
+        <w:trPr>
+          <w:trHeight w:val="499"/>
+        </w:trPr>
+        <w:tc>
+          <w:tcPr>
+            <w:tcW w:w="3240" w:type="dxa"/>
+            <w:tcBorders>
+              <w:top w:val="nil"/>
+              <w:left w:val="nil"/>
+              <w:bottom w:val="nil"/>
+              <w:right w:val="nil"/>
+            </w:tcBorders>
+            <w:shd w:val="clear" w:color="000000" w:fill="B7D8A0"/>
+            <w:noWrap/>
+            <w:vAlign w:val="bottom"/>
+            <w:hideMark/>
+          </w:tcPr>
+          <w:p>
+            <w:pPr>
+              <w:spacing w:before="0" w:after="0"/>
+              <w:jc w:val="left"/>
+              <w:rPr>
+                <w:rFonts w:eastAsia="Times New Roman" w:cs="Calibri"/>
+                <w:color w:val="000000"/>
+                <w:sz w:val="28"/>
+                <w:szCs w:val="28"/>
+              </w:rPr>
+            </w:pPr>
+            <w:r>
+              <w:rPr>
+                <w:rFonts w:eastAsia="Times New Roman" w:cs="Calibri"/>
+                <w:color w:val="000000"/>
+                <w:sz w:val="28"/>
+                <w:szCs w:val="28"/>
+              </w:rPr>
+              <w:t>Start user count</w:t>
+            </w:r>
+          </w:p>
+        </w:tc>
+        <w:tc>
+          <w:tcPr>
+            <w:tcW w:w="1495" w:type="dxa"/>
+            <w:tcBorders>
+              <w:top w:val="nil"/>
+              <w:left w:val="nil"/>
+              <w:bottom w:val="nil"/>
+              <w:right w:val="nil"/>
+            </w:tcBorders>
+            <w:shd w:val="clear" w:color="000000" w:fill="B7D8A0"/>
+            <w:noWrap/>
+            <w:vAlign w:val="bottom"/>
+            <w:hideMark/>
+          </w:tcPr>
+          <w:p>
+            <w:pPr>
+              <w:spacing w:before="0" w:after="0"/>
+              <w:jc w:val="right"/>
+              <w:rPr>
+                <w:rFonts w:eastAsia="Times New Roman" w:cs="Calibri"/>
+                <w:color w:val="000000"/>
+                <w:sz w:val="28"/>
+                <w:szCs w:val="28"/>
+              </w:rPr>
+            </w:pPr>
+            <w:r>
+              <w:rPr>
+                <w:rFonts w:eastAsia="Times New Roman" w:cs="Calibri"/>
+                <w:color w:val="000000"/>
+                <w:sz w:val="28"/>
+                <w:szCs w:val="28"/>
+              </w:rPr>
+              <w:t>5</w:t>
+            </w:r>
+          </w:p>
+        </w:tc>
+        <w:tc>
+          <w:tcPr>
+            <w:tcW w:w="1495" w:type="dxa"/>
+            <w:tcBorders>
+              <w:top w:val="nil"/>
+              <w:left w:val="nil"/>
+              <w:bottom w:val="nil"/>
+              <w:right w:val="nil"/>
+            </w:tcBorders>
+            <w:shd w:val="clear" w:color="000000" w:fill="B7D8A0"/>
+            <w:noWrap/>
+            <w:vAlign w:val="bottom"/>
+            <w:hideMark/>
+          </w:tcPr>
+          <w:p>
+            <w:pPr>
+              <w:spacing w:before="0" w:after="0"/>
+              <w:jc w:val="right"/>
+              <w:rPr>
+                <w:rFonts w:eastAsia="Times New Roman" w:cs="Calibri"/>
+                <w:color w:val="000000"/>
+                <w:sz w:val="28"/>
+                <w:szCs w:val="28"/>
+              </w:rPr>
+            </w:pPr>
+            <w:r>
+              <w:rPr>
+                <w:rFonts w:eastAsia="Times New Roman" w:cs="Calibri"/>
+                <w:color w:val="000000"/>
+                <w:sz w:val="28"/>
+                <w:szCs w:val="28"/>
+              </w:rPr>
+              <w:t>15</w:t>
+            </w:r>
+          </w:p>
+        </w:tc>
+        <w:tc>
+          <w:tcPr>
+            <w:tcW w:w="1495" w:type="dxa"/>
+            <w:tcBorders>
+              <w:top w:val="nil"/>
+              <w:left w:val="nil"/>
+              <w:bottom w:val="nil"/>
+              <w:right w:val="nil"/>
+            </w:tcBorders>
+            <w:shd w:val="clear" w:color="000000" w:fill="B7D8A0"/>
+            <w:noWrap/>
+            <w:vAlign w:val="bottom"/>
+            <w:hideMark/>
+          </w:tcPr>
+          <w:p>
+            <w:pPr>
+              <w:spacing w:before="0" w:after="0"/>
+              <w:jc w:val="right"/>
+              <w:rPr>
+                <w:rFonts w:eastAsia="Times New Roman" w:cs="Calibri"/>
+                <w:color w:val="000000"/>
+                <w:sz w:val="28"/>
+                <w:szCs w:val="28"/>
+              </w:rPr>
+            </w:pPr>
+            <w:r>
+              <w:rPr>
+                <w:rFonts w:eastAsia="Times New Roman" w:cs="Calibri"/>
+                <w:color w:val="000000"/>
+                <w:sz w:val="28"/>
+                <w:szCs w:val="28"/>
+              </w:rPr>
+              <w:t>25</w:t>
+            </w:r>
+          </w:p>
+        </w:tc>
+        <w:tc>
+          <w:tcPr>
+            <w:tcW w:w="1495" w:type="dxa"/>
+            <w:tcBorders>
+              <w:top w:val="nil"/>
+              <w:left w:val="nil"/>
+              <w:bottom w:val="nil"/>
+              <w:right w:val="nil"/>
+            </w:tcBorders>
+            <w:shd w:val="clear" w:color="000000" w:fill="B7D8A0"/>
+            <w:noWrap/>
+            <w:vAlign w:val="bottom"/>
+            <w:hideMark/>
+          </w:tcPr>
+          <w:p>
+            <w:pPr>
+              <w:spacing w:before="0" w:after="0"/>
+              <w:jc w:val="right"/>
+              <w:rPr>
+                <w:rFonts w:eastAsia="Times New Roman" w:cs="Calibri"/>
+                <w:color w:val="000000"/>
+                <w:sz w:val="28"/>
+                <w:szCs w:val="28"/>
+              </w:rPr>
+            </w:pPr>
+            <w:r>
+              <w:rPr>
+                <w:rFonts w:eastAsia="Times New Roman" w:cs="Calibri"/>
+                <w:color w:val="000000"/>
+                <w:sz w:val="28"/>
+                <w:szCs w:val="28"/>
+              </w:rPr>
+              <w:t>30</w:t>
+            </w:r>
+          </w:p>
+        </w:tc>
+      </w:tr>
+      <w:tr>
+        <w:trPr>
+          <w:trHeight w:val="499"/>
+        </w:trPr>
+        <w:tc>
+          <w:tcPr>
+            <w:tcW w:w="3240" w:type="dxa"/>
+            <w:tcBorders>
+              <w:top w:val="nil"/>
+              <w:left w:val="nil"/>
+              <w:bottom w:val="nil"/>
+              <w:right w:val="nil"/>
+            </w:tcBorders>
+            <w:shd w:val="clear" w:color="000000" w:fill="DBEBD0"/>
+            <w:noWrap/>
+            <w:vAlign w:val="bottom"/>
+            <w:hideMark/>
+          </w:tcPr>
+          <w:p>
+            <w:pPr>
+              <w:spacing w:before="0" w:after="0"/>
+              <w:jc w:val="left"/>
+              <w:rPr>
+                <w:rFonts w:eastAsia="Times New Roman" w:cs="Calibri"/>
+                <w:color w:val="000000"/>
+                <w:sz w:val="28"/>
+                <w:szCs w:val="28"/>
+              </w:rPr>
+            </w:pPr>
+            <w:r>
+              <w:rPr>
+                <w:rFonts w:eastAsia="Times New Roman" w:cs="Calibri"/>
+                <w:color w:val="000000"/>
+                <w:sz w:val="28"/>
+                <w:szCs w:val="28"/>
+              </w:rPr>
+              <w:t>Step duration</w:t>
+            </w:r>
+          </w:p>
+        </w:tc>
+        <w:tc>
+          <w:tcPr>
+            <w:tcW w:w="1495" w:type="dxa"/>
+            <w:tcBorders>
+              <w:top w:val="nil"/>
+              <w:left w:val="nil"/>
+              <w:bottom w:val="nil"/>
+              <w:right w:val="nil"/>
+            </w:tcBorders>
+            <w:shd w:val="clear" w:color="000000" w:fill="DBEBD0"/>
+            <w:noWrap/>
+            <w:vAlign w:val="bottom"/>
+            <w:hideMark/>
+          </w:tcPr>
+          <w:p>
+            <w:pPr>
+              <w:spacing w:before="0" w:after="0"/>
+              <w:jc w:val="right"/>
+              <w:rPr>
+                <w:rFonts w:eastAsia="Times New Roman" w:cs="Calibri"/>
+                <w:color w:val="000000"/>
+                <w:sz w:val="28"/>
+                <w:szCs w:val="28"/>
+              </w:rPr>
+            </w:pPr>
+            <w:r>
+              <w:rPr>
+                <w:rFonts w:eastAsia="Times New Roman" w:cs="Calibri"/>
+                <w:color w:val="000000"/>
+                <w:sz w:val="28"/>
+                <w:szCs w:val="28"/>
+              </w:rPr>
+              <w:t>20</w:t>
+            </w:r>
+          </w:p>
+        </w:tc>
+        <w:tc>
+          <w:tcPr>
+            <w:tcW w:w="1495" w:type="dxa"/>
+            <w:tcBorders>
+              <w:top w:val="nil"/>
+              <w:left w:val="nil"/>
+              <w:bottom w:val="nil"/>
+              <w:right w:val="nil"/>
+            </w:tcBorders>
+            <w:shd w:val="clear" w:color="000000" w:fill="DBEBD0"/>
+            <w:noWrap/>
+            <w:vAlign w:val="bottom"/>
+            <w:hideMark/>
+          </w:tcPr>
+          <w:p>
+            <w:pPr>
+              <w:spacing w:before="0" w:after="0"/>
+              <w:jc w:val="right"/>
+              <w:rPr>
+                <w:rFonts w:eastAsia="Times New Roman" w:cs="Calibri"/>
+                <w:color w:val="000000"/>
+                <w:sz w:val="28"/>
+                <w:szCs w:val="28"/>
+              </w:rPr>
+            </w:pPr>
+            <w:r>
+              <w:rPr>
+                <w:rFonts w:eastAsia="Times New Roman" w:cs="Calibri"/>
+                <w:color w:val="000000"/>
+                <w:sz w:val="28"/>
+                <w:szCs w:val="28"/>
+              </w:rPr>
+              <w:t>20</w:t>
+            </w:r>
+          </w:p>
+        </w:tc>
+        <w:tc>
+          <w:tcPr>
+            <w:tcW w:w="1495" w:type="dxa"/>
+            <w:tcBorders>
+              <w:top w:val="nil"/>
+              <w:left w:val="nil"/>
+              <w:bottom w:val="nil"/>
+              <w:right w:val="nil"/>
+            </w:tcBorders>
+            <w:shd w:val="clear" w:color="000000" w:fill="DBEBD0"/>
+            <w:noWrap/>
+            <w:vAlign w:val="bottom"/>
+            <w:hideMark/>
+          </w:tcPr>
+          <w:p>
+            <w:pPr>
+              <w:spacing w:before="0" w:after="0"/>
+              <w:jc w:val="right"/>
+              <w:rPr>
+                <w:rFonts w:eastAsia="Times New Roman" w:cs="Calibri"/>
+                <w:color w:val="000000"/>
+                <w:sz w:val="28"/>
+                <w:szCs w:val="28"/>
+              </w:rPr>
+            </w:pPr>
+            <w:r>
+              <w:rPr>
+                <w:rFonts w:eastAsia="Times New Roman" w:cs="Calibri"/>
+                <w:color w:val="000000"/>
+                <w:sz w:val="28"/>
+                <w:szCs w:val="28"/>
+              </w:rPr>
+              <w:t>20</w:t>
+            </w:r>
+          </w:p>
+        </w:tc>
+        <w:tc>
+          <w:tcPr>
+            <w:tcW w:w="1495" w:type="dxa"/>
+            <w:tcBorders>
+              <w:top w:val="nil"/>
+              <w:left w:val="nil"/>
+              <w:bottom w:val="nil"/>
+              <w:right w:val="nil"/>
+            </w:tcBorders>
+            <w:shd w:val="clear" w:color="000000" w:fill="DBEBD0"/>
+            <w:noWrap/>
+            <w:vAlign w:val="bottom"/>
+            <w:hideMark/>
+          </w:tcPr>
+          <w:p>
+            <w:pPr>
+              <w:spacing w:before="0" w:after="0"/>
+              <w:jc w:val="right"/>
+              <w:rPr>
+                <w:rFonts w:eastAsia="Times New Roman" w:cs="Calibri"/>
+                <w:color w:val="000000"/>
+                <w:sz w:val="28"/>
+                <w:szCs w:val="28"/>
+              </w:rPr>
+            </w:pPr>
+            <w:r>
+              <w:rPr>
+                <w:rFonts w:eastAsia="Times New Roman" w:cs="Calibri"/>
+                <w:color w:val="000000"/>
+                <w:sz w:val="28"/>
+                <w:szCs w:val="28"/>
+              </w:rPr>
+              <w:t>20</w:t>
+            </w:r>
+          </w:p>
+        </w:tc>
+      </w:tr>
+      <w:tr>
+        <w:trPr>
+          <w:trHeight w:val="499"/>
+        </w:trPr>
+        <w:tc>
+          <w:tcPr>
+            <w:tcW w:w="3240" w:type="dxa"/>
+            <w:tcBorders>
+              <w:top w:val="nil"/>
+              <w:left w:val="nil"/>
+              <w:bottom w:val="nil"/>
+              <w:right w:val="nil"/>
+            </w:tcBorders>
+            <w:shd w:val="clear" w:color="000000" w:fill="B7D8A0"/>
+            <w:noWrap/>
+            <w:vAlign w:val="bottom"/>
+            <w:hideMark/>
+          </w:tcPr>
+          <w:p>
+            <w:pPr>
+              <w:spacing w:before="0" w:after="0"/>
+              <w:jc w:val="left"/>
+              <w:rPr>
+                <w:rFonts w:eastAsia="Times New Roman" w:cs="Calibri"/>
+                <w:color w:val="000000"/>
+                <w:sz w:val="28"/>
+                <w:szCs w:val="28"/>
+              </w:rPr>
+            </w:pPr>
+            <w:r>
+              <w:rPr>
+                <w:rFonts w:eastAsia="Times New Roman" w:cs="Calibri"/>
+                <w:color w:val="000000"/>
+                <w:sz w:val="28"/>
+                <w:szCs w:val="28"/>
+              </w:rPr>
+              <w:t>Step user count</w:t>
+            </w:r>
+          </w:p>
+        </w:tc>
+        <w:tc>
+          <w:tcPr>
+            <w:tcW w:w="1495" w:type="dxa"/>
+            <w:tcBorders>
+              <w:top w:val="nil"/>
+              <w:left w:val="nil"/>
+              <w:bottom w:val="nil"/>
+              <w:right w:val="nil"/>
+            </w:tcBorders>
+            <w:shd w:val="clear" w:color="000000" w:fill="B7D8A0"/>
+            <w:noWrap/>
+            <w:vAlign w:val="bottom"/>
+            <w:hideMark/>
+          </w:tcPr>
+          <w:p>
+            <w:pPr>
+              <w:spacing w:before="0" w:after="0"/>
+              <w:jc w:val="right"/>
+              <w:rPr>
+                <w:rFonts w:eastAsia="Times New Roman" w:cs="Calibri"/>
+                <w:color w:val="000000"/>
+                <w:sz w:val="28"/>
+                <w:szCs w:val="28"/>
+              </w:rPr>
+            </w:pPr>
+            <w:r>
+              <w:rPr>
+                <w:rFonts w:eastAsia="Times New Roman" w:cs="Calibri"/>
+                <w:color w:val="000000"/>
+                <w:sz w:val="28"/>
+                <w:szCs w:val="28"/>
+              </w:rPr>
+              <w:t>5</w:t>
+            </w:r>
+          </w:p>
+        </w:tc>
+        <w:tc>
+          <w:tcPr>
+            <w:tcW w:w="1495" w:type="dxa"/>
+            <w:tcBorders>
+              <w:top w:val="nil"/>
+              <w:left w:val="nil"/>
+              <w:bottom w:val="nil"/>
+              <w:right w:val="nil"/>
+            </w:tcBorders>
+            <w:shd w:val="clear" w:color="000000" w:fill="B7D8A0"/>
+            <w:noWrap/>
+            <w:vAlign w:val="bottom"/>
+            <w:hideMark/>
+          </w:tcPr>
+          <w:p>
+            <w:pPr>
+              <w:spacing w:before="0" w:after="0"/>
+              <w:jc w:val="right"/>
+              <w:rPr>
+                <w:rFonts w:eastAsia="Times New Roman" w:cs="Calibri"/>
+                <w:color w:val="000000"/>
+                <w:sz w:val="28"/>
+                <w:szCs w:val="28"/>
+              </w:rPr>
+            </w:pPr>
+            <w:r>
+              <w:rPr>
+                <w:rFonts w:eastAsia="Times New Roman" w:cs="Calibri"/>
+                <w:color w:val="000000"/>
+                <w:sz w:val="28"/>
+                <w:szCs w:val="28"/>
+              </w:rPr>
+              <w:t>15</w:t>
+            </w:r>
+          </w:p>
+        </w:tc>
+        <w:tc>
+          <w:tcPr>
+            <w:tcW w:w="1495" w:type="dxa"/>
+            <w:tcBorders>
+              <w:top w:val="nil"/>
+              <w:left w:val="nil"/>
+              <w:bottom w:val="nil"/>
+              <w:right w:val="nil"/>
+            </w:tcBorders>
+            <w:shd w:val="clear" w:color="000000" w:fill="B7D8A0"/>
+            <w:noWrap/>
+            <w:vAlign w:val="bottom"/>
+            <w:hideMark/>
+          </w:tcPr>
+          <w:p>
+            <w:pPr>
+              <w:spacing w:before="0" w:after="0"/>
+              <w:jc w:val="right"/>
+              <w:rPr>
+                <w:rFonts w:eastAsia="Times New Roman" w:cs="Calibri"/>
+                <w:color w:val="000000"/>
+                <w:sz w:val="28"/>
+                <w:szCs w:val="28"/>
+              </w:rPr>
+            </w:pPr>
+            <w:r>
+              <w:rPr>
+                <w:rFonts w:eastAsia="Times New Roman" w:cs="Calibri"/>
+                <w:color w:val="000000"/>
+                <w:sz w:val="28"/>
+                <w:szCs w:val="28"/>
+              </w:rPr>
+              <w:t>25</w:t>
+            </w:r>
+          </w:p>
+        </w:tc>
+        <w:tc>
+          <w:tcPr>
+            <w:tcW w:w="1495" w:type="dxa"/>
+            <w:tcBorders>
+              <w:top w:val="nil"/>
+              <w:left w:val="nil"/>
+              <w:bottom w:val="nil"/>
+              <w:right w:val="nil"/>
+            </w:tcBorders>
+            <w:shd w:val="clear" w:color="000000" w:fill="B7D8A0"/>
+            <w:noWrap/>
+            <w:vAlign w:val="bottom"/>
+            <w:hideMark/>
+          </w:tcPr>
+          <w:p>
+            <w:pPr>
+              <w:spacing w:before="0" w:after="0"/>
+              <w:jc w:val="right"/>
+              <w:rPr>
+                <w:rFonts w:eastAsia="Times New Roman" w:cs="Calibri"/>
+                <w:color w:val="000000"/>
+                <w:sz w:val="28"/>
+                <w:szCs w:val="28"/>
+              </w:rPr>
+            </w:pPr>
+            <w:r>
+              <w:rPr>
+                <w:rFonts w:eastAsia="Times New Roman" w:cs="Calibri"/>
+                <w:color w:val="000000"/>
+                <w:sz w:val="28"/>
+                <w:szCs w:val="28"/>
+              </w:rPr>
+              <w:t>40</w:t>
+            </w:r>
+          </w:p>
+        </w:tc>
+      </w:tr>
+      <w:tr>
+        <w:trPr>
+          <w:trHeight w:val="499"/>
+        </w:trPr>
+        <w:tc>
+          <w:tcPr>
+            <w:tcW w:w="3240" w:type="dxa"/>
+            <w:tcBorders>
+              <w:top w:val="nil"/>
+              <w:left w:val="nil"/>
+              <w:bottom w:val="nil"/>
+              <w:right w:val="nil"/>
+            </w:tcBorders>
+            <w:shd w:val="clear" w:color="000000" w:fill="DBEBD0"/>
+            <w:noWrap/>
+            <w:vAlign w:val="bottom"/>
+            <w:hideMark/>
+          </w:tcPr>
+          <w:p>
+            <w:pPr>
+              <w:spacing w:before="0" w:after="0"/>
+              <w:jc w:val="left"/>
+              <w:rPr>
+                <w:rFonts w:eastAsia="Times New Roman" w:cs="Calibri"/>
+                <w:color w:val="000000"/>
+                <w:sz w:val="28"/>
+                <w:szCs w:val="28"/>
+              </w:rPr>
+            </w:pPr>
+            <w:r>
+              <w:rPr>
+                <w:rFonts w:eastAsia="Times New Roman" w:cs="Calibri"/>
+                <w:color w:val="000000"/>
+                <w:sz w:val="28"/>
+                <w:szCs w:val="28"/>
+              </w:rPr>
+              <w:t>Maximum user count</w:t>
+            </w:r>
+          </w:p>
+        </w:tc>
+        <w:tc>
+          <w:tcPr>
+            <w:tcW w:w="1495" w:type="dxa"/>
+            <w:tcBorders>
+              <w:top w:val="nil"/>
+              <w:left w:val="nil"/>
+              <w:bottom w:val="nil"/>
+              <w:right w:val="nil"/>
+            </w:tcBorders>
+            <w:shd w:val="clear" w:color="000000" w:fill="DBEBD0"/>
+            <w:noWrap/>
+            <w:vAlign w:val="bottom"/>
+            <w:hideMark/>
+          </w:tcPr>
+          <w:p>
+            <w:pPr>
+              <w:spacing w:before="0" w:after="0"/>
+              <w:jc w:val="right"/>
+              <w:rPr>
+                <w:rFonts w:eastAsia="Times New Roman" w:cs="Calibri"/>
+                <w:color w:val="000000"/>
+                <w:sz w:val="28"/>
+                <w:szCs w:val="28"/>
+              </w:rPr>
+            </w:pPr>
+            <w:r>
+              <w:rPr>
+                <w:rFonts w:eastAsia="Times New Roman" w:cs="Calibri"/>
+                <w:color w:val="000000"/>
+                <w:sz w:val="28"/>
+                <w:szCs w:val="28"/>
+              </w:rPr>
+              <w:t>20</w:t>
+            </w:r>
+          </w:p>
+        </w:tc>
+        <w:tc>
+          <w:tcPr>
+            <w:tcW w:w="1495" w:type="dxa"/>
+            <w:tcBorders>
+              <w:top w:val="nil"/>
+              <w:left w:val="nil"/>
+              <w:bottom w:val="nil"/>
+              <w:right w:val="nil"/>
+            </w:tcBorders>
+            <w:shd w:val="clear" w:color="000000" w:fill="DBEBD0"/>
+            <w:noWrap/>
+            <w:vAlign w:val="bottom"/>
+            <w:hideMark/>
+          </w:tcPr>
+          <w:p>
+            <w:pPr>
+              <w:spacing w:before="0" w:after="0"/>
+              <w:jc w:val="right"/>
+              <w:rPr>
+                <w:rFonts w:eastAsia="Times New Roman" w:cs="Calibri"/>
+                <w:color w:val="000000"/>
+                <w:sz w:val="28"/>
+                <w:szCs w:val="28"/>
+              </w:rPr>
+            </w:pPr>
+            <w:r>
+              <w:rPr>
+                <w:rFonts w:eastAsia="Times New Roman" w:cs="Calibri"/>
+                <w:color w:val="000000"/>
+                <w:sz w:val="28"/>
+                <w:szCs w:val="28"/>
+              </w:rPr>
+              <w:t>60</w:t>
+            </w:r>
+          </w:p>
+        </w:tc>
+        <w:tc>
+          <w:tcPr>
+            <w:tcW w:w="1495" w:type="dxa"/>
+            <w:tcBorders>
+              <w:top w:val="nil"/>
+              <w:left w:val="nil"/>
+              <w:bottom w:val="nil"/>
+              <w:right w:val="nil"/>
+            </w:tcBorders>
+            <w:shd w:val="clear" w:color="000000" w:fill="DBEBD0"/>
+            <w:noWrap/>
+            <w:vAlign w:val="bottom"/>
+            <w:hideMark/>
+          </w:tcPr>
+          <w:p>
+            <w:pPr>
+              <w:spacing w:before="0" w:after="0"/>
+              <w:jc w:val="right"/>
+              <w:rPr>
+                <w:rFonts w:eastAsia="Times New Roman" w:cs="Calibri"/>
+                <w:color w:val="000000"/>
+                <w:sz w:val="28"/>
+                <w:szCs w:val="28"/>
+              </w:rPr>
+            </w:pPr>
+            <w:r>
+              <w:rPr>
+                <w:rFonts w:eastAsia="Times New Roman" w:cs="Calibri"/>
+                <w:color w:val="000000"/>
+                <w:sz w:val="28"/>
+                <w:szCs w:val="28"/>
+              </w:rPr>
+              <w:t>100</w:t>
+            </w:r>
+          </w:p>
+        </w:tc>
+        <w:tc>
+          <w:tcPr>
+            <w:tcW w:w="1495" w:type="dxa"/>
+            <w:tcBorders>
+              <w:top w:val="nil"/>
+              <w:left w:val="nil"/>
+              <w:bottom w:val="nil"/>
+              <w:right w:val="nil"/>
+            </w:tcBorders>
+            <w:shd w:val="clear" w:color="000000" w:fill="DBEBD0"/>
+            <w:noWrap/>
+            <w:vAlign w:val="bottom"/>
+            <w:hideMark/>
+          </w:tcPr>
+          <w:p>
+            <w:pPr>
+              <w:spacing w:before="0" w:after="0"/>
+              <w:jc w:val="right"/>
+              <w:rPr>
+                <w:rFonts w:eastAsia="Times New Roman" w:cs="Calibri"/>
+                <w:color w:val="000000"/>
+                <w:sz w:val="28"/>
+                <w:szCs w:val="28"/>
+              </w:rPr>
+            </w:pPr>
+            <w:r>
+              <w:rPr>
+                <w:rFonts w:eastAsia="Times New Roman" w:cs="Calibri"/>
+                <w:color w:val="000000"/>
+                <w:sz w:val="28"/>
+                <w:szCs w:val="28"/>
+              </w:rPr>
+              <w:t>150</w:t>
+            </w:r>
+          </w:p>
+        </w:tc>
+      </w:tr>
+    </w:tbl>
+    <w:p>
+      <w:pPr>
+        <w:pStyle w:val="Normal1"/>
+        <w:spacing w:line="360" w:lineRule="auto"/>
+        <w:ind w:left="1080"/>
+        <w:jc w:val="both"/>
+        <w:rPr>
+          <w:rFonts w:asciiTheme="minorHAnsi" w:hAnsiTheme="minorHAnsi" w:cstheme="minorHAnsi"/>
+          <w:color w:val="auto"/>
+          <w:sz w:val="28"/>
+          <w:szCs w:val="28"/>
+        </w:rPr>
+      </w:pPr>
+      <w:bookmarkStart w:id="42" w:name="_GoBack"/>
       <w:bookmarkEnd w:id="42"/>
     </w:p>
     <w:p>
       <w:pPr>
-        <w:pStyle w:val="Heading2"/>
-      </w:pPr>
-      <w:bookmarkStart w:id="43" w:name="_Toc402465408"/>
-      <w:r>
-        <w:t>S</w:t>
-      </w:r>
-      <w:r>
-        <w:t>ystem Test</w:t>
-      </w:r>
-      <w:r>
-        <w:t xml:space="preserve"> </w:t>
-      </w:r>
-      <w:r>
-        <w:t>Entrance</w:t>
-      </w:r>
-      <w:r>
-        <w:t xml:space="preserve"> / </w:t>
-      </w:r>
-      <w:r>
-        <w:t>Exit</w:t>
-      </w:r>
-      <w:bookmarkStart w:id="44" w:name="h.19tzve57o5o9" w:colFirst="0" w:colLast="0"/>
-      <w:bookmarkEnd w:id="44"/>
-      <w:r>
-        <w:t xml:space="preserve"> </w:t>
-      </w:r>
-      <w:r>
-        <w:t>Criteria</w:t>
+        <w:pStyle w:val="Heading1"/>
+      </w:pPr>
+      <w:bookmarkStart w:id="43" w:name="_Toc402465407"/>
+      <w:r>
+        <w:lastRenderedPageBreak/>
+        <w:t>TESTING CRITERIAS</w:t>
       </w:r>
       <w:bookmarkEnd w:id="43"/>
     </w:p>
     <w:p>
       <w:pPr>
+        <w:pStyle w:val="Heading2"/>
+      </w:pPr>
+      <w:bookmarkStart w:id="44" w:name="_Toc402465408"/>
+      <w:r>
+        <w:t>S</w:t>
+      </w:r>
+      <w:r>
+        <w:t>ystem Test</w:t>
+      </w:r>
+      <w:r>
+        <w:t xml:space="preserve"> </w:t>
+      </w:r>
+      <w:r>
+        <w:t>Entrance</w:t>
+      </w:r>
+      <w:r>
+        <w:t xml:space="preserve"> / </w:t>
+      </w:r>
+      <w:r>
+        <w:t>Exit</w:t>
+      </w:r>
+      <w:bookmarkStart w:id="45" w:name="h.19tzve57o5o9" w:colFirst="0" w:colLast="0"/>
+      <w:bookmarkEnd w:id="45"/>
+      <w:r>
+        <w:t xml:space="preserve"> </w:t>
+      </w:r>
+      <w:r>
+        <w:t>Criteria</w:t>
+      </w:r>
+      <w:bookmarkEnd w:id="44"/>
+    </w:p>
+    <w:p>
+      <w:pPr>
         <w:pStyle w:val="Heading3"/>
       </w:pPr>
-      <w:bookmarkStart w:id="45" w:name="_Toc402465409"/>
+      <w:bookmarkStart w:id="46" w:name="_Toc402465409"/>
       <w:r>
         <w:t>Entrance criteria</w:t>
       </w:r>
-      <w:bookmarkEnd w:id="45"/>
+      <w:bookmarkEnd w:id="46"/>
     </w:p>
     <w:p>
       <w:pPr>
@@ -9834,11 +12343,11 @@
       <w:pPr>
         <w:pStyle w:val="Heading3"/>
       </w:pPr>
-      <w:bookmarkStart w:id="46" w:name="_Toc402465410"/>
+      <w:bookmarkStart w:id="47" w:name="_Toc402465410"/>
       <w:r>
         <w:t>Exit criteria</w:t>
       </w:r>
-      <w:bookmarkEnd w:id="46"/>
+      <w:bookmarkEnd w:id="47"/>
     </w:p>
     <w:p>
       <w:pPr>
@@ -9948,9 +12457,8 @@
       <w:pPr>
         <w:pStyle w:val="Heading2"/>
       </w:pPr>
-      <w:bookmarkStart w:id="47" w:name="_Toc402465411"/>
-      <w:r>
-        <w:lastRenderedPageBreak/>
+      <w:bookmarkStart w:id="48" w:name="_Toc402465411"/>
+      <w:r>
         <w:t>P</w:t>
       </w:r>
       <w:r>
@@ -9965,12 +12473,12 @@
       <w:r>
         <w:t xml:space="preserve"> C</w:t>
       </w:r>
-      <w:bookmarkStart w:id="48" w:name="h.pmg6otbbi9rh" w:colFirst="0" w:colLast="0"/>
+      <w:bookmarkStart w:id="49" w:name="h.pmg6otbbi9rh" w:colFirst="0" w:colLast="0"/>
+      <w:bookmarkEnd w:id="49"/>
+      <w:r>
+        <w:t>riteria</w:t>
+      </w:r>
       <w:bookmarkEnd w:id="48"/>
-      <w:r>
-        <w:t>riteria</w:t>
-      </w:r>
-      <w:bookmarkEnd w:id="47"/>
     </w:p>
     <w:p>
       <w:pPr>
@@ -9985,8 +12493,8 @@
           <w:szCs w:val="28"/>
         </w:rPr>
       </w:pPr>
-      <w:bookmarkStart w:id="49" w:name="h.44y6lii7km75" w:colFirst="0" w:colLast="0"/>
-      <w:bookmarkEnd w:id="49"/>
+      <w:bookmarkStart w:id="50" w:name="h.44y6lii7km75" w:colFirst="0" w:colLast="0"/>
+      <w:bookmarkEnd w:id="50"/>
       <w:r>
         <w:rPr>
           <w:rFonts w:asciiTheme="minorHAnsi" w:hAnsiTheme="minorHAnsi" w:cstheme="minorHAnsi"/>
@@ -10001,8 +12509,9 @@
       <w:pPr>
         <w:pStyle w:val="Heading2"/>
       </w:pPr>
-      <w:bookmarkStart w:id="50" w:name="_Toc402465412"/>
-      <w:r>
+      <w:bookmarkStart w:id="51" w:name="_Toc402465412"/>
+      <w:r>
+        <w:lastRenderedPageBreak/>
         <w:t xml:space="preserve">Suspension </w:t>
       </w:r>
       <w:r>
@@ -10014,22 +12523,22 @@
       <w:r>
         <w:t>a</w:t>
       </w:r>
-      <w:bookmarkEnd w:id="50"/>
+      <w:bookmarkEnd w:id="51"/>
     </w:p>
     <w:p>
       <w:pPr>
         <w:pStyle w:val="Heading3"/>
       </w:pPr>
-      <w:bookmarkStart w:id="51" w:name="h.9c3w3b587nah" w:colFirst="0" w:colLast="0"/>
-      <w:bookmarkStart w:id="52" w:name="_Toc402465413"/>
-      <w:bookmarkEnd w:id="51"/>
+      <w:bookmarkStart w:id="52" w:name="h.9c3w3b587nah" w:colFirst="0" w:colLast="0"/>
+      <w:bookmarkStart w:id="53" w:name="_Toc402465413"/>
+      <w:bookmarkEnd w:id="52"/>
       <w:r>
         <w:t>Suspension</w:t>
       </w:r>
       <w:r>
         <w:t xml:space="preserve"> Criteria</w:t>
       </w:r>
-      <w:bookmarkEnd w:id="52"/>
+      <w:bookmarkEnd w:id="53"/>
     </w:p>
     <w:p>
       <w:pPr>
@@ -10058,11 +12567,11 @@
       <w:pPr>
         <w:pStyle w:val="Heading3"/>
       </w:pPr>
-      <w:bookmarkStart w:id="53" w:name="_Toc402465414"/>
+      <w:bookmarkStart w:id="54" w:name="_Toc402465414"/>
       <w:r>
         <w:t>Resumption Criteria</w:t>
       </w:r>
-      <w:bookmarkEnd w:id="53"/>
+      <w:bookmarkEnd w:id="54"/>
     </w:p>
     <w:p>
       <w:pPr>
@@ -10100,13 +12609,13 @@
       <w:pPr>
         <w:pStyle w:val="Heading2"/>
       </w:pPr>
-      <w:bookmarkStart w:id="54" w:name="h.q1bn5dowxtpk" w:colFirst="0" w:colLast="0"/>
-      <w:bookmarkStart w:id="55" w:name="_Toc402465415"/>
-      <w:bookmarkEnd w:id="54"/>
+      <w:bookmarkStart w:id="55" w:name="h.q1bn5dowxtpk" w:colFirst="0" w:colLast="0"/>
+      <w:bookmarkStart w:id="56" w:name="_Toc402465415"/>
+      <w:bookmarkEnd w:id="55"/>
       <w:r>
         <w:t>Approval Criteria</w:t>
       </w:r>
-      <w:bookmarkEnd w:id="55"/>
+      <w:bookmarkEnd w:id="56"/>
     </w:p>
     <w:p>
       <w:pPr>
@@ -10135,23 +12644,23 @@
       <w:pPr>
         <w:pStyle w:val="Heading1"/>
       </w:pPr>
-      <w:bookmarkStart w:id="56" w:name="_Toc402465416"/>
+      <w:bookmarkStart w:id="57" w:name="_Toc402465416"/>
       <w:r>
         <w:t>TESTING PROCESS</w:t>
       </w:r>
-      <w:bookmarkStart w:id="57" w:name="h.3je7s7w5j25a" w:colFirst="0" w:colLast="0"/>
-      <w:bookmarkEnd w:id="56"/>
+      <w:bookmarkStart w:id="58" w:name="h.3je7s7w5j25a" w:colFirst="0" w:colLast="0"/>
       <w:bookmarkEnd w:id="57"/>
+      <w:bookmarkEnd w:id="58"/>
     </w:p>
     <w:p>
       <w:pPr>
         <w:pStyle w:val="Heading2"/>
       </w:pPr>
-      <w:bookmarkStart w:id="58" w:name="_Toc402465417"/>
+      <w:bookmarkStart w:id="59" w:name="_Toc402465417"/>
       <w:r>
         <w:t>Test Deliverables</w:t>
       </w:r>
-      <w:bookmarkEnd w:id="58"/>
+      <w:bookmarkEnd w:id="59"/>
     </w:p>
     <w:p>
       <w:pPr>
@@ -10180,14 +12689,13 @@
       <w:pPr>
         <w:pStyle w:val="Heading2"/>
       </w:pPr>
-      <w:bookmarkStart w:id="59" w:name="h.so5tg2icj9n9" w:colFirst="0" w:colLast="0"/>
-      <w:bookmarkStart w:id="60" w:name="_Toc402465418"/>
-      <w:bookmarkEnd w:id="59"/>
-      <w:r>
-        <w:lastRenderedPageBreak/>
+      <w:bookmarkStart w:id="60" w:name="h.so5tg2icj9n9" w:colFirst="0" w:colLast="0"/>
+      <w:bookmarkStart w:id="61" w:name="_Toc402465418"/>
+      <w:bookmarkEnd w:id="60"/>
+      <w:r>
         <w:t>Testing Tasks</w:t>
       </w:r>
-      <w:bookmarkEnd w:id="60"/>
+      <w:bookmarkEnd w:id="61"/>
     </w:p>
     <w:p>
       <w:pPr>
@@ -10264,6 +12772,7 @@
           <w:sz w:val="28"/>
           <w:szCs w:val="28"/>
         </w:rPr>
+        <w:lastRenderedPageBreak/>
         <w:t>Execute tests</w:t>
       </w:r>
     </w:p>
@@ -10349,13 +12858,13 @@
       <w:pPr>
         <w:pStyle w:val="Heading2"/>
       </w:pPr>
-      <w:bookmarkStart w:id="61" w:name="h.3mvs6eo2guvm" w:colFirst="0" w:colLast="0"/>
-      <w:bookmarkStart w:id="62" w:name="_Toc402465419"/>
-      <w:bookmarkEnd w:id="61"/>
+      <w:bookmarkStart w:id="62" w:name="h.3mvs6eo2guvm" w:colFirst="0" w:colLast="0"/>
+      <w:bookmarkStart w:id="63" w:name="_Toc402465419"/>
+      <w:bookmarkEnd w:id="62"/>
       <w:r>
         <w:t>Responsibilities</w:t>
       </w:r>
-      <w:bookmarkEnd w:id="62"/>
+      <w:bookmarkEnd w:id="63"/>
     </w:p>
     <w:p>
       <w:pPr>
@@ -10479,15 +12988,15 @@
       <w:pPr>
         <w:pStyle w:val="Heading2"/>
       </w:pPr>
-      <w:bookmarkStart w:id="63" w:name="h.9in70wct5ygf" w:colFirst="0" w:colLast="0"/>
-      <w:bookmarkStart w:id="64" w:name="_Toc402465420"/>
-      <w:bookmarkEnd w:id="63"/>
+      <w:bookmarkStart w:id="64" w:name="h.9in70wct5ygf" w:colFirst="0" w:colLast="0"/>
+      <w:bookmarkStart w:id="65" w:name="_Toc402465420"/>
+      <w:bookmarkEnd w:id="64"/>
       <w:r>
         <w:t>Schedule</w:t>
       </w:r>
-      <w:bookmarkStart w:id="65" w:name="h.w8lxzyrlx7bg" w:colFirst="0" w:colLast="0"/>
-      <w:bookmarkEnd w:id="64"/>
+      <w:bookmarkStart w:id="66" w:name="h.w8lxzyrlx7bg" w:colFirst="0" w:colLast="0"/>
       <w:bookmarkEnd w:id="65"/>
+      <w:bookmarkEnd w:id="66"/>
     </w:p>
     <w:tbl>
       <w:tblPr>
@@ -11059,7 +13568,6 @@
                 <w:sz w:val="28"/>
                 <w:szCs w:val="28"/>
               </w:rPr>
-              <w:lastRenderedPageBreak/>
               <w:t>Develop test cases</w:t>
             </w:r>
             <w:r>
@@ -11215,6 +13723,7 @@
                 <w:sz w:val="28"/>
                 <w:szCs w:val="28"/>
               </w:rPr>
+              <w:lastRenderedPageBreak/>
               <w:t>Develop test cases</w:t>
             </w:r>
             <w:r>
@@ -11501,8 +14010,6 @@
               </w:rPr>
               <w:t xml:space="preserve"> weekly</w:t>
             </w:r>
-            <w:bookmarkStart w:id="66" w:name="_GoBack"/>
-            <w:bookmarkEnd w:id="66"/>
             <w:r>
               <w:rPr>
                 <w:rFonts w:asciiTheme="minorHAnsi" w:hAnsiTheme="minorHAnsi" w:cstheme="minorHAnsi"/>
@@ -11869,7 +14376,6 @@
       <w:bookmarkStart w:id="76" w:name="_Toc402465425"/>
       <w:bookmarkEnd w:id="75"/>
       <w:r>
-        <w:lastRenderedPageBreak/>
         <w:t>Tools</w:t>
       </w:r>
       <w:bookmarkEnd w:id="76"/>
@@ -11938,6 +14444,7 @@
           <w:sz w:val="28"/>
           <w:szCs w:val="28"/>
         </w:rPr>
+        <w:lastRenderedPageBreak/>
         <w:drawing>
           <wp:inline distT="114300" distB="114300" distL="114300" distR="114300">
             <wp:extent cx="4812030" cy="3083800"/>
@@ -11952,7 +14459,7 @@
                     <pic:cNvPicPr preferRelativeResize="0"/>
                   </pic:nvPicPr>
                   <pic:blipFill>
-                    <a:blip r:embed="rId11"/>
+                    <a:blip r:embed="rId10"/>
                     <a:srcRect/>
                     <a:stretch>
                       <a:fillRect/>
@@ -11991,14 +14498,25 @@
           <w:szCs w:val="28"/>
         </w:rPr>
       </w:pPr>
-      <w:r>
-        <w:rPr>
-          <w:rFonts w:asciiTheme="minorHAnsi" w:hAnsiTheme="minorHAnsi" w:cstheme="minorHAnsi"/>
-          <w:color w:val="auto"/>
-          <w:sz w:val="28"/>
-          <w:szCs w:val="28"/>
-        </w:rPr>
-        <w:t>Telerik Test Studio –</w:t>
+      <w:proofErr w:type="spellStart"/>
+      <w:r>
+        <w:rPr>
+          <w:rFonts w:asciiTheme="minorHAnsi" w:hAnsiTheme="minorHAnsi" w:cstheme="minorHAnsi"/>
+          <w:color w:val="auto"/>
+          <w:sz w:val="28"/>
+          <w:szCs w:val="28"/>
+        </w:rPr>
+        <w:t>Telerik</w:t>
+      </w:r>
+      <w:proofErr w:type="spellEnd"/>
+      <w:r>
+        <w:rPr>
+          <w:rFonts w:asciiTheme="minorHAnsi" w:hAnsiTheme="minorHAnsi" w:cstheme="minorHAnsi"/>
+          <w:color w:val="auto"/>
+          <w:sz w:val="28"/>
+          <w:szCs w:val="28"/>
+        </w:rPr>
+        <w:t xml:space="preserve"> Test Studio –</w:t>
       </w:r>
       <w:r>
         <w:rPr>
@@ -12071,14 +14589,25 @@
           <w:szCs w:val="28"/>
         </w:rPr>
       </w:pPr>
-      <w:r>
-        <w:rPr>
-          <w:rFonts w:asciiTheme="minorHAnsi" w:hAnsiTheme="minorHAnsi" w:cstheme="minorHAnsi"/>
-          <w:color w:val="auto"/>
-          <w:sz w:val="28"/>
-          <w:szCs w:val="28"/>
-        </w:rPr>
-        <w:t>Telerik Testing Framework – used for automated testing (using IE 10)</w:t>
+      <w:proofErr w:type="spellStart"/>
+      <w:r>
+        <w:rPr>
+          <w:rFonts w:asciiTheme="minorHAnsi" w:hAnsiTheme="minorHAnsi" w:cstheme="minorHAnsi"/>
+          <w:color w:val="auto"/>
+          <w:sz w:val="28"/>
+          <w:szCs w:val="28"/>
+        </w:rPr>
+        <w:t>Telerik</w:t>
+      </w:r>
+      <w:proofErr w:type="spellEnd"/>
+      <w:r>
+        <w:rPr>
+          <w:rFonts w:asciiTheme="minorHAnsi" w:hAnsiTheme="minorHAnsi" w:cstheme="minorHAnsi"/>
+          <w:color w:val="auto"/>
+          <w:sz w:val="28"/>
+          <w:szCs w:val="28"/>
+        </w:rPr>
+        <w:t xml:space="preserve"> Testing Framework – used for automated testing (using IE 10)</w:t>
       </w:r>
     </w:p>
     <w:p>
@@ -12097,14 +14626,25 @@
           <w:szCs w:val="28"/>
         </w:rPr>
       </w:pPr>
-      <w:r>
-        <w:rPr>
-          <w:rFonts w:asciiTheme="minorHAnsi" w:hAnsiTheme="minorHAnsi" w:cstheme="minorHAnsi"/>
-          <w:color w:val="auto"/>
-          <w:sz w:val="28"/>
-          <w:szCs w:val="28"/>
-        </w:rPr>
-        <w:t>Telerik Team Pulse – used for logging bugs</w:t>
+      <w:proofErr w:type="spellStart"/>
+      <w:r>
+        <w:rPr>
+          <w:rFonts w:asciiTheme="minorHAnsi" w:hAnsiTheme="minorHAnsi" w:cstheme="minorHAnsi"/>
+          <w:color w:val="auto"/>
+          <w:sz w:val="28"/>
+          <w:szCs w:val="28"/>
+        </w:rPr>
+        <w:t>Telerik</w:t>
+      </w:r>
+      <w:proofErr w:type="spellEnd"/>
+      <w:r>
+        <w:rPr>
+          <w:rFonts w:asciiTheme="minorHAnsi" w:hAnsiTheme="minorHAnsi" w:cstheme="minorHAnsi"/>
+          <w:color w:val="auto"/>
+          <w:sz w:val="28"/>
+          <w:szCs w:val="28"/>
+        </w:rPr>
+        <w:t xml:space="preserve"> Team Pulse – used for logging bugs</w:t>
       </w:r>
     </w:p>
     <w:p>
@@ -12149,14 +14689,25 @@
           <w:szCs w:val="28"/>
         </w:rPr>
       </w:pPr>
-      <w:r>
-        <w:rPr>
-          <w:rFonts w:asciiTheme="minorHAnsi" w:hAnsiTheme="minorHAnsi" w:cstheme="minorHAnsi"/>
-          <w:color w:val="auto"/>
-          <w:sz w:val="28"/>
-          <w:szCs w:val="28"/>
-        </w:rPr>
-        <w:t>GitHub – source control system</w:t>
+      <w:proofErr w:type="spellStart"/>
+      <w:r>
+        <w:rPr>
+          <w:rFonts w:asciiTheme="minorHAnsi" w:hAnsiTheme="minorHAnsi" w:cstheme="minorHAnsi"/>
+          <w:color w:val="auto"/>
+          <w:sz w:val="28"/>
+          <w:szCs w:val="28"/>
+        </w:rPr>
+        <w:t>GitHub</w:t>
+      </w:r>
+      <w:proofErr w:type="spellEnd"/>
+      <w:r>
+        <w:rPr>
+          <w:rFonts w:asciiTheme="minorHAnsi" w:hAnsiTheme="minorHAnsi" w:cstheme="minorHAnsi"/>
+          <w:color w:val="auto"/>
+          <w:sz w:val="28"/>
+          <w:szCs w:val="28"/>
+        </w:rPr>
+        <w:t xml:space="preserve"> – source control system</w:t>
       </w:r>
     </w:p>
     <w:p>
@@ -12306,7 +14857,7 @@
               </w:rPr>
               <w:t xml:space="preserve">Dependency on other modules of the </w:t>
             </w:r>
-            <w:hyperlink r:id="rId12" w:history="1">
+            <w:hyperlink r:id="rId11" w:history="1">
               <w:r>
                 <w:rPr>
                   <w:color w:val="auto"/>
@@ -12344,7 +14895,6 @@
                 <w:sz w:val="28"/>
                 <w:szCs w:val="28"/>
               </w:rPr>
-              <w:lastRenderedPageBreak/>
               <w:t>Make a t</w:t>
             </w:r>
             <w:r>
@@ -12417,6 +14967,7 @@
                 <w:sz w:val="28"/>
                 <w:szCs w:val="28"/>
               </w:rPr>
+              <w:lastRenderedPageBreak/>
               <w:t>Tests cannot be conducted, so we can work on other issues of the Test plan. Update schedule and re-evaluate</w:t>
             </w:r>
             <w:r>
@@ -12455,7 +15006,7 @@
                 <w:szCs w:val="28"/>
               </w:rPr>
             </w:pPr>
-            <w:hyperlink r:id="rId13" w:history="1">
+            <w:hyperlink r:id="rId12" w:history="1">
               <w:r>
                 <w:rPr>
                   <w:rFonts w:asciiTheme="minorHAnsi" w:hAnsiTheme="minorHAnsi" w:cstheme="minorHAnsi"/>
@@ -12696,6 +15247,7 @@
                 <w:szCs w:val="28"/>
               </w:rPr>
             </w:pPr>
+            <w:proofErr w:type="spellStart"/>
             <w:r>
               <w:rPr>
                 <w:rFonts w:asciiTheme="minorHAnsi" w:hAnsiTheme="minorHAnsi" w:cstheme="minorHAnsi"/>
@@ -12705,6 +15257,7 @@
               </w:rPr>
               <w:t>Kiril</w:t>
             </w:r>
+            <w:proofErr w:type="spellEnd"/>
             <w:r>
               <w:rPr>
                 <w:rFonts w:asciiTheme="minorHAnsi" w:hAnsiTheme="minorHAnsi" w:cstheme="minorHAnsi"/>
@@ -12714,6 +15267,7 @@
               </w:rPr>
               <w:t xml:space="preserve"> </w:t>
             </w:r>
+            <w:proofErr w:type="spellStart"/>
             <w:r>
               <w:rPr>
                 <w:rFonts w:asciiTheme="minorHAnsi" w:hAnsiTheme="minorHAnsi" w:cstheme="minorHAnsi"/>
@@ -12723,6 +15277,7 @@
               </w:rPr>
               <w:t>Todorov</w:t>
             </w:r>
+            <w:proofErr w:type="spellEnd"/>
           </w:p>
         </w:tc>
         <w:sdt>
@@ -12802,6 +15357,7 @@
                 <w:szCs w:val="28"/>
               </w:rPr>
             </w:pPr>
+            <w:proofErr w:type="spellStart"/>
             <w:r>
               <w:rPr>
                 <w:rFonts w:asciiTheme="minorHAnsi" w:hAnsiTheme="minorHAnsi" w:cstheme="minorHAnsi"/>
@@ -12811,6 +15367,7 @@
               </w:rPr>
               <w:t>Mladen</w:t>
             </w:r>
+            <w:proofErr w:type="spellEnd"/>
             <w:r>
               <w:rPr>
                 <w:rFonts w:asciiTheme="minorHAnsi" w:hAnsiTheme="minorHAnsi" w:cstheme="minorHAnsi"/>
@@ -12820,6 +15377,7 @@
               </w:rPr>
               <w:t xml:space="preserve"> </w:t>
             </w:r>
+            <w:proofErr w:type="spellStart"/>
             <w:r>
               <w:rPr>
                 <w:rFonts w:asciiTheme="minorHAnsi" w:hAnsiTheme="minorHAnsi" w:cstheme="minorHAnsi"/>
@@ -12829,6 +15387,7 @@
               </w:rPr>
               <w:t>Mladenov</w:t>
             </w:r>
+            <w:proofErr w:type="spellEnd"/>
           </w:p>
         </w:tc>
         <w:sdt>
@@ -12911,6 +15470,7 @@
                 <w:szCs w:val="28"/>
               </w:rPr>
             </w:pPr>
+            <w:proofErr w:type="spellStart"/>
             <w:r>
               <w:rPr>
                 <w:rFonts w:asciiTheme="minorHAnsi" w:hAnsiTheme="minorHAnsi" w:cstheme="minorHAnsi"/>
@@ -12920,6 +15480,7 @@
               </w:rPr>
               <w:t>Stanislav</w:t>
             </w:r>
+            <w:proofErr w:type="spellEnd"/>
             <w:r>
               <w:rPr>
                 <w:rFonts w:asciiTheme="minorHAnsi" w:hAnsiTheme="minorHAnsi" w:cstheme="minorHAnsi"/>
@@ -12929,6 +15490,7 @@
               </w:rPr>
               <w:t xml:space="preserve"> </w:t>
             </w:r>
+            <w:proofErr w:type="spellStart"/>
             <w:r>
               <w:rPr>
                 <w:rFonts w:asciiTheme="minorHAnsi" w:hAnsiTheme="minorHAnsi" w:cstheme="minorHAnsi"/>
@@ -12938,6 +15500,7 @@
               </w:rPr>
               <w:t>Iliev</w:t>
             </w:r>
+            <w:proofErr w:type="spellEnd"/>
           </w:p>
         </w:tc>
         <w:sdt>
@@ -13017,6 +15580,7 @@
                 <w:szCs w:val="28"/>
               </w:rPr>
             </w:pPr>
+            <w:proofErr w:type="spellStart"/>
             <w:r>
               <w:rPr>
                 <w:rFonts w:asciiTheme="minorHAnsi" w:hAnsiTheme="minorHAnsi" w:cstheme="minorHAnsi"/>
@@ -13026,6 +15590,7 @@
               </w:rPr>
               <w:t>Svetlin</w:t>
             </w:r>
+            <w:proofErr w:type="spellEnd"/>
             <w:r>
               <w:rPr>
                 <w:rFonts w:asciiTheme="minorHAnsi" w:hAnsiTheme="minorHAnsi" w:cstheme="minorHAnsi"/>
@@ -13035,6 +15600,7 @@
               </w:rPr>
               <w:t xml:space="preserve"> </w:t>
             </w:r>
+            <w:proofErr w:type="spellStart"/>
             <w:r>
               <w:rPr>
                 <w:rFonts w:asciiTheme="minorHAnsi" w:hAnsiTheme="minorHAnsi" w:cstheme="minorHAnsi"/>
@@ -13044,6 +15610,7 @@
               </w:rPr>
               <w:t>Nyagolov</w:t>
             </w:r>
+            <w:proofErr w:type="spellEnd"/>
           </w:p>
         </w:tc>
         <w:sdt>
@@ -13133,8 +15700,19 @@
                 <w:sz w:val="28"/>
                 <w:szCs w:val="28"/>
               </w:rPr>
-              <w:t>Valeria Dimitrova</w:t>
-            </w:r>
+              <w:t xml:space="preserve">Valeria </w:t>
+            </w:r>
+            <w:proofErr w:type="spellStart"/>
+            <w:r>
+              <w:rPr>
+                <w:rFonts w:asciiTheme="minorHAnsi" w:hAnsiTheme="minorHAnsi" w:cstheme="minorHAnsi"/>
+                <w:color w:val="auto"/>
+                <w:sz w:val="28"/>
+                <w:szCs w:val="28"/>
+              </w:rPr>
+              <w:t>Dimitrova</w:t>
+            </w:r>
+            <w:proofErr w:type="spellEnd"/>
           </w:p>
         </w:tc>
         <w:sdt>
@@ -13214,6 +15792,7 @@
                 <w:szCs w:val="28"/>
               </w:rPr>
             </w:pPr>
+            <w:proofErr w:type="spellStart"/>
             <w:r>
               <w:rPr>
                 <w:rFonts w:asciiTheme="minorHAnsi" w:hAnsiTheme="minorHAnsi" w:cstheme="minorHAnsi"/>
@@ -13223,6 +15802,7 @@
               </w:rPr>
               <w:t>Vanina</w:t>
             </w:r>
+            <w:proofErr w:type="spellEnd"/>
             <w:r>
               <w:rPr>
                 <w:rFonts w:asciiTheme="minorHAnsi" w:hAnsiTheme="minorHAnsi" w:cstheme="minorHAnsi"/>
@@ -13232,6 +15812,7 @@
               </w:rPr>
               <w:t xml:space="preserve"> </w:t>
             </w:r>
+            <w:proofErr w:type="spellStart"/>
             <w:r>
               <w:rPr>
                 <w:rFonts w:asciiTheme="minorHAnsi" w:hAnsiTheme="minorHAnsi" w:cstheme="minorHAnsi"/>
@@ -13241,6 +15822,7 @@
               </w:rPr>
               <w:t>Nenova</w:t>
             </w:r>
+            <w:proofErr w:type="spellEnd"/>
           </w:p>
         </w:tc>
         <w:sdt>
@@ -13304,8 +15886,8 @@
       <w:bookmarkEnd w:id="81"/>
     </w:p>
     <w:sectPr>
-      <w:headerReference w:type="default" r:id="rId14"/>
-      <w:footerReference w:type="default" r:id="rId15"/>
+      <w:headerReference w:type="default" r:id="rId13"/>
+      <w:footerReference w:type="default" r:id="rId14"/>
       <w:pgSz w:w="12240" w:h="15840" w:code="9"/>
       <w:pgMar w:top="850" w:right="1080" w:bottom="1170" w:left="850" w:header="850" w:footer="562" w:gutter="0"/>
       <w:cols w:space="720"/>
@@ -13316,7 +15898,7 @@
 </file>
 
 <file path=word/endnotes.xml><?xml version="1.0" encoding="utf-8"?>
-<w:endnotes xmlns:wpc="http://schemas.microsoft.com/office/word/2010/wordprocessingCanvas" xmlns:mc="http://schemas.openxmlformats.org/markup-compatibility/2006" xmlns:o="urn:schemas-microsoft-com:office:office" xmlns:r="http://schemas.openxmlformats.org/officeDocument/2006/relationships" xmlns:m="http://schemas.openxmlformats.org/officeDocument/2006/math" xmlns:v="urn:schemas-microsoft-com:vml" xmlns:wp14="http://schemas.microsoft.com/office/word/2010/wordprocessingDrawing" xmlns:wp="http://schemas.openxmlformats.org/drawingml/2006/wordprocessingDrawing" xmlns:w10="urn:schemas-microsoft-com:office:word" xmlns:w="http://schemas.openxmlformats.org/wordprocessingml/2006/main" xmlns:w14="http://schemas.microsoft.com/office/word/2010/wordml" xmlns:wpg="http://schemas.microsoft.com/office/word/2010/wordprocessingGroup" xmlns:wpi="http://schemas.microsoft.com/office/word/2010/wordprocessingInk" xmlns:wne="http://schemas.microsoft.com/office/word/2006/wordml" xmlns:wps="http://schemas.microsoft.com/office/word/2010/wordprocessingShape" mc:Ignorable="w14 wp14">
+<w:endnotes xmlns:wpc="http://schemas.microsoft.com/office/word/2010/wordprocessingCanvas" xmlns:mc="http://schemas.openxmlformats.org/markup-compatibility/2006" xmlns:o="urn:schemas-microsoft-com:office:office" xmlns:r="http://schemas.openxmlformats.org/officeDocument/2006/relationships" xmlns:m="http://schemas.openxmlformats.org/officeDocument/2006/math" xmlns:v="urn:schemas-microsoft-com:vml" xmlns:wp14="http://schemas.microsoft.com/office/word/2010/wordprocessingDrawing" xmlns:wp="http://schemas.openxmlformats.org/drawingml/2006/wordprocessingDrawing" xmlns:w10="urn:schemas-microsoft-com:office:word" xmlns:w="http://schemas.openxmlformats.org/wordprocessingml/2006/main" xmlns:w14="http://schemas.microsoft.com/office/word/2010/wordml" xmlns:w15="http://schemas.microsoft.com/office/word/2012/wordml" xmlns:wpg="http://schemas.microsoft.com/office/word/2010/wordprocessingGroup" xmlns:wpi="http://schemas.microsoft.com/office/word/2010/wordprocessingInk" xmlns:wne="http://schemas.microsoft.com/office/word/2006/wordml" xmlns:wps="http://schemas.microsoft.com/office/word/2010/wordprocessingShape" mc:Ignorable="w14 w15 wp14">
   <w:endnote w:type="separator" w:id="-1">
     <w:p>
       <w:r>
@@ -13335,7 +15917,7 @@
 </file>
 
 <file path=word/footer1.xml><?xml version="1.0" encoding="utf-8"?>
-<w:ftr xmlns:wpc="http://schemas.microsoft.com/office/word/2010/wordprocessingCanvas" xmlns:mc="http://schemas.openxmlformats.org/markup-compatibility/2006" xmlns:o="urn:schemas-microsoft-com:office:office" xmlns:r="http://schemas.openxmlformats.org/officeDocument/2006/relationships" xmlns:m="http://schemas.openxmlformats.org/officeDocument/2006/math" xmlns:v="urn:schemas-microsoft-com:vml" xmlns:wp14="http://schemas.microsoft.com/office/word/2010/wordprocessingDrawing" xmlns:wp="http://schemas.openxmlformats.org/drawingml/2006/wordprocessingDrawing" xmlns:w10="urn:schemas-microsoft-com:office:word" xmlns:w="http://schemas.openxmlformats.org/wordprocessingml/2006/main" xmlns:w14="http://schemas.microsoft.com/office/word/2010/wordml" xmlns:wpg="http://schemas.microsoft.com/office/word/2010/wordprocessingGroup" xmlns:wpi="http://schemas.microsoft.com/office/word/2010/wordprocessingInk" xmlns:wne="http://schemas.microsoft.com/office/word/2006/wordml" xmlns:wps="http://schemas.microsoft.com/office/word/2010/wordprocessingShape" mc:Ignorable="w14 wp14">
+<w:ftr xmlns:wpc="http://schemas.microsoft.com/office/word/2010/wordprocessingCanvas" xmlns:mc="http://schemas.openxmlformats.org/markup-compatibility/2006" xmlns:o="urn:schemas-microsoft-com:office:office" xmlns:r="http://schemas.openxmlformats.org/officeDocument/2006/relationships" xmlns:m="http://schemas.openxmlformats.org/officeDocument/2006/math" xmlns:v="urn:schemas-microsoft-com:vml" xmlns:wp14="http://schemas.microsoft.com/office/word/2010/wordprocessingDrawing" xmlns:wp="http://schemas.openxmlformats.org/drawingml/2006/wordprocessingDrawing" xmlns:w10="urn:schemas-microsoft-com:office:word" xmlns:w="http://schemas.openxmlformats.org/wordprocessingml/2006/main" xmlns:w14="http://schemas.microsoft.com/office/word/2010/wordml" xmlns:w15="http://schemas.microsoft.com/office/word/2012/wordml" xmlns:wpg="http://schemas.microsoft.com/office/word/2010/wordprocessingGroup" xmlns:wpi="http://schemas.microsoft.com/office/word/2010/wordprocessingInk" xmlns:wne="http://schemas.microsoft.com/office/word/2006/wordml" xmlns:wps="http://schemas.microsoft.com/office/word/2010/wordprocessingShape" mc:Ignorable="w14 w15 wp14">
   <w:p>
     <w:pPr>
       <w:spacing w:before="0" w:after="0"/>
@@ -13501,7 +16083,7 @@
               <w:szCs w:val="18"/>
               <w:lang w:eastAsia="ko-KR"/>
             </w:rPr>
-            <w:t>4.0</w:t>
+            <w:t>0.4</w:t>
           </w:r>
           <w:r>
             <w:rPr>
@@ -13533,6 +16115,7 @@
           <w:r>
             <w:sym w:font="Symbol" w:char="F0D3"/>
           </w:r>
+          <w:proofErr w:type="spellStart"/>
           <w:r>
             <w:rPr>
               <w:rFonts w:ascii="Arial" w:eastAsia="Malgun Gothic" w:hAnsi="Arial" w:cs="Arial"/>
@@ -13542,7 +16125,19 @@
               <w:szCs w:val="18"/>
               <w:lang w:eastAsia="ko-KR"/>
             </w:rPr>
-            <w:t xml:space="preserve">Telerik Software Academy, </w:t>
+            <w:t>Telerik</w:t>
+          </w:r>
+          <w:proofErr w:type="spellEnd"/>
+          <w:r>
+            <w:rPr>
+              <w:rFonts w:ascii="Arial" w:eastAsia="Malgun Gothic" w:hAnsi="Arial" w:cs="Arial"/>
+              <w:b/>
+              <w:i/>
+              <w:sz w:val="18"/>
+              <w:szCs w:val="18"/>
+              <w:lang w:eastAsia="ko-KR"/>
+            </w:rPr>
+            <w:t xml:space="preserve"> Software Academy, </w:t>
           </w:r>
           <w:r>
             <w:rPr>
@@ -13666,7 +16261,7 @@
               <w:sz w:val="18"/>
               <w:szCs w:val="18"/>
             </w:rPr>
-            <w:t>15</w:t>
+            <w:t>13</w:t>
           </w:r>
           <w:r>
             <w:rPr>
@@ -13721,7 +16316,7 @@
               <w:sz w:val="18"/>
               <w:szCs w:val="18"/>
             </w:rPr>
-            <w:t>17</w:t>
+            <w:t>18</w:t>
           </w:r>
           <w:r>
             <w:rPr>
@@ -13752,7 +16347,7 @@
 </file>
 
 <file path=word/footnotes.xml><?xml version="1.0" encoding="utf-8"?>
-<w:footnotes xmlns:wpc="http://schemas.microsoft.com/office/word/2010/wordprocessingCanvas" xmlns:mc="http://schemas.openxmlformats.org/markup-compatibility/2006" xmlns:o="urn:schemas-microsoft-com:office:office" xmlns:r="http://schemas.openxmlformats.org/officeDocument/2006/relationships" xmlns:m="http://schemas.openxmlformats.org/officeDocument/2006/math" xmlns:v="urn:schemas-microsoft-com:vml" xmlns:wp14="http://schemas.microsoft.com/office/word/2010/wordprocessingDrawing" xmlns:wp="http://schemas.openxmlformats.org/drawingml/2006/wordprocessingDrawing" xmlns:w10="urn:schemas-microsoft-com:office:word" xmlns:w="http://schemas.openxmlformats.org/wordprocessingml/2006/main" xmlns:w14="http://schemas.microsoft.com/office/word/2010/wordml" xmlns:wpg="http://schemas.microsoft.com/office/word/2010/wordprocessingGroup" xmlns:wpi="http://schemas.microsoft.com/office/word/2010/wordprocessingInk" xmlns:wne="http://schemas.microsoft.com/office/word/2006/wordml" xmlns:wps="http://schemas.microsoft.com/office/word/2010/wordprocessingShape" mc:Ignorable="w14 wp14">
+<w:footnotes xmlns:wpc="http://schemas.microsoft.com/office/word/2010/wordprocessingCanvas" xmlns:mc="http://schemas.openxmlformats.org/markup-compatibility/2006" xmlns:o="urn:schemas-microsoft-com:office:office" xmlns:r="http://schemas.openxmlformats.org/officeDocument/2006/relationships" xmlns:m="http://schemas.openxmlformats.org/officeDocument/2006/math" xmlns:v="urn:schemas-microsoft-com:vml" xmlns:wp14="http://schemas.microsoft.com/office/word/2010/wordprocessingDrawing" xmlns:wp="http://schemas.openxmlformats.org/drawingml/2006/wordprocessingDrawing" xmlns:w10="urn:schemas-microsoft-com:office:word" xmlns:w="http://schemas.openxmlformats.org/wordprocessingml/2006/main" xmlns:w14="http://schemas.microsoft.com/office/word/2010/wordml" xmlns:w15="http://schemas.microsoft.com/office/word/2012/wordml" xmlns:wpg="http://schemas.microsoft.com/office/word/2010/wordprocessingGroup" xmlns:wpi="http://schemas.microsoft.com/office/word/2010/wordprocessingInk" xmlns:wne="http://schemas.microsoft.com/office/word/2006/wordml" xmlns:wps="http://schemas.microsoft.com/office/word/2010/wordprocessingShape" mc:Ignorable="w14 w15 wp14">
   <w:footnote w:type="separator" w:id="-1">
     <w:p>
       <w:r>
@@ -13771,7 +16366,7 @@
 </file>
 
 <file path=word/header1.xml><?xml version="1.0" encoding="utf-8"?>
-<w:hdr xmlns:wpc="http://schemas.microsoft.com/office/word/2010/wordprocessingCanvas" xmlns:mc="http://schemas.openxmlformats.org/markup-compatibility/2006" xmlns:o="urn:schemas-microsoft-com:office:office" xmlns:r="http://schemas.openxmlformats.org/officeDocument/2006/relationships" xmlns:m="http://schemas.openxmlformats.org/officeDocument/2006/math" xmlns:v="urn:schemas-microsoft-com:vml" xmlns:wp14="http://schemas.microsoft.com/office/word/2010/wordprocessingDrawing" xmlns:wp="http://schemas.openxmlformats.org/drawingml/2006/wordprocessingDrawing" xmlns:w10="urn:schemas-microsoft-com:office:word" xmlns:w="http://schemas.openxmlformats.org/wordprocessingml/2006/main" xmlns:w14="http://schemas.microsoft.com/office/word/2010/wordml" xmlns:wpg="http://schemas.microsoft.com/office/word/2010/wordprocessingGroup" xmlns:wpi="http://schemas.microsoft.com/office/word/2010/wordprocessingInk" xmlns:wne="http://schemas.microsoft.com/office/word/2006/wordml" xmlns:wps="http://schemas.microsoft.com/office/word/2010/wordprocessingShape" mc:Ignorable="w14 wp14">
+<w:hdr xmlns:wpc="http://schemas.microsoft.com/office/word/2010/wordprocessingCanvas" xmlns:mc="http://schemas.openxmlformats.org/markup-compatibility/2006" xmlns:o="urn:schemas-microsoft-com:office:office" xmlns:r="http://schemas.openxmlformats.org/officeDocument/2006/relationships" xmlns:m="http://schemas.openxmlformats.org/officeDocument/2006/math" xmlns:v="urn:schemas-microsoft-com:vml" xmlns:wp14="http://schemas.microsoft.com/office/word/2010/wordprocessingDrawing" xmlns:wp="http://schemas.openxmlformats.org/drawingml/2006/wordprocessingDrawing" xmlns:w10="urn:schemas-microsoft-com:office:word" xmlns:w="http://schemas.openxmlformats.org/wordprocessingml/2006/main" xmlns:w14="http://schemas.microsoft.com/office/word/2010/wordml" xmlns:w15="http://schemas.microsoft.com/office/word/2012/wordml" xmlns:wpg="http://schemas.microsoft.com/office/word/2010/wordprocessingGroup" xmlns:wpi="http://schemas.microsoft.com/office/word/2010/wordprocessingInk" xmlns:wne="http://schemas.microsoft.com/office/word/2006/wordml" xmlns:wps="http://schemas.microsoft.com/office/word/2010/wordprocessingShape" mc:Ignorable="w14 w15 wp14">
   <w:tbl>
     <w:tblPr>
       <w:tblW w:w="10191" w:type="dxa"/>
@@ -13942,7 +16537,7 @@
 </file>
 
 <file path=word/numbering.xml><?xml version="1.0" encoding="utf-8"?>
-<w:numbering xmlns:wpc="http://schemas.microsoft.com/office/word/2010/wordprocessingCanvas" xmlns:mc="http://schemas.openxmlformats.org/markup-compatibility/2006" xmlns:o="urn:schemas-microsoft-com:office:office" xmlns:r="http://schemas.openxmlformats.org/officeDocument/2006/relationships" xmlns:m="http://schemas.openxmlformats.org/officeDocument/2006/math" xmlns:v="urn:schemas-microsoft-com:vml" xmlns:wp14="http://schemas.microsoft.com/office/word/2010/wordprocessingDrawing" xmlns:wp="http://schemas.openxmlformats.org/drawingml/2006/wordprocessingDrawing" xmlns:w10="urn:schemas-microsoft-com:office:word" xmlns:w="http://schemas.openxmlformats.org/wordprocessingml/2006/main" xmlns:w14="http://schemas.microsoft.com/office/word/2010/wordml" xmlns:wpg="http://schemas.microsoft.com/office/word/2010/wordprocessingGroup" xmlns:wpi="http://schemas.microsoft.com/office/word/2010/wordprocessingInk" xmlns:wne="http://schemas.microsoft.com/office/word/2006/wordml" xmlns:wps="http://schemas.microsoft.com/office/word/2010/wordprocessingShape" mc:Ignorable="w14 wp14">
+<w:numbering xmlns:wpc="http://schemas.microsoft.com/office/word/2010/wordprocessingCanvas" xmlns:mc="http://schemas.openxmlformats.org/markup-compatibility/2006" xmlns:o="urn:schemas-microsoft-com:office:office" xmlns:r="http://schemas.openxmlformats.org/officeDocument/2006/relationships" xmlns:m="http://schemas.openxmlformats.org/officeDocument/2006/math" xmlns:v="urn:schemas-microsoft-com:vml" xmlns:wp14="http://schemas.microsoft.com/office/word/2010/wordprocessingDrawing" xmlns:wp="http://schemas.openxmlformats.org/drawingml/2006/wordprocessingDrawing" xmlns:w10="urn:schemas-microsoft-com:office:word" xmlns:w="http://schemas.openxmlformats.org/wordprocessingml/2006/main" xmlns:w14="http://schemas.microsoft.com/office/word/2010/wordml" xmlns:w15="http://schemas.microsoft.com/office/word/2012/wordml" xmlns:wpg="http://schemas.microsoft.com/office/word/2010/wordprocessingGroup" xmlns:wpi="http://schemas.microsoft.com/office/word/2010/wordprocessingInk" xmlns:wne="http://schemas.microsoft.com/office/word/2006/wordml" xmlns:wps="http://schemas.microsoft.com/office/word/2010/wordprocessingShape" mc:Ignorable="w14 w15 wp14">
   <w:abstractNum w:abstractNumId="0">
     <w:nsid w:val="07E91B10"/>
     <w:multiLevelType w:val="hybridMultilevel"/>
@@ -15298,7 +17893,7 @@
 </file>
 
 <file path=word/styles.xml><?xml version="1.0" encoding="utf-8"?>
-<w:styles xmlns:mc="http://schemas.openxmlformats.org/markup-compatibility/2006" xmlns:r="http://schemas.openxmlformats.org/officeDocument/2006/relationships" xmlns:w="http://schemas.openxmlformats.org/wordprocessingml/2006/main" xmlns:w14="http://schemas.microsoft.com/office/word/2010/wordml" mc:Ignorable="w14">
+<w:styles xmlns:mc="http://schemas.openxmlformats.org/markup-compatibility/2006" xmlns:r="http://schemas.openxmlformats.org/officeDocument/2006/relationships" xmlns:w="http://schemas.openxmlformats.org/wordprocessingml/2006/main" xmlns:w14="http://schemas.microsoft.com/office/word/2010/wordml" xmlns:w15="http://schemas.microsoft.com/office/word/2012/wordml" mc:Ignorable="w14 w15">
   <w:docDefaults>
     <w:rPrDefault>
       <w:rPr>
@@ -15308,154 +17903,372 @@
     </w:rPrDefault>
     <w:pPrDefault/>
   </w:docDefaults>
-  <w:latentStyles w:defLockedState="1" w:defUIPriority="0" w:defSemiHidden="1" w:defUnhideWhenUsed="1" w:defQFormat="0" w:count="267">
-    <w:lsdException w:name="Normal" w:locked="0" w:semiHidden="0" w:unhideWhenUsed="0" w:qFormat="1"/>
-    <w:lsdException w:name="heading 1" w:locked="0" w:semiHidden="0" w:unhideWhenUsed="0" w:qFormat="1"/>
-    <w:lsdException w:name="heading 2" w:locked="0" w:semiHidden="0" w:unhideWhenUsed="0" w:qFormat="1"/>
-    <w:lsdException w:name="heading 3" w:locked="0" w:semiHidden="0" w:unhideWhenUsed="0" w:qFormat="1"/>
-    <w:lsdException w:name="heading 4" w:qFormat="1"/>
-    <w:lsdException w:name="heading 5" w:qFormat="1"/>
-    <w:lsdException w:name="heading 6" w:qFormat="1"/>
-    <w:lsdException w:name="heading 7" w:qFormat="1"/>
-    <w:lsdException w:name="heading 8" w:qFormat="1"/>
-    <w:lsdException w:name="heading 9" w:qFormat="1"/>
-    <w:lsdException w:name="toc 1" w:locked="0" w:uiPriority="39" w:qFormat="1"/>
-    <w:lsdException w:name="toc 2" w:locked="0" w:uiPriority="39" w:qFormat="1"/>
-    <w:lsdException w:name="toc 3" w:locked="0" w:uiPriority="39" w:qFormat="1"/>
-    <w:lsdException w:name="header" w:locked="0"/>
-    <w:lsdException w:name="footer" w:locked="0"/>
-    <w:lsdException w:name="caption" w:qFormat="1"/>
-    <w:lsdException w:name="List Number" w:semiHidden="0" w:unhideWhenUsed="0"/>
-    <w:lsdException w:name="List 4" w:semiHidden="0" w:unhideWhenUsed="0"/>
-    <w:lsdException w:name="List 5" w:semiHidden="0" w:unhideWhenUsed="0"/>
-    <w:lsdException w:name="Title" w:semiHidden="0" w:unhideWhenUsed="0" w:qFormat="1"/>
-    <w:lsdException w:name="Default Paragraph Font" w:locked="0"/>
-    <w:lsdException w:name="Subtitle" w:semiHidden="0" w:unhideWhenUsed="0" w:qFormat="1"/>
-    <w:lsdException w:name="Salutation" w:semiHidden="0" w:unhideWhenUsed="0"/>
-    <w:lsdException w:name="Date" w:semiHidden="0" w:unhideWhenUsed="0"/>
-    <w:lsdException w:name="Body Text First Indent" w:semiHidden="0" w:unhideWhenUsed="0"/>
-    <w:lsdException w:name="Hyperlink" w:locked="0" w:uiPriority="99"/>
-    <w:lsdException w:name="FollowedHyperlink" w:locked="0"/>
-    <w:lsdException w:name="Strong" w:semiHidden="0" w:unhideWhenUsed="0" w:qFormat="1"/>
-    <w:lsdException w:name="Emphasis" w:semiHidden="0" w:unhideWhenUsed="0" w:qFormat="1"/>
-    <w:lsdException w:name="Document Map" w:locked="0"/>
-    <w:lsdException w:name="HTML Top of Form" w:locked="0"/>
-    <w:lsdException w:name="HTML Bottom of Form" w:locked="0"/>
-    <w:lsdException w:name="Normal Table" w:locked="0"/>
-    <w:lsdException w:name="No List" w:locked="0"/>
-    <w:lsdException w:name="Balloon Text" w:locked="0"/>
-    <w:lsdException w:name="Table Grid" w:locked="0" w:semiHidden="0" w:unhideWhenUsed="0"/>
-    <w:lsdException w:name="Placeholder Text" w:uiPriority="99" w:unhideWhenUsed="0"/>
-    <w:lsdException w:name="No Spacing" w:semiHidden="0" w:uiPriority="1" w:unhideWhenUsed="0" w:qFormat="1"/>
-    <w:lsdException w:name="Light Shading" w:semiHidden="0" w:uiPriority="60" w:unhideWhenUsed="0"/>
-    <w:lsdException w:name="Light List" w:semiHidden="0" w:uiPriority="61" w:unhideWhenUsed="0"/>
-    <w:lsdException w:name="Light Grid" w:semiHidden="0" w:uiPriority="62" w:unhideWhenUsed="0"/>
-    <w:lsdException w:name="Medium Shading 1" w:semiHidden="0" w:uiPriority="63" w:unhideWhenUsed="0"/>
-    <w:lsdException w:name="Medium Shading 2" w:semiHidden="0" w:uiPriority="64" w:unhideWhenUsed="0"/>
-    <w:lsdException w:name="Medium List 1" w:semiHidden="0" w:uiPriority="65" w:unhideWhenUsed="0"/>
-    <w:lsdException w:name="Medium List 2" w:semiHidden="0" w:uiPriority="66" w:unhideWhenUsed="0"/>
-    <w:lsdException w:name="Medium Grid 1" w:semiHidden="0" w:uiPriority="67" w:unhideWhenUsed="0"/>
-    <w:lsdException w:name="Medium Grid 2" w:semiHidden="0" w:uiPriority="68" w:unhideWhenUsed="0"/>
-    <w:lsdException w:name="Medium Grid 3" w:semiHidden="0" w:uiPriority="69" w:unhideWhenUsed="0"/>
-    <w:lsdException w:name="Dark List" w:semiHidden="0" w:uiPriority="70" w:unhideWhenUsed="0"/>
-    <w:lsdException w:name="Colorful Shading" w:semiHidden="0" w:uiPriority="71" w:unhideWhenUsed="0"/>
-    <w:lsdException w:name="Colorful List" w:semiHidden="0" w:uiPriority="72" w:unhideWhenUsed="0"/>
-    <w:lsdException w:name="Colorful Grid" w:semiHidden="0" w:uiPriority="73" w:unhideWhenUsed="0"/>
-    <w:lsdException w:name="Light Shading Accent 1" w:semiHidden="0" w:uiPriority="60" w:unhideWhenUsed="0"/>
-    <w:lsdException w:name="Light List Accent 1" w:semiHidden="0" w:uiPriority="61" w:unhideWhenUsed="0"/>
-    <w:lsdException w:name="Light Grid Accent 1" w:semiHidden="0" w:uiPriority="62" w:unhideWhenUsed="0"/>
-    <w:lsdException w:name="Medium Shading 1 Accent 1" w:semiHidden="0" w:uiPriority="63" w:unhideWhenUsed="0"/>
-    <w:lsdException w:name="Medium Shading 2 Accent 1" w:semiHidden="0" w:uiPriority="64" w:unhideWhenUsed="0"/>
-    <w:lsdException w:name="Medium List 1 Accent 1" w:semiHidden="0" w:uiPriority="65" w:unhideWhenUsed="0"/>
-    <w:lsdException w:name="Revision" w:locked="0" w:uiPriority="99" w:unhideWhenUsed="0"/>
-    <w:lsdException w:name="List Paragraph" w:locked="0" w:semiHidden="0" w:uiPriority="34" w:unhideWhenUsed="0" w:qFormat="1"/>
-    <w:lsdException w:name="Quote" w:semiHidden="0" w:uiPriority="29" w:unhideWhenUsed="0" w:qFormat="1"/>
-    <w:lsdException w:name="Intense Quote" w:semiHidden="0" w:uiPriority="30" w:unhideWhenUsed="0" w:qFormat="1"/>
-    <w:lsdException w:name="Medium List 2 Accent 1" w:semiHidden="0" w:uiPriority="66" w:unhideWhenUsed="0"/>
-    <w:lsdException w:name="Medium Grid 1 Accent 1" w:semiHidden="0" w:uiPriority="67" w:unhideWhenUsed="0"/>
-    <w:lsdException w:name="Medium Grid 2 Accent 1" w:semiHidden="0" w:uiPriority="68" w:unhideWhenUsed="0"/>
-    <w:lsdException w:name="Medium Grid 3 Accent 1" w:semiHidden="0" w:uiPriority="69" w:unhideWhenUsed="0"/>
-    <w:lsdException w:name="Dark List Accent 1" w:semiHidden="0" w:uiPriority="70" w:unhideWhenUsed="0"/>
-    <w:lsdException w:name="Colorful Shading Accent 1" w:semiHidden="0" w:uiPriority="71" w:unhideWhenUsed="0"/>
-    <w:lsdException w:name="Colorful List Accent 1" w:semiHidden="0" w:uiPriority="72" w:unhideWhenUsed="0"/>
-    <w:lsdException w:name="Colorful Grid Accent 1" w:semiHidden="0" w:uiPriority="73" w:unhideWhenUsed="0"/>
-    <w:lsdException w:name="Light Shading Accent 2" w:semiHidden="0" w:uiPriority="60" w:unhideWhenUsed="0"/>
-    <w:lsdException w:name="Light List Accent 2" w:semiHidden="0" w:uiPriority="61" w:unhideWhenUsed="0"/>
-    <w:lsdException w:name="Light Grid Accent 2" w:semiHidden="0" w:uiPriority="62" w:unhideWhenUsed="0"/>
-    <w:lsdException w:name="Medium Shading 1 Accent 2" w:semiHidden="0" w:uiPriority="63" w:unhideWhenUsed="0"/>
-    <w:lsdException w:name="Medium Shading 2 Accent 2" w:semiHidden="0" w:uiPriority="64" w:unhideWhenUsed="0"/>
-    <w:lsdException w:name="Medium List 1 Accent 2" w:semiHidden="0" w:uiPriority="65" w:unhideWhenUsed="0"/>
-    <w:lsdException w:name="Medium List 2 Accent 2" w:semiHidden="0" w:uiPriority="66" w:unhideWhenUsed="0"/>
-    <w:lsdException w:name="Medium Grid 1 Accent 2" w:semiHidden="0" w:uiPriority="67" w:unhideWhenUsed="0"/>
-    <w:lsdException w:name="Medium Grid 2 Accent 2" w:semiHidden="0" w:uiPriority="68" w:unhideWhenUsed="0"/>
-    <w:lsdException w:name="Medium Grid 3 Accent 2" w:semiHidden="0" w:uiPriority="69" w:unhideWhenUsed="0"/>
-    <w:lsdException w:name="Dark List Accent 2" w:semiHidden="0" w:uiPriority="70" w:unhideWhenUsed="0"/>
-    <w:lsdException w:name="Colorful Shading Accent 2" w:semiHidden="0" w:uiPriority="71" w:unhideWhenUsed="0"/>
-    <w:lsdException w:name="Colorful List Accent 2" w:semiHidden="0" w:uiPriority="72" w:unhideWhenUsed="0"/>
-    <w:lsdException w:name="Colorful Grid Accent 2" w:semiHidden="0" w:uiPriority="73" w:unhideWhenUsed="0"/>
-    <w:lsdException w:name="Light Shading Accent 3" w:semiHidden="0" w:uiPriority="60" w:unhideWhenUsed="0"/>
-    <w:lsdException w:name="Light List Accent 3" w:semiHidden="0" w:uiPriority="61" w:unhideWhenUsed="0"/>
-    <w:lsdException w:name="Light Grid Accent 3" w:semiHidden="0" w:uiPriority="62" w:unhideWhenUsed="0"/>
-    <w:lsdException w:name="Medium Shading 1 Accent 3" w:semiHidden="0" w:uiPriority="63" w:unhideWhenUsed="0"/>
-    <w:lsdException w:name="Medium Shading 2 Accent 3" w:semiHidden="0" w:uiPriority="64" w:unhideWhenUsed="0"/>
-    <w:lsdException w:name="Medium List 1 Accent 3" w:semiHidden="0" w:uiPriority="65" w:unhideWhenUsed="0"/>
-    <w:lsdException w:name="Medium List 2 Accent 3" w:semiHidden="0" w:uiPriority="66" w:unhideWhenUsed="0"/>
-    <w:lsdException w:name="Medium Grid 1 Accent 3" w:semiHidden="0" w:uiPriority="67" w:unhideWhenUsed="0"/>
-    <w:lsdException w:name="Medium Grid 2 Accent 3" w:semiHidden="0" w:uiPriority="68" w:unhideWhenUsed="0"/>
-    <w:lsdException w:name="Medium Grid 3 Accent 3" w:semiHidden="0" w:uiPriority="69" w:unhideWhenUsed="0"/>
-    <w:lsdException w:name="Dark List Accent 3" w:semiHidden="0" w:uiPriority="70" w:unhideWhenUsed="0"/>
-    <w:lsdException w:name="Colorful Shading Accent 3" w:semiHidden="0" w:uiPriority="71" w:unhideWhenUsed="0"/>
-    <w:lsdException w:name="Colorful List Accent 3" w:semiHidden="0" w:uiPriority="72" w:unhideWhenUsed="0"/>
-    <w:lsdException w:name="Colorful Grid Accent 3" w:semiHidden="0" w:uiPriority="73" w:unhideWhenUsed="0"/>
-    <w:lsdException w:name="Light Shading Accent 4" w:semiHidden="0" w:uiPriority="60" w:unhideWhenUsed="0"/>
-    <w:lsdException w:name="Light List Accent 4" w:semiHidden="0" w:uiPriority="61" w:unhideWhenUsed="0"/>
-    <w:lsdException w:name="Light Grid Accent 4" w:semiHidden="0" w:uiPriority="62" w:unhideWhenUsed="0"/>
-    <w:lsdException w:name="Medium Shading 1 Accent 4" w:semiHidden="0" w:uiPriority="63" w:unhideWhenUsed="0"/>
-    <w:lsdException w:name="Medium Shading 2 Accent 4" w:semiHidden="0" w:uiPriority="64" w:unhideWhenUsed="0"/>
-    <w:lsdException w:name="Medium List 1 Accent 4" w:semiHidden="0" w:uiPriority="65" w:unhideWhenUsed="0"/>
-    <w:lsdException w:name="Medium List 2 Accent 4" w:semiHidden="0" w:uiPriority="66" w:unhideWhenUsed="0"/>
-    <w:lsdException w:name="Medium Grid 1 Accent 4" w:semiHidden="0" w:uiPriority="67" w:unhideWhenUsed="0"/>
-    <w:lsdException w:name="Medium Grid 2 Accent 4" w:semiHidden="0" w:uiPriority="68" w:unhideWhenUsed="0"/>
-    <w:lsdException w:name="Medium Grid 3 Accent 4" w:semiHidden="0" w:uiPriority="69" w:unhideWhenUsed="0"/>
-    <w:lsdException w:name="Dark List Accent 4" w:semiHidden="0" w:uiPriority="70" w:unhideWhenUsed="0"/>
-    <w:lsdException w:name="Colorful Shading Accent 4" w:semiHidden="0" w:uiPriority="71" w:unhideWhenUsed="0"/>
-    <w:lsdException w:name="Colorful List Accent 4" w:semiHidden="0" w:uiPriority="72" w:unhideWhenUsed="0"/>
-    <w:lsdException w:name="Colorful Grid Accent 4" w:semiHidden="0" w:uiPriority="73" w:unhideWhenUsed="0"/>
-    <w:lsdException w:name="Light Shading Accent 5" w:semiHidden="0" w:uiPriority="60" w:unhideWhenUsed="0"/>
-    <w:lsdException w:name="Light List Accent 5" w:semiHidden="0" w:uiPriority="61" w:unhideWhenUsed="0"/>
-    <w:lsdException w:name="Light Grid Accent 5" w:semiHidden="0" w:uiPriority="62" w:unhideWhenUsed="0"/>
-    <w:lsdException w:name="Medium Shading 1 Accent 5" w:semiHidden="0" w:uiPriority="63" w:unhideWhenUsed="0"/>
-    <w:lsdException w:name="Medium Shading 2 Accent 5" w:semiHidden="0" w:uiPriority="64" w:unhideWhenUsed="0"/>
-    <w:lsdException w:name="Medium List 1 Accent 5" w:semiHidden="0" w:uiPriority="65" w:unhideWhenUsed="0"/>
-    <w:lsdException w:name="Medium List 2 Accent 5" w:semiHidden="0" w:uiPriority="66" w:unhideWhenUsed="0"/>
-    <w:lsdException w:name="Medium Grid 1 Accent 5" w:semiHidden="0" w:uiPriority="67" w:unhideWhenUsed="0"/>
-    <w:lsdException w:name="Medium Grid 2 Accent 5" w:semiHidden="0" w:uiPriority="68" w:unhideWhenUsed="0"/>
-    <w:lsdException w:name="Medium Grid 3 Accent 5" w:semiHidden="0" w:uiPriority="69" w:unhideWhenUsed="0"/>
-    <w:lsdException w:name="Dark List Accent 5" w:semiHidden="0" w:uiPriority="70" w:unhideWhenUsed="0"/>
-    <w:lsdException w:name="Colorful Shading Accent 5" w:semiHidden="0" w:uiPriority="71" w:unhideWhenUsed="0"/>
-    <w:lsdException w:name="Colorful List Accent 5" w:semiHidden="0" w:uiPriority="72" w:unhideWhenUsed="0"/>
-    <w:lsdException w:name="Colorful Grid Accent 5" w:semiHidden="0" w:uiPriority="73" w:unhideWhenUsed="0"/>
-    <w:lsdException w:name="Light Shading Accent 6" w:semiHidden="0" w:uiPriority="60" w:unhideWhenUsed="0"/>
-    <w:lsdException w:name="Light List Accent 6" w:semiHidden="0" w:uiPriority="61" w:unhideWhenUsed="0"/>
-    <w:lsdException w:name="Light Grid Accent 6" w:semiHidden="0" w:uiPriority="62" w:unhideWhenUsed="0"/>
-    <w:lsdException w:name="Medium Shading 1 Accent 6" w:semiHidden="0" w:uiPriority="63" w:unhideWhenUsed="0"/>
-    <w:lsdException w:name="Medium Shading 2 Accent 6" w:semiHidden="0" w:uiPriority="64" w:unhideWhenUsed="0"/>
-    <w:lsdException w:name="Medium List 1 Accent 6" w:semiHidden="0" w:uiPriority="65" w:unhideWhenUsed="0"/>
-    <w:lsdException w:name="Medium List 2 Accent 6" w:semiHidden="0" w:uiPriority="66" w:unhideWhenUsed="0"/>
-    <w:lsdException w:name="Medium Grid 1 Accent 6" w:semiHidden="0" w:uiPriority="67" w:unhideWhenUsed="0"/>
-    <w:lsdException w:name="Medium Grid 2 Accent 6" w:semiHidden="0" w:uiPriority="68" w:unhideWhenUsed="0"/>
-    <w:lsdException w:name="Medium Grid 3 Accent 6" w:locked="0" w:semiHidden="0" w:uiPriority="69" w:unhideWhenUsed="0"/>
-    <w:lsdException w:name="Dark List Accent 6" w:semiHidden="0" w:uiPriority="70" w:unhideWhenUsed="0"/>
-    <w:lsdException w:name="Colorful Shading Accent 6" w:semiHidden="0" w:uiPriority="71" w:unhideWhenUsed="0"/>
-    <w:lsdException w:name="Colorful List Accent 6" w:semiHidden="0" w:uiPriority="72" w:unhideWhenUsed="0"/>
-    <w:lsdException w:name="Colorful Grid Accent 6" w:semiHidden="0" w:uiPriority="73" w:unhideWhenUsed="0"/>
-    <w:lsdException w:name="Subtle Emphasis" w:semiHidden="0" w:uiPriority="19" w:unhideWhenUsed="0" w:qFormat="1"/>
-    <w:lsdException w:name="Intense Emphasis" w:semiHidden="0" w:uiPriority="21" w:unhideWhenUsed="0" w:qFormat="1"/>
-    <w:lsdException w:name="Subtle Reference" w:semiHidden="0" w:uiPriority="31" w:unhideWhenUsed="0" w:qFormat="1"/>
-    <w:lsdException w:name="Intense Reference" w:semiHidden="0" w:uiPriority="32" w:unhideWhenUsed="0" w:qFormat="1"/>
-    <w:lsdException w:name="Book Title" w:semiHidden="0" w:uiPriority="33" w:unhideWhenUsed="0" w:qFormat="1"/>
-    <w:lsdException w:name="Bibliography" w:uiPriority="37"/>
-    <w:lsdException w:name="TOC Heading" w:locked="0" w:uiPriority="39" w:qFormat="1"/>
+  <w:latentStyles w:defLockedState="1" w:defUIPriority="0" w:defSemiHidden="0" w:defUnhideWhenUsed="0" w:defQFormat="0" w:count="371">
+    <w:lsdException w:name="Normal" w:locked="0" w:qFormat="1"/>
+    <w:lsdException w:name="heading 1" w:locked="0" w:qFormat="1"/>
+    <w:lsdException w:name="heading 2" w:locked="0" w:qFormat="1"/>
+    <w:lsdException w:name="heading 3" w:locked="0" w:qFormat="1"/>
+    <w:lsdException w:name="heading 4" w:semiHidden="1" w:unhideWhenUsed="1" w:qFormat="1"/>
+    <w:lsdException w:name="heading 5" w:semiHidden="1" w:unhideWhenUsed="1" w:qFormat="1"/>
+    <w:lsdException w:name="heading 6" w:semiHidden="1" w:unhideWhenUsed="1" w:qFormat="1"/>
+    <w:lsdException w:name="heading 7" w:semiHidden="1" w:unhideWhenUsed="1" w:qFormat="1"/>
+    <w:lsdException w:name="heading 8" w:semiHidden="1" w:unhideWhenUsed="1" w:qFormat="1"/>
+    <w:lsdException w:name="heading 9" w:semiHidden="1" w:unhideWhenUsed="1" w:qFormat="1"/>
+    <w:lsdException w:name="index 1" w:semiHidden="1" w:unhideWhenUsed="1"/>
+    <w:lsdException w:name="index 2" w:semiHidden="1" w:unhideWhenUsed="1"/>
+    <w:lsdException w:name="index 3" w:semiHidden="1" w:unhideWhenUsed="1"/>
+    <w:lsdException w:name="index 4" w:semiHidden="1" w:unhideWhenUsed="1"/>
+    <w:lsdException w:name="index 5" w:semiHidden="1" w:unhideWhenUsed="1"/>
+    <w:lsdException w:name="index 6" w:semiHidden="1" w:unhideWhenUsed="1"/>
+    <w:lsdException w:name="index 7" w:semiHidden="1" w:unhideWhenUsed="1"/>
+    <w:lsdException w:name="index 8" w:semiHidden="1" w:unhideWhenUsed="1"/>
+    <w:lsdException w:name="index 9" w:semiHidden="1" w:unhideWhenUsed="1"/>
+    <w:lsdException w:name="toc 1" w:locked="0" w:semiHidden="1" w:uiPriority="39" w:unhideWhenUsed="1" w:qFormat="1"/>
+    <w:lsdException w:name="toc 2" w:locked="0" w:semiHidden="1" w:uiPriority="39" w:unhideWhenUsed="1" w:qFormat="1"/>
+    <w:lsdException w:name="toc 3" w:locked="0" w:semiHidden="1" w:uiPriority="39" w:unhideWhenUsed="1" w:qFormat="1"/>
+    <w:lsdException w:name="toc 4" w:semiHidden="1" w:unhideWhenUsed="1"/>
+    <w:lsdException w:name="toc 5" w:semiHidden="1" w:unhideWhenUsed="1"/>
+    <w:lsdException w:name="toc 6" w:semiHidden="1" w:unhideWhenUsed="1"/>
+    <w:lsdException w:name="toc 7" w:semiHidden="1" w:unhideWhenUsed="1"/>
+    <w:lsdException w:name="toc 8" w:semiHidden="1" w:unhideWhenUsed="1"/>
+    <w:lsdException w:name="toc 9" w:semiHidden="1" w:unhideWhenUsed="1"/>
+    <w:lsdException w:name="Normal Indent" w:semiHidden="1" w:unhideWhenUsed="1"/>
+    <w:lsdException w:name="footnote text" w:semiHidden="1" w:unhideWhenUsed="1"/>
+    <w:lsdException w:name="annotation text" w:semiHidden="1" w:unhideWhenUsed="1"/>
+    <w:lsdException w:name="header" w:locked="0" w:semiHidden="1" w:unhideWhenUsed="1"/>
+    <w:lsdException w:name="footer" w:locked="0" w:semiHidden="1" w:unhideWhenUsed="1"/>
+    <w:lsdException w:name="index heading" w:semiHidden="1" w:unhideWhenUsed="1"/>
+    <w:lsdException w:name="caption" w:semiHidden="1" w:unhideWhenUsed="1" w:qFormat="1"/>
+    <w:lsdException w:name="table of figures" w:semiHidden="1" w:unhideWhenUsed="1"/>
+    <w:lsdException w:name="envelope address" w:semiHidden="1" w:unhideWhenUsed="1"/>
+    <w:lsdException w:name="envelope return" w:semiHidden="1" w:unhideWhenUsed="1"/>
+    <w:lsdException w:name="footnote reference" w:semiHidden="1" w:unhideWhenUsed="1"/>
+    <w:lsdException w:name="annotation reference" w:semiHidden="1" w:unhideWhenUsed="1"/>
+    <w:lsdException w:name="line number" w:semiHidden="1" w:unhideWhenUsed="1"/>
+    <w:lsdException w:name="page number" w:semiHidden="1" w:unhideWhenUsed="1"/>
+    <w:lsdException w:name="endnote reference" w:semiHidden="1" w:unhideWhenUsed="1"/>
+    <w:lsdException w:name="endnote text" w:semiHidden="1" w:unhideWhenUsed="1"/>
+    <w:lsdException w:name="table of authorities" w:semiHidden="1" w:unhideWhenUsed="1"/>
+    <w:lsdException w:name="macro" w:semiHidden="1" w:unhideWhenUsed="1"/>
+    <w:lsdException w:name="toa heading" w:semiHidden="1" w:unhideWhenUsed="1"/>
+    <w:lsdException w:name="List" w:semiHidden="1" w:unhideWhenUsed="1"/>
+    <w:lsdException w:name="List Bullet" w:semiHidden="1" w:unhideWhenUsed="1"/>
+    <w:lsdException w:name="List 2" w:semiHidden="1" w:unhideWhenUsed="1"/>
+    <w:lsdException w:name="List 3" w:semiHidden="1" w:unhideWhenUsed="1"/>
+    <w:lsdException w:name="List Bullet 2" w:semiHidden="1" w:unhideWhenUsed="1"/>
+    <w:lsdException w:name="List Bullet 3" w:semiHidden="1" w:unhideWhenUsed="1"/>
+    <w:lsdException w:name="List Bullet 4" w:semiHidden="1" w:unhideWhenUsed="1"/>
+    <w:lsdException w:name="List Bullet 5" w:semiHidden="1" w:unhideWhenUsed="1"/>
+    <w:lsdException w:name="List Number 2" w:semiHidden="1" w:unhideWhenUsed="1"/>
+    <w:lsdException w:name="List Number 3" w:semiHidden="1" w:unhideWhenUsed="1"/>
+    <w:lsdException w:name="List Number 4" w:semiHidden="1" w:unhideWhenUsed="1"/>
+    <w:lsdException w:name="List Number 5" w:semiHidden="1" w:unhideWhenUsed="1"/>
+    <w:lsdException w:name="Title" w:qFormat="1"/>
+    <w:lsdException w:name="Closing" w:semiHidden="1" w:unhideWhenUsed="1"/>
+    <w:lsdException w:name="Signature" w:semiHidden="1" w:unhideWhenUsed="1"/>
+    <w:lsdException w:name="Default Paragraph Font" w:locked="0" w:semiHidden="1" w:unhideWhenUsed="1"/>
+    <w:lsdException w:name="Body Text" w:semiHidden="1" w:unhideWhenUsed="1"/>
+    <w:lsdException w:name="Body Text Indent" w:semiHidden="1" w:unhideWhenUsed="1"/>
+    <w:lsdException w:name="List Continue" w:semiHidden="1" w:unhideWhenUsed="1"/>
+    <w:lsdException w:name="List Continue 2" w:semiHidden="1" w:unhideWhenUsed="1"/>
+    <w:lsdException w:name="List Continue 3" w:semiHidden="1" w:unhideWhenUsed="1"/>
+    <w:lsdException w:name="List Continue 4" w:semiHidden="1" w:unhideWhenUsed="1"/>
+    <w:lsdException w:name="List Continue 5" w:semiHidden="1" w:unhideWhenUsed="1"/>
+    <w:lsdException w:name="Message Header" w:semiHidden="1" w:unhideWhenUsed="1"/>
+    <w:lsdException w:name="Subtitle" w:qFormat="1"/>
+    <w:lsdException w:name="Body Text First Indent 2" w:semiHidden="1" w:unhideWhenUsed="1"/>
+    <w:lsdException w:name="Note Heading" w:semiHidden="1" w:unhideWhenUsed="1"/>
+    <w:lsdException w:name="Body Text 2" w:semiHidden="1" w:unhideWhenUsed="1"/>
+    <w:lsdException w:name="Body Text 3" w:semiHidden="1" w:unhideWhenUsed="1"/>
+    <w:lsdException w:name="Body Text Indent 2" w:semiHidden="1" w:unhideWhenUsed="1"/>
+    <w:lsdException w:name="Body Text Indent 3" w:semiHidden="1" w:unhideWhenUsed="1"/>
+    <w:lsdException w:name="Block Text" w:semiHidden="1" w:unhideWhenUsed="1"/>
+    <w:lsdException w:name="Hyperlink" w:locked="0" w:semiHidden="1" w:uiPriority="99" w:unhideWhenUsed="1"/>
+    <w:lsdException w:name="FollowedHyperlink" w:locked="0" w:semiHidden="1" w:unhideWhenUsed="1"/>
+    <w:lsdException w:name="Strong" w:qFormat="1"/>
+    <w:lsdException w:name="Emphasis" w:qFormat="1"/>
+    <w:lsdException w:name="Document Map" w:locked="0" w:semiHidden="1" w:unhideWhenUsed="1"/>
+    <w:lsdException w:name="Plain Text" w:semiHidden="1" w:unhideWhenUsed="1"/>
+    <w:lsdException w:name="E-mail Signature" w:semiHidden="1" w:unhideWhenUsed="1"/>
+    <w:lsdException w:name="HTML Top of Form" w:locked="0" w:semiHidden="1" w:unhideWhenUsed="1"/>
+    <w:lsdException w:name="HTML Bottom of Form" w:locked="0" w:semiHidden="1" w:unhideWhenUsed="1"/>
+    <w:lsdException w:name="Normal (Web)" w:semiHidden="1" w:unhideWhenUsed="1"/>
+    <w:lsdException w:name="HTML Acronym" w:semiHidden="1" w:unhideWhenUsed="1"/>
+    <w:lsdException w:name="HTML Address" w:semiHidden="1" w:unhideWhenUsed="1"/>
+    <w:lsdException w:name="HTML Cite" w:semiHidden="1" w:unhideWhenUsed="1"/>
+    <w:lsdException w:name="HTML Code" w:semiHidden="1" w:unhideWhenUsed="1"/>
+    <w:lsdException w:name="HTML Definition" w:semiHidden="1" w:unhideWhenUsed="1"/>
+    <w:lsdException w:name="HTML Keyboard" w:semiHidden="1" w:unhideWhenUsed="1"/>
+    <w:lsdException w:name="HTML Preformatted" w:semiHidden="1" w:unhideWhenUsed="1"/>
+    <w:lsdException w:name="HTML Sample" w:semiHidden="1" w:unhideWhenUsed="1"/>
+    <w:lsdException w:name="HTML Typewriter" w:semiHidden="1" w:unhideWhenUsed="1"/>
+    <w:lsdException w:name="HTML Variable" w:semiHidden="1" w:unhideWhenUsed="1"/>
+    <w:lsdException w:name="Normal Table" w:locked="0" w:semiHidden="1" w:unhideWhenUsed="1"/>
+    <w:lsdException w:name="annotation subject" w:semiHidden="1" w:unhideWhenUsed="1"/>
+    <w:lsdException w:name="No List" w:locked="0" w:semiHidden="1" w:unhideWhenUsed="1"/>
+    <w:lsdException w:name="Outline List 1" w:semiHidden="1" w:unhideWhenUsed="1"/>
+    <w:lsdException w:name="Outline List 2" w:semiHidden="1" w:unhideWhenUsed="1"/>
+    <w:lsdException w:name="Outline List 3" w:semiHidden="1" w:unhideWhenUsed="1"/>
+    <w:lsdException w:name="Table Simple 1" w:semiHidden="1" w:unhideWhenUsed="1"/>
+    <w:lsdException w:name="Table Simple 2" w:semiHidden="1" w:unhideWhenUsed="1"/>
+    <w:lsdException w:name="Table Simple 3" w:semiHidden="1" w:unhideWhenUsed="1"/>
+    <w:lsdException w:name="Table Classic 1" w:semiHidden="1" w:unhideWhenUsed="1"/>
+    <w:lsdException w:name="Table Classic 2" w:semiHidden="1" w:unhideWhenUsed="1"/>
+    <w:lsdException w:name="Table Classic 3" w:semiHidden="1" w:unhideWhenUsed="1"/>
+    <w:lsdException w:name="Table Classic 4" w:semiHidden="1" w:unhideWhenUsed="1"/>
+    <w:lsdException w:name="Table Colorful 1" w:semiHidden="1" w:unhideWhenUsed="1"/>
+    <w:lsdException w:name="Table Colorful 2" w:semiHidden="1" w:unhideWhenUsed="1"/>
+    <w:lsdException w:name="Table Colorful 3" w:semiHidden="1" w:unhideWhenUsed="1"/>
+    <w:lsdException w:name="Table Columns 1" w:semiHidden="1" w:unhideWhenUsed="1"/>
+    <w:lsdException w:name="Table Columns 2" w:semiHidden="1" w:unhideWhenUsed="1"/>
+    <w:lsdException w:name="Table Columns 3" w:semiHidden="1" w:unhideWhenUsed="1"/>
+    <w:lsdException w:name="Table Columns 4" w:semiHidden="1" w:unhideWhenUsed="1"/>
+    <w:lsdException w:name="Table Columns 5" w:semiHidden="1" w:unhideWhenUsed="1"/>
+    <w:lsdException w:name="Table Grid 1" w:semiHidden="1" w:unhideWhenUsed="1"/>
+    <w:lsdException w:name="Table Grid 2" w:semiHidden="1" w:unhideWhenUsed="1"/>
+    <w:lsdException w:name="Table Grid 3" w:semiHidden="1" w:unhideWhenUsed="1"/>
+    <w:lsdException w:name="Table Grid 4" w:semiHidden="1" w:unhideWhenUsed="1"/>
+    <w:lsdException w:name="Table Grid 5" w:semiHidden="1" w:unhideWhenUsed="1"/>
+    <w:lsdException w:name="Table Grid 6" w:semiHidden="1" w:unhideWhenUsed="1"/>
+    <w:lsdException w:name="Table Grid 7" w:semiHidden="1" w:unhideWhenUsed="1"/>
+    <w:lsdException w:name="Table Grid 8" w:semiHidden="1" w:unhideWhenUsed="1"/>
+    <w:lsdException w:name="Table List 1" w:semiHidden="1" w:unhideWhenUsed="1"/>
+    <w:lsdException w:name="Table List 2" w:semiHidden="1" w:unhideWhenUsed="1"/>
+    <w:lsdException w:name="Table List 3" w:semiHidden="1" w:unhideWhenUsed="1"/>
+    <w:lsdException w:name="Table List 4" w:semiHidden="1" w:unhideWhenUsed="1"/>
+    <w:lsdException w:name="Table List 5" w:semiHidden="1" w:unhideWhenUsed="1"/>
+    <w:lsdException w:name="Table List 6" w:semiHidden="1" w:unhideWhenUsed="1"/>
+    <w:lsdException w:name="Table List 7" w:semiHidden="1" w:unhideWhenUsed="1"/>
+    <w:lsdException w:name="Table List 8" w:semiHidden="1" w:unhideWhenUsed="1"/>
+    <w:lsdException w:name="Table 3D effects 1" w:semiHidden="1" w:unhideWhenUsed="1"/>
+    <w:lsdException w:name="Table 3D effects 2" w:semiHidden="1" w:unhideWhenUsed="1"/>
+    <w:lsdException w:name="Table 3D effects 3" w:semiHidden="1" w:unhideWhenUsed="1"/>
+    <w:lsdException w:name="Table Contemporary" w:semiHidden="1" w:unhideWhenUsed="1"/>
+    <w:lsdException w:name="Table Elegant" w:semiHidden="1" w:unhideWhenUsed="1"/>
+    <w:lsdException w:name="Table Professional" w:semiHidden="1" w:unhideWhenUsed="1"/>
+    <w:lsdException w:name="Table Subtle 1" w:semiHidden="1" w:unhideWhenUsed="1"/>
+    <w:lsdException w:name="Table Subtle 2" w:semiHidden="1" w:unhideWhenUsed="1"/>
+    <w:lsdException w:name="Table Web 1" w:semiHidden="1" w:unhideWhenUsed="1"/>
+    <w:lsdException w:name="Table Web 2" w:semiHidden="1" w:unhideWhenUsed="1"/>
+    <w:lsdException w:name="Table Web 3" w:semiHidden="1" w:unhideWhenUsed="1"/>
+    <w:lsdException w:name="Balloon Text" w:locked="0" w:semiHidden="1" w:unhideWhenUsed="1"/>
+    <w:lsdException w:name="Table Grid" w:locked="0"/>
+    <w:lsdException w:name="Table Theme" w:semiHidden="1" w:unhideWhenUsed="1"/>
+    <w:lsdException w:name="Placeholder Text" w:semiHidden="1" w:uiPriority="99"/>
+    <w:lsdException w:name="No Spacing" w:uiPriority="1" w:qFormat="1"/>
+    <w:lsdException w:name="Light Shading" w:uiPriority="60"/>
+    <w:lsdException w:name="Light List" w:uiPriority="61"/>
+    <w:lsdException w:name="Light Grid" w:uiPriority="62"/>
+    <w:lsdException w:name="Medium Shading 1" w:uiPriority="63"/>
+    <w:lsdException w:name="Medium Shading 2" w:uiPriority="64"/>
+    <w:lsdException w:name="Medium List 1" w:uiPriority="65"/>
+    <w:lsdException w:name="Medium List 2" w:uiPriority="66"/>
+    <w:lsdException w:name="Medium Grid 1" w:uiPriority="67"/>
+    <w:lsdException w:name="Medium Grid 2" w:uiPriority="68"/>
+    <w:lsdException w:name="Medium Grid 3" w:uiPriority="69"/>
+    <w:lsdException w:name="Dark List" w:uiPriority="70"/>
+    <w:lsdException w:name="Colorful Shading" w:uiPriority="71"/>
+    <w:lsdException w:name="Colorful List" w:uiPriority="72"/>
+    <w:lsdException w:name="Colorful Grid" w:uiPriority="73"/>
+    <w:lsdException w:name="Light Shading Accent 1" w:uiPriority="60"/>
+    <w:lsdException w:name="Light List Accent 1" w:uiPriority="61"/>
+    <w:lsdException w:name="Light Grid Accent 1" w:uiPriority="62"/>
+    <w:lsdException w:name="Medium Shading 1 Accent 1" w:uiPriority="63"/>
+    <w:lsdException w:name="Medium Shading 2 Accent 1" w:uiPriority="64"/>
+    <w:lsdException w:name="Medium List 1 Accent 1" w:uiPriority="65"/>
+    <w:lsdException w:name="Revision" w:locked="0" w:semiHidden="1" w:uiPriority="99"/>
+    <w:lsdException w:name="List Paragraph" w:locked="0" w:uiPriority="34" w:qFormat="1"/>
+    <w:lsdException w:name="Quote" w:uiPriority="29" w:qFormat="1"/>
+    <w:lsdException w:name="Intense Quote" w:uiPriority="30" w:qFormat="1"/>
+    <w:lsdException w:name="Medium List 2 Accent 1" w:uiPriority="66"/>
+    <w:lsdException w:name="Medium Grid 1 Accent 1" w:uiPriority="67"/>
+    <w:lsdException w:name="Medium Grid 2 Accent 1" w:uiPriority="68"/>
+    <w:lsdException w:name="Medium Grid 3 Accent 1" w:uiPriority="69"/>
+    <w:lsdException w:name="Dark List Accent 1" w:uiPriority="70"/>
+    <w:lsdException w:name="Colorful Shading Accent 1" w:uiPriority="71"/>
+    <w:lsdException w:name="Colorful List Accent 1" w:uiPriority="72"/>
+    <w:lsdException w:name="Colorful Grid Accent 1" w:uiPriority="73"/>
+    <w:lsdException w:name="Light Shading Accent 2" w:uiPriority="60"/>
+    <w:lsdException w:name="Light List Accent 2" w:uiPriority="61"/>
+    <w:lsdException w:name="Light Grid Accent 2" w:uiPriority="62"/>
+    <w:lsdException w:name="Medium Shading 1 Accent 2" w:uiPriority="63"/>
+    <w:lsdException w:name="Medium Shading 2 Accent 2" w:uiPriority="64"/>
+    <w:lsdException w:name="Medium List 1 Accent 2" w:uiPriority="65"/>
+    <w:lsdException w:name="Medium List 2 Accent 2" w:uiPriority="66"/>
+    <w:lsdException w:name="Medium Grid 1 Accent 2" w:uiPriority="67"/>
+    <w:lsdException w:name="Medium Grid 2 Accent 2" w:uiPriority="68"/>
+    <w:lsdException w:name="Medium Grid 3 Accent 2" w:uiPriority="69"/>
+    <w:lsdException w:name="Dark List Accent 2" w:uiPriority="70"/>
+    <w:lsdException w:name="Colorful Shading Accent 2" w:uiPriority="71"/>
+    <w:lsdException w:name="Colorful List Accent 2" w:uiPriority="72"/>
+    <w:lsdException w:name="Colorful Grid Accent 2" w:uiPriority="73"/>
+    <w:lsdException w:name="Light Shading Accent 3" w:uiPriority="60"/>
+    <w:lsdException w:name="Light List Accent 3" w:uiPriority="61"/>
+    <w:lsdException w:name="Light Grid Accent 3" w:uiPriority="62"/>
+    <w:lsdException w:name="Medium Shading 1 Accent 3" w:uiPriority="63"/>
+    <w:lsdException w:name="Medium Shading 2 Accent 3" w:uiPriority="64"/>
+    <w:lsdException w:name="Medium List 1 Accent 3" w:uiPriority="65"/>
+    <w:lsdException w:name="Medium List 2 Accent 3" w:uiPriority="66"/>
+    <w:lsdException w:name="Medium Grid 1 Accent 3" w:uiPriority="67"/>
+    <w:lsdException w:name="Medium Grid 2 Accent 3" w:uiPriority="68"/>
+    <w:lsdException w:name="Medium Grid 3 Accent 3" w:uiPriority="69"/>
+    <w:lsdException w:name="Dark List Accent 3" w:uiPriority="70"/>
+    <w:lsdException w:name="Colorful Shading Accent 3" w:uiPriority="71"/>
+    <w:lsdException w:name="Colorful List Accent 3" w:uiPriority="72"/>
+    <w:lsdException w:name="Colorful Grid Accent 3" w:uiPriority="73"/>
+    <w:lsdException w:name="Light Shading Accent 4" w:uiPriority="60"/>
+    <w:lsdException w:name="Light List Accent 4" w:uiPriority="61"/>
+    <w:lsdException w:name="Light Grid Accent 4" w:uiPriority="62"/>
+    <w:lsdException w:name="Medium Shading 1 Accent 4" w:uiPriority="63"/>
+    <w:lsdException w:name="Medium Shading 2 Accent 4" w:uiPriority="64"/>
+    <w:lsdException w:name="Medium List 1 Accent 4" w:uiPriority="65"/>
+    <w:lsdException w:name="Medium List 2 Accent 4" w:uiPriority="66"/>
+    <w:lsdException w:name="Medium Grid 1 Accent 4" w:uiPriority="67"/>
+    <w:lsdException w:name="Medium Grid 2 Accent 4" w:uiPriority="68"/>
+    <w:lsdException w:name="Medium Grid 3 Accent 4" w:uiPriority="69"/>
+    <w:lsdException w:name="Dark List Accent 4" w:uiPriority="70"/>
+    <w:lsdException w:name="Colorful Shading Accent 4" w:uiPriority="71"/>
+    <w:lsdException w:name="Colorful List Accent 4" w:uiPriority="72"/>
+    <w:lsdException w:name="Colorful Grid Accent 4" w:uiPriority="73"/>
+    <w:lsdException w:name="Light Shading Accent 5" w:uiPriority="60"/>
+    <w:lsdException w:name="Light List Accent 5" w:uiPriority="61"/>
+    <w:lsdException w:name="Light Grid Accent 5" w:uiPriority="62"/>
+    <w:lsdException w:name="Medium Shading 1 Accent 5" w:uiPriority="63"/>
+    <w:lsdException w:name="Medium Shading 2 Accent 5" w:uiPriority="64"/>
+    <w:lsdException w:name="Medium List 1 Accent 5" w:uiPriority="65"/>
+    <w:lsdException w:name="Medium List 2 Accent 5" w:uiPriority="66"/>
+    <w:lsdException w:name="Medium Grid 1 Accent 5" w:uiPriority="67"/>
+    <w:lsdException w:name="Medium Grid 2 Accent 5" w:uiPriority="68"/>
+    <w:lsdException w:name="Medium Grid 3 Accent 5" w:uiPriority="69"/>
+    <w:lsdException w:name="Dark List Accent 5" w:uiPriority="70"/>
+    <w:lsdException w:name="Colorful Shading Accent 5" w:uiPriority="71"/>
+    <w:lsdException w:name="Colorful List Accent 5" w:uiPriority="72"/>
+    <w:lsdException w:name="Colorful Grid Accent 5" w:uiPriority="73"/>
+    <w:lsdException w:name="Light Shading Accent 6" w:uiPriority="60"/>
+    <w:lsdException w:name="Light List Accent 6" w:uiPriority="61"/>
+    <w:lsdException w:name="Light Grid Accent 6" w:uiPriority="62"/>
+    <w:lsdException w:name="Medium Shading 1 Accent 6" w:uiPriority="63"/>
+    <w:lsdException w:name="Medium Shading 2 Accent 6" w:uiPriority="64"/>
+    <w:lsdException w:name="Medium List 1 Accent 6" w:uiPriority="65"/>
+    <w:lsdException w:name="Medium List 2 Accent 6" w:uiPriority="66"/>
+    <w:lsdException w:name="Medium Grid 1 Accent 6" w:uiPriority="67"/>
+    <w:lsdException w:name="Medium Grid 2 Accent 6" w:uiPriority="68"/>
+    <w:lsdException w:name="Medium Grid 3 Accent 6" w:locked="0" w:uiPriority="69"/>
+    <w:lsdException w:name="Dark List Accent 6" w:uiPriority="70"/>
+    <w:lsdException w:name="Colorful Shading Accent 6" w:uiPriority="71"/>
+    <w:lsdException w:name="Colorful List Accent 6" w:uiPriority="72"/>
+    <w:lsdException w:name="Colorful Grid Accent 6" w:uiPriority="73"/>
+    <w:lsdException w:name="Subtle Emphasis" w:uiPriority="19" w:qFormat="1"/>
+    <w:lsdException w:name="Intense Emphasis" w:uiPriority="21" w:qFormat="1"/>
+    <w:lsdException w:name="Subtle Reference" w:uiPriority="31" w:qFormat="1"/>
+    <w:lsdException w:name="Intense Reference" w:uiPriority="32" w:qFormat="1"/>
+    <w:lsdException w:name="Book Title" w:uiPriority="33" w:qFormat="1"/>
+    <w:lsdException w:name="Bibliography" w:semiHidden="1" w:uiPriority="37" w:unhideWhenUsed="1"/>
+    <w:lsdException w:name="TOC Heading" w:locked="0" w:semiHidden="1" w:uiPriority="39" w:unhideWhenUsed="1" w:qFormat="1"/>
+    <w:lsdException w:name="Plain Table 1" w:locked="0" w:uiPriority="41"/>
+    <w:lsdException w:name="Plain Table 2" w:locked="0" w:uiPriority="42"/>
+    <w:lsdException w:name="Plain Table 3" w:locked="0" w:uiPriority="43"/>
+    <w:lsdException w:name="Plain Table 4" w:locked="0" w:uiPriority="44"/>
+    <w:lsdException w:name="Plain Table 5" w:locked="0" w:uiPriority="45"/>
+    <w:lsdException w:name="Grid Table Light" w:locked="0" w:uiPriority="40"/>
+    <w:lsdException w:name="Grid Table 1 Light" w:locked="0" w:uiPriority="46"/>
+    <w:lsdException w:name="Grid Table 2" w:locked="0" w:uiPriority="47"/>
+    <w:lsdException w:name="Grid Table 3" w:locked="0" w:uiPriority="48"/>
+    <w:lsdException w:name="Grid Table 4" w:locked="0" w:uiPriority="49"/>
+    <w:lsdException w:name="Grid Table 5 Dark" w:locked="0" w:uiPriority="50"/>
+    <w:lsdException w:name="Grid Table 6 Colorful" w:locked="0" w:uiPriority="51"/>
+    <w:lsdException w:name="Grid Table 7 Colorful" w:locked="0" w:uiPriority="52"/>
+    <w:lsdException w:name="Grid Table 1 Light Accent 1" w:locked="0" w:uiPriority="46"/>
+    <w:lsdException w:name="Grid Table 2 Accent 1" w:locked="0" w:uiPriority="47"/>
+    <w:lsdException w:name="Grid Table 3 Accent 1" w:locked="0" w:uiPriority="48"/>
+    <w:lsdException w:name="Grid Table 4 Accent 1" w:locked="0" w:uiPriority="49"/>
+    <w:lsdException w:name="Grid Table 5 Dark Accent 1" w:locked="0" w:uiPriority="50"/>
+    <w:lsdException w:name="Grid Table 6 Colorful Accent 1" w:locked="0" w:uiPriority="51"/>
+    <w:lsdException w:name="Grid Table 7 Colorful Accent 1" w:locked="0" w:uiPriority="52"/>
+    <w:lsdException w:name="Grid Table 1 Light Accent 2" w:locked="0" w:uiPriority="46"/>
+    <w:lsdException w:name="Grid Table 2 Accent 2" w:locked="0" w:uiPriority="47"/>
+    <w:lsdException w:name="Grid Table 3 Accent 2" w:locked="0" w:uiPriority="48"/>
+    <w:lsdException w:name="Grid Table 4 Accent 2" w:locked="0" w:uiPriority="49"/>
+    <w:lsdException w:name="Grid Table 5 Dark Accent 2" w:locked="0" w:uiPriority="50"/>
+    <w:lsdException w:name="Grid Table 6 Colorful Accent 2" w:locked="0" w:uiPriority="51"/>
+    <w:lsdException w:name="Grid Table 7 Colorful Accent 2" w:locked="0" w:uiPriority="52"/>
+    <w:lsdException w:name="Grid Table 1 Light Accent 3" w:locked="0" w:uiPriority="46"/>
+    <w:lsdException w:name="Grid Table 2 Accent 3" w:locked="0" w:uiPriority="47"/>
+    <w:lsdException w:name="Grid Table 3 Accent 3" w:locked="0" w:uiPriority="48"/>
+    <w:lsdException w:name="Grid Table 4 Accent 3" w:locked="0" w:uiPriority="49"/>
+    <w:lsdException w:name="Grid Table 5 Dark Accent 3" w:locked="0" w:uiPriority="50"/>
+    <w:lsdException w:name="Grid Table 6 Colorful Accent 3" w:locked="0" w:uiPriority="51"/>
+    <w:lsdException w:name="Grid Table 7 Colorful Accent 3" w:locked="0" w:uiPriority="52"/>
+    <w:lsdException w:name="Grid Table 1 Light Accent 4" w:locked="0" w:uiPriority="46"/>
+    <w:lsdException w:name="Grid Table 2 Accent 4" w:locked="0" w:uiPriority="47"/>
+    <w:lsdException w:name="Grid Table 3 Accent 4" w:locked="0" w:uiPriority="48"/>
+    <w:lsdException w:name="Grid Table 4 Accent 4" w:locked="0" w:uiPriority="49"/>
+    <w:lsdException w:name="Grid Table 5 Dark Accent 4" w:locked="0" w:uiPriority="50"/>
+    <w:lsdException w:name="Grid Table 6 Colorful Accent 4" w:locked="0" w:uiPriority="51"/>
+    <w:lsdException w:name="Grid Table 7 Colorful Accent 4" w:locked="0" w:uiPriority="52"/>
+    <w:lsdException w:name="Grid Table 1 Light Accent 5" w:locked="0" w:uiPriority="46"/>
+    <w:lsdException w:name="Grid Table 2 Accent 5" w:locked="0" w:uiPriority="47"/>
+    <w:lsdException w:name="Grid Table 3 Accent 5" w:locked="0" w:uiPriority="48"/>
+    <w:lsdException w:name="Grid Table 4 Accent 5" w:locked="0" w:uiPriority="49"/>
+    <w:lsdException w:name="Grid Table 5 Dark Accent 5" w:locked="0" w:uiPriority="50"/>
+    <w:lsdException w:name="Grid Table 6 Colorful Accent 5" w:locked="0" w:uiPriority="51"/>
+    <w:lsdException w:name="Grid Table 7 Colorful Accent 5" w:locked="0" w:uiPriority="52"/>
+    <w:lsdException w:name="Grid Table 1 Light Accent 6" w:locked="0" w:uiPriority="46"/>
+    <w:lsdException w:name="Grid Table 2 Accent 6" w:locked="0" w:uiPriority="47"/>
+    <w:lsdException w:name="Grid Table 3 Accent 6" w:locked="0" w:uiPriority="48"/>
+    <w:lsdException w:name="Grid Table 4 Accent 6" w:locked="0" w:uiPriority="49"/>
+    <w:lsdException w:name="Grid Table 5 Dark Accent 6" w:locked="0" w:uiPriority="50"/>
+    <w:lsdException w:name="Grid Table 6 Colorful Accent 6" w:locked="0" w:uiPriority="51"/>
+    <w:lsdException w:name="Grid Table 7 Colorful Accent 6" w:locked="0" w:uiPriority="52"/>
+    <w:lsdException w:name="List Table 1 Light" w:locked="0" w:uiPriority="46"/>
+    <w:lsdException w:name="List Table 2" w:locked="0" w:uiPriority="47"/>
+    <w:lsdException w:name="List Table 3" w:locked="0" w:uiPriority="48"/>
+    <w:lsdException w:name="List Table 4" w:locked="0" w:uiPriority="49"/>
+    <w:lsdException w:name="List Table 5 Dark" w:locked="0" w:uiPriority="50"/>
+    <w:lsdException w:name="List Table 6 Colorful" w:locked="0" w:uiPriority="51"/>
+    <w:lsdException w:name="List Table 7 Colorful" w:locked="0" w:uiPriority="52"/>
+    <w:lsdException w:name="List Table 1 Light Accent 1" w:locked="0" w:uiPriority="46"/>
+    <w:lsdException w:name="List Table 2 Accent 1" w:locked="0" w:uiPriority="47"/>
+    <w:lsdException w:name="List Table 3 Accent 1" w:locked="0" w:uiPriority="48"/>
+    <w:lsdException w:name="List Table 4 Accent 1" w:locked="0" w:uiPriority="49"/>
+    <w:lsdException w:name="List Table 5 Dark Accent 1" w:locked="0" w:uiPriority="50"/>
+    <w:lsdException w:name="List Table 6 Colorful Accent 1" w:locked="0" w:uiPriority="51"/>
+    <w:lsdException w:name="List Table 7 Colorful Accent 1" w:locked="0" w:uiPriority="52"/>
+    <w:lsdException w:name="List Table 1 Light Accent 2" w:locked="0" w:uiPriority="46"/>
+    <w:lsdException w:name="List Table 2 Accent 2" w:locked="0" w:uiPriority="47"/>
+    <w:lsdException w:name="List Table 3 Accent 2" w:locked="0" w:uiPriority="48"/>
+    <w:lsdException w:name="List Table 4 Accent 2" w:locked="0" w:uiPriority="49"/>
+    <w:lsdException w:name="List Table 5 Dark Accent 2" w:locked="0" w:uiPriority="50"/>
+    <w:lsdException w:name="List Table 6 Colorful Accent 2" w:locked="0" w:uiPriority="51"/>
+    <w:lsdException w:name="List Table 7 Colorful Accent 2" w:locked="0" w:uiPriority="52"/>
+    <w:lsdException w:name="List Table 1 Light Accent 3" w:locked="0" w:uiPriority="46"/>
+    <w:lsdException w:name="List Table 2 Accent 3" w:locked="0" w:uiPriority="47"/>
+    <w:lsdException w:name="List Table 3 Accent 3" w:locked="0" w:uiPriority="48"/>
+    <w:lsdException w:name="List Table 4 Accent 3" w:locked="0" w:uiPriority="49"/>
+    <w:lsdException w:name="List Table 5 Dark Accent 3" w:locked="0" w:uiPriority="50"/>
+    <w:lsdException w:name="List Table 6 Colorful Accent 3" w:locked="0" w:uiPriority="51"/>
+    <w:lsdException w:name="List Table 7 Colorful Accent 3" w:locked="0" w:uiPriority="52"/>
+    <w:lsdException w:name="List Table 1 Light Accent 4" w:locked="0" w:uiPriority="46"/>
+    <w:lsdException w:name="List Table 2 Accent 4" w:locked="0" w:uiPriority="47"/>
+    <w:lsdException w:name="List Table 3 Accent 4" w:locked="0" w:uiPriority="48"/>
+    <w:lsdException w:name="List Table 4 Accent 4" w:locked="0" w:uiPriority="49"/>
+    <w:lsdException w:name="List Table 5 Dark Accent 4" w:locked="0" w:uiPriority="50"/>
+    <w:lsdException w:name="List Table 6 Colorful Accent 4" w:locked="0" w:uiPriority="51"/>
+    <w:lsdException w:name="List Table 7 Colorful Accent 4" w:locked="0" w:uiPriority="52"/>
+    <w:lsdException w:name="List Table 1 Light Accent 5" w:locked="0" w:uiPriority="46"/>
+    <w:lsdException w:name="List Table 2 Accent 5" w:locked="0" w:uiPriority="47"/>
+    <w:lsdException w:name="List Table 3 Accent 5" w:locked="0" w:uiPriority="48"/>
+    <w:lsdException w:name="List Table 4 Accent 5" w:locked="0" w:uiPriority="49"/>
+    <w:lsdException w:name="List Table 5 Dark Accent 5" w:locked="0" w:uiPriority="50"/>
+    <w:lsdException w:name="List Table 6 Colorful Accent 5" w:locked="0" w:uiPriority="51"/>
+    <w:lsdException w:name="List Table 7 Colorful Accent 5" w:locked="0" w:uiPriority="52"/>
+    <w:lsdException w:name="List Table 1 Light Accent 6" w:locked="0" w:uiPriority="46"/>
+    <w:lsdException w:name="List Table 2 Accent 6" w:locked="0" w:uiPriority="47"/>
+    <w:lsdException w:name="List Table 3 Accent 6" w:locked="0" w:uiPriority="48"/>
+    <w:lsdException w:name="List Table 4 Accent 6" w:locked="0" w:uiPriority="49"/>
+    <w:lsdException w:name="List Table 5 Dark Accent 6" w:locked="0" w:uiPriority="50"/>
+    <w:lsdException w:name="List Table 6 Colorful Accent 6" w:locked="0" w:uiPriority="51"/>
+    <w:lsdException w:name="List Table 7 Colorful Accent 6" w:locked="0" w:uiPriority="52"/>
   </w:latentStyles>
   <w:style w:type="paragraph" w:default="1" w:styleId="Normal">
     <w:name w:val="Normal"/>
@@ -15647,6 +18460,7 @@
     <w:locked/>
     <w:rsid w:val="00193E4B"/>
     <w:tblPr>
+      <w:tblInd w:w="0" w:type="dxa"/>
       <w:tblBorders>
         <w:top w:val="single" w:sz="4" w:space="0" w:color="000000"/>
         <w:left w:val="single" w:sz="4" w:space="0" w:color="000000"/>
@@ -15655,6 +18469,12 @@
         <w:insideH w:val="single" w:sz="4" w:space="0" w:color="000000"/>
         <w:insideV w:val="single" w:sz="4" w:space="0" w:color="000000"/>
       </w:tblBorders>
+      <w:tblCellMar>
+        <w:top w:w="0" w:type="dxa"/>
+        <w:left w:w="108" w:type="dxa"/>
+        <w:bottom w:w="0" w:type="dxa"/>
+        <w:right w:w="108" w:type="dxa"/>
+      </w:tblCellMar>
     </w:tblPr>
   </w:style>
   <w:style w:type="paragraph" w:styleId="BalloonText">
@@ -15868,6 +18688,7 @@
     <w:tblPr>
       <w:tblStyleRowBandSize w:val="1"/>
       <w:tblStyleColBandSize w:val="1"/>
+      <w:tblInd w:w="0" w:type="dxa"/>
       <w:tblBorders>
         <w:top w:val="single" w:sz="8" w:space="0" w:color="FFFFFF" w:themeColor="background1"/>
         <w:left w:val="single" w:sz="8" w:space="0" w:color="FFFFFF" w:themeColor="background1"/>
@@ -15876,6 +18697,12 @@
         <w:insideH w:val="single" w:sz="6" w:space="0" w:color="FFFFFF" w:themeColor="background1"/>
         <w:insideV w:val="single" w:sz="6" w:space="0" w:color="FFFFFF" w:themeColor="background1"/>
       </w:tblBorders>
+      <w:tblCellMar>
+        <w:top w:w="0" w:type="dxa"/>
+        <w:left w:w="108" w:type="dxa"/>
+        <w:bottom w:w="0" w:type="dxa"/>
+        <w:right w:w="108" w:type="dxa"/>
+      </w:tblCellMar>
     </w:tblPr>
     <w:tcPr>
       <w:shd w:val="clear" w:color="auto" w:fill="DBEBD0" w:themeFill="accent6" w:themeFillTint="3F"/>
@@ -16065,6 +18892,7 @@
     <w:tblPr>
       <w:tblStyleRowBandSize w:val="1"/>
       <w:tblStyleColBandSize w:val="1"/>
+      <w:tblInd w:w="0" w:type="dxa"/>
       <w:tblBorders>
         <w:top w:val="single" w:sz="8" w:space="0" w:color="93C571" w:themeColor="accent6" w:themeTint="BF"/>
         <w:left w:val="single" w:sz="8" w:space="0" w:color="93C571" w:themeColor="accent6" w:themeTint="BF"/>
@@ -16072,6 +18900,12 @@
         <w:right w:val="single" w:sz="8" w:space="0" w:color="93C571" w:themeColor="accent6" w:themeTint="BF"/>
         <w:insideH w:val="single" w:sz="8" w:space="0" w:color="93C571" w:themeColor="accent6" w:themeTint="BF"/>
       </w:tblBorders>
+      <w:tblCellMar>
+        <w:top w:w="0" w:type="dxa"/>
+        <w:left w:w="108" w:type="dxa"/>
+        <w:bottom w:w="0" w:type="dxa"/>
+        <w:right w:w="108" w:type="dxa"/>
+      </w:tblCellMar>
     </w:tblPr>
     <w:tblStylePr w:type="firstRow">
       <w:pPr>
@@ -16152,196 +18986,6 @@
         </w:tcBorders>
       </w:tcPr>
     </w:tblStylePr>
-  </w:style>
-</w:styles>
-</file>
-
-<file path=word/stylesWithEffects.xml><?xml version="1.0" encoding="utf-8"?>
-<w:styles xmlns:wpc="http://schemas.microsoft.com/office/word/2010/wordprocessingCanvas" xmlns:mc="http://schemas.openxmlformats.org/markup-compatibility/2006" xmlns:o="urn:schemas-microsoft-com:office:office" xmlns:r="http://schemas.openxmlformats.org/officeDocument/2006/relationships" xmlns:m="http://schemas.openxmlformats.org/officeDocument/2006/math" xmlns:v="urn:schemas-microsoft-com:vml" xmlns:wp14="http://schemas.microsoft.com/office/word/2010/wordprocessingDrawing" xmlns:wp="http://schemas.openxmlformats.org/drawingml/2006/wordprocessingDrawing" xmlns:w10="urn:schemas-microsoft-com:office:word" xmlns:w="http://schemas.openxmlformats.org/wordprocessingml/2006/main" xmlns:w14="http://schemas.microsoft.com/office/word/2010/wordml" xmlns:wpg="http://schemas.microsoft.com/office/word/2010/wordprocessingGroup" xmlns:wpi="http://schemas.microsoft.com/office/word/2010/wordprocessingInk" xmlns:wne="http://schemas.microsoft.com/office/word/2006/wordml" xmlns:wps="http://schemas.microsoft.com/office/word/2010/wordprocessingShape" mc:Ignorable="w14 wp14">
-  <w:docDefaults>
-    <w:rPrDefault>
-      <w:rPr>
-        <w:rFonts w:asciiTheme="minorHAnsi" w:eastAsiaTheme="minorEastAsia" w:hAnsiTheme="minorHAnsi" w:cstheme="minorBidi"/>
-        <w:sz w:val="22"/>
-        <w:szCs w:val="22"/>
-        <w:lang w:val="en-US" w:eastAsia="en-US" w:bidi="ar-SA"/>
-      </w:rPr>
-    </w:rPrDefault>
-    <w:pPrDefault>
-      <w:pPr>
-        <w:spacing w:after="200" w:line="276" w:lineRule="auto"/>
-      </w:pPr>
-    </w:pPrDefault>
-  </w:docDefaults>
-  <w:latentStyles w:defLockedState="0" w:defUIPriority="99" w:defSemiHidden="1" w:defUnhideWhenUsed="1" w:defQFormat="0" w:count="267">
-    <w:lsdException w:name="Normal" w:semiHidden="0" w:uiPriority="0" w:unhideWhenUsed="0" w:qFormat="1"/>
-    <w:lsdException w:name="heading 1" w:semiHidden="0" w:uiPriority="9" w:unhideWhenUsed="0" w:qFormat="1"/>
-    <w:lsdException w:name="heading 2" w:uiPriority="9" w:qFormat="1"/>
-    <w:lsdException w:name="heading 3" w:uiPriority="9" w:qFormat="1"/>
-    <w:lsdException w:name="heading 4" w:uiPriority="9" w:qFormat="1"/>
-    <w:lsdException w:name="heading 5" w:uiPriority="9" w:qFormat="1"/>
-    <w:lsdException w:name="heading 6" w:uiPriority="9" w:qFormat="1"/>
-    <w:lsdException w:name="heading 7" w:uiPriority="9" w:qFormat="1"/>
-    <w:lsdException w:name="heading 8" w:uiPriority="9" w:qFormat="1"/>
-    <w:lsdException w:name="heading 9" w:uiPriority="9" w:qFormat="1"/>
-    <w:lsdException w:name="toc 1" w:uiPriority="39"/>
-    <w:lsdException w:name="toc 2" w:uiPriority="39"/>
-    <w:lsdException w:name="toc 3" w:uiPriority="39"/>
-    <w:lsdException w:name="toc 4" w:uiPriority="39"/>
-    <w:lsdException w:name="toc 5" w:uiPriority="39"/>
-    <w:lsdException w:name="toc 6" w:uiPriority="39"/>
-    <w:lsdException w:name="toc 7" w:uiPriority="39"/>
-    <w:lsdException w:name="toc 8" w:uiPriority="39"/>
-    <w:lsdException w:name="toc 9" w:uiPriority="39"/>
-    <w:lsdException w:name="caption" w:uiPriority="35" w:qFormat="1"/>
-    <w:lsdException w:name="Title" w:semiHidden="0" w:uiPriority="10" w:unhideWhenUsed="0" w:qFormat="1"/>
-    <w:lsdException w:name="Default Paragraph Font" w:uiPriority="1"/>
-    <w:lsdException w:name="Subtitle" w:semiHidden="0" w:uiPriority="11" w:unhideWhenUsed="0" w:qFormat="1"/>
-    <w:lsdException w:name="Strong" w:semiHidden="0" w:uiPriority="22" w:unhideWhenUsed="0" w:qFormat="1"/>
-    <w:lsdException w:name="Emphasis" w:semiHidden="0" w:uiPriority="20" w:unhideWhenUsed="0" w:qFormat="1"/>
-    <w:lsdException w:name="Table Grid" w:semiHidden="0" w:uiPriority="59" w:unhideWhenUsed="0"/>
-    <w:lsdException w:name="Placeholder Text" w:unhideWhenUsed="0"/>
-    <w:lsdException w:name="No Spacing" w:semiHidden="0" w:uiPriority="1" w:unhideWhenUsed="0" w:qFormat="1"/>
-    <w:lsdException w:name="Light Shading" w:semiHidden="0" w:uiPriority="60" w:unhideWhenUsed="0"/>
-    <w:lsdException w:name="Light List" w:semiHidden="0" w:uiPriority="61" w:unhideWhenUsed="0"/>
-    <w:lsdException w:name="Light Grid" w:semiHidden="0" w:uiPriority="62" w:unhideWhenUsed="0"/>
-    <w:lsdException w:name="Medium Shading 1" w:semiHidden="0" w:uiPriority="63" w:unhideWhenUsed="0"/>
-    <w:lsdException w:name="Medium Shading 2" w:semiHidden="0" w:uiPriority="64" w:unhideWhenUsed="0"/>
-    <w:lsdException w:name="Medium List 1" w:semiHidden="0" w:uiPriority="65" w:unhideWhenUsed="0"/>
-    <w:lsdException w:name="Medium List 2" w:semiHidden="0" w:uiPriority="66" w:unhideWhenUsed="0"/>
-    <w:lsdException w:name="Medium Grid 1" w:semiHidden="0" w:uiPriority="67" w:unhideWhenUsed="0"/>
-    <w:lsdException w:name="Medium Grid 2" w:semiHidden="0" w:uiPriority="68" w:unhideWhenUsed="0"/>
-    <w:lsdException w:name="Medium Grid 3" w:semiHidden="0" w:uiPriority="69" w:unhideWhenUsed="0"/>
-    <w:lsdException w:name="Dark List" w:semiHidden="0" w:uiPriority="70" w:unhideWhenUsed="0"/>
-    <w:lsdException w:name="Colorful Shading" w:semiHidden="0" w:uiPriority="71" w:unhideWhenUsed="0"/>
-    <w:lsdException w:name="Colorful List" w:semiHidden="0" w:uiPriority="72" w:unhideWhenUsed="0"/>
-    <w:lsdException w:name="Colorful Grid" w:semiHidden="0" w:uiPriority="73" w:unhideWhenUsed="0"/>
-    <w:lsdException w:name="Light Shading Accent 1" w:semiHidden="0" w:uiPriority="60" w:unhideWhenUsed="0"/>
-    <w:lsdException w:name="Light List Accent 1" w:semiHidden="0" w:uiPriority="61" w:unhideWhenUsed="0"/>
-    <w:lsdException w:name="Light Grid Accent 1" w:semiHidden="0" w:uiPriority="62" w:unhideWhenUsed="0"/>
-    <w:lsdException w:name="Medium Shading 1 Accent 1" w:semiHidden="0" w:uiPriority="63" w:unhideWhenUsed="0"/>
-    <w:lsdException w:name="Medium Shading 2 Accent 1" w:semiHidden="0" w:uiPriority="64" w:unhideWhenUsed="0"/>
-    <w:lsdException w:name="Medium List 1 Accent 1" w:semiHidden="0" w:uiPriority="65" w:unhideWhenUsed="0"/>
-    <w:lsdException w:name="Revision" w:unhideWhenUsed="0"/>
-    <w:lsdException w:name="List Paragraph" w:semiHidden="0" w:uiPriority="34" w:unhideWhenUsed="0" w:qFormat="1"/>
-    <w:lsdException w:name="Quote" w:semiHidden="0" w:uiPriority="29" w:unhideWhenUsed="0" w:qFormat="1"/>
-    <w:lsdException w:name="Intense Quote" w:semiHidden="0" w:uiPriority="30" w:unhideWhenUsed="0" w:qFormat="1"/>
-    <w:lsdException w:name="Medium List 2 Accent 1" w:semiHidden="0" w:uiPriority="66" w:unhideWhenUsed="0"/>
-    <w:lsdException w:name="Medium Grid 1 Accent 1" w:semiHidden="0" w:uiPriority="67" w:unhideWhenUsed="0"/>
-    <w:lsdException w:name="Medium Grid 2 Accent 1" w:semiHidden="0" w:uiPriority="68" w:unhideWhenUsed="0"/>
-    <w:lsdException w:name="Medium Grid 3 Accent 1" w:semiHidden="0" w:uiPriority="69" w:unhideWhenUsed="0"/>
-    <w:lsdException w:name="Dark List Accent 1" w:semiHidden="0" w:uiPriority="70" w:unhideWhenUsed="0"/>
-    <w:lsdException w:name="Colorful Shading Accent 1" w:semiHidden="0" w:uiPriority="71" w:unhideWhenUsed="0"/>
-    <w:lsdException w:name="Colorful List Accent 1" w:semiHidden="0" w:uiPriority="72" w:unhideWhenUsed="0"/>
-    <w:lsdException w:name="Colorful Grid Accent 1" w:semiHidden="0" w:uiPriority="73" w:unhideWhenUsed="0"/>
-    <w:lsdException w:name="Light Shading Accent 2" w:semiHidden="0" w:uiPriority="60" w:unhideWhenUsed="0"/>
-    <w:lsdException w:name="Light List Accent 2" w:semiHidden="0" w:uiPriority="61" w:unhideWhenUsed="0"/>
-    <w:lsdException w:name="Light Grid Accent 2" w:semiHidden="0" w:uiPriority="62" w:unhideWhenUsed="0"/>
-    <w:lsdException w:name="Medium Shading 1 Accent 2" w:semiHidden="0" w:uiPriority="63" w:unhideWhenUsed="0"/>
-    <w:lsdException w:name="Medium Shading 2 Accent 2" w:semiHidden="0" w:uiPriority="64" w:unhideWhenUsed="0"/>
-    <w:lsdException w:name="Medium List 1 Accent 2" w:semiHidden="0" w:uiPriority="65" w:unhideWhenUsed="0"/>
-    <w:lsdException w:name="Medium List 2 Accent 2" w:semiHidden="0" w:uiPriority="66" w:unhideWhenUsed="0"/>
-    <w:lsdException w:name="Medium Grid 1 Accent 2" w:semiHidden="0" w:uiPriority="67" w:unhideWhenUsed="0"/>
-    <w:lsdException w:name="Medium Grid 2 Accent 2" w:semiHidden="0" w:uiPriority="68" w:unhideWhenUsed="0"/>
-    <w:lsdException w:name="Medium Grid 3 Accent 2" w:semiHidden="0" w:uiPriority="69" w:unhideWhenUsed="0"/>
-    <w:lsdException w:name="Dark List Accent 2" w:semiHidden="0" w:uiPriority="70" w:unhideWhenUsed="0"/>
-    <w:lsdException w:name="Colorful Shading Accent 2" w:semiHidden="0" w:uiPriority="71" w:unhideWhenUsed="0"/>
-    <w:lsdException w:name="Colorful List Accent 2" w:semiHidden="0" w:uiPriority="72" w:unhideWhenUsed="0"/>
-    <w:lsdException w:name="Colorful Grid Accent 2" w:semiHidden="0" w:uiPriority="73" w:unhideWhenUsed="0"/>
-    <w:lsdException w:name="Light Shading Accent 3" w:semiHidden="0" w:uiPriority="60" w:unhideWhenUsed="0"/>
-    <w:lsdException w:name="Light List Accent 3" w:semiHidden="0" w:uiPriority="61" w:unhideWhenUsed="0"/>
-    <w:lsdException w:name="Light Grid Accent 3" w:semiHidden="0" w:uiPriority="62" w:unhideWhenUsed="0"/>
-    <w:lsdException w:name="Medium Shading 1 Accent 3" w:semiHidden="0" w:uiPriority="63" w:unhideWhenUsed="0"/>
-    <w:lsdException w:name="Medium Shading 2 Accent 3" w:semiHidden="0" w:uiPriority="64" w:unhideWhenUsed="0"/>
-    <w:lsdException w:name="Medium List 1 Accent 3" w:semiHidden="0" w:uiPriority="65" w:unhideWhenUsed="0"/>
-    <w:lsdException w:name="Medium List 2 Accent 3" w:semiHidden="0" w:uiPriority="66" w:unhideWhenUsed="0"/>
-    <w:lsdException w:name="Medium Grid 1 Accent 3" w:semiHidden="0" w:uiPriority="67" w:unhideWhenUsed="0"/>
-    <w:lsdException w:name="Medium Grid 2 Accent 3" w:semiHidden="0" w:uiPriority="68" w:unhideWhenUsed="0"/>
-    <w:lsdException w:name="Medium Grid 3 Accent 3" w:semiHidden="0" w:uiPriority="69" w:unhideWhenUsed="0"/>
-    <w:lsdException w:name="Dark List Accent 3" w:semiHidden="0" w:uiPriority="70" w:unhideWhenUsed="0"/>
-    <w:lsdException w:name="Colorful Shading Accent 3" w:semiHidden="0" w:uiPriority="71" w:unhideWhenUsed="0"/>
-    <w:lsdException w:name="Colorful List Accent 3" w:semiHidden="0" w:uiPriority="72" w:unhideWhenUsed="0"/>
-    <w:lsdException w:name="Colorful Grid Accent 3" w:semiHidden="0" w:uiPriority="73" w:unhideWhenUsed="0"/>
-    <w:lsdException w:name="Light Shading Accent 4" w:semiHidden="0" w:uiPriority="60" w:unhideWhenUsed="0"/>
-    <w:lsdException w:name="Light List Accent 4" w:semiHidden="0" w:uiPriority="61" w:unhideWhenUsed="0"/>
-    <w:lsdException w:name="Light Grid Accent 4" w:semiHidden="0" w:uiPriority="62" w:unhideWhenUsed="0"/>
-    <w:lsdException w:name="Medium Shading 1 Accent 4" w:semiHidden="0" w:uiPriority="63" w:unhideWhenUsed="0"/>
-    <w:lsdException w:name="Medium Shading 2 Accent 4" w:semiHidden="0" w:uiPriority="64" w:unhideWhenUsed="0"/>
-    <w:lsdException w:name="Medium List 1 Accent 4" w:semiHidden="0" w:uiPriority="65" w:unhideWhenUsed="0"/>
-    <w:lsdException w:name="Medium List 2 Accent 4" w:semiHidden="0" w:uiPriority="66" w:unhideWhenUsed="0"/>
-    <w:lsdException w:name="Medium Grid 1 Accent 4" w:semiHidden="0" w:uiPriority="67" w:unhideWhenUsed="0"/>
-    <w:lsdException w:name="Medium Grid 2 Accent 4" w:semiHidden="0" w:uiPriority="68" w:unhideWhenUsed="0"/>
-    <w:lsdException w:name="Medium Grid 3 Accent 4" w:semiHidden="0" w:uiPriority="69" w:unhideWhenUsed="0"/>
-    <w:lsdException w:name="Dark List Accent 4" w:semiHidden="0" w:uiPriority="70" w:unhideWhenUsed="0"/>
-    <w:lsdException w:name="Colorful Shading Accent 4" w:semiHidden="0" w:uiPriority="71" w:unhideWhenUsed="0"/>
-    <w:lsdException w:name="Colorful List Accent 4" w:semiHidden="0" w:uiPriority="72" w:unhideWhenUsed="0"/>
-    <w:lsdException w:name="Colorful Grid Accent 4" w:semiHidden="0" w:uiPriority="73" w:unhideWhenUsed="0"/>
-    <w:lsdException w:name="Light Shading Accent 5" w:semiHidden="0" w:uiPriority="60" w:unhideWhenUsed="0"/>
-    <w:lsdException w:name="Light List Accent 5" w:semiHidden="0" w:uiPriority="61" w:unhideWhenUsed="0"/>
-    <w:lsdException w:name="Light Grid Accent 5" w:semiHidden="0" w:uiPriority="62" w:unhideWhenUsed="0"/>
-    <w:lsdException w:name="Medium Shading 1 Accent 5" w:semiHidden="0" w:uiPriority="63" w:unhideWhenUsed="0"/>
-    <w:lsdException w:name="Medium Shading 2 Accent 5" w:semiHidden="0" w:uiPriority="64" w:unhideWhenUsed="0"/>
-    <w:lsdException w:name="Medium List 1 Accent 5" w:semiHidden="0" w:uiPriority="65" w:unhideWhenUsed="0"/>
-    <w:lsdException w:name="Medium List 2 Accent 5" w:semiHidden="0" w:uiPriority="66" w:unhideWhenUsed="0"/>
-    <w:lsdException w:name="Medium Grid 1 Accent 5" w:semiHidden="0" w:uiPriority="67" w:unhideWhenUsed="0"/>
-    <w:lsdException w:name="Medium Grid 2 Accent 5" w:semiHidden="0" w:uiPriority="68" w:unhideWhenUsed="0"/>
-    <w:lsdException w:name="Medium Grid 3 Accent 5" w:semiHidden="0" w:uiPriority="69" w:unhideWhenUsed="0"/>
-    <w:lsdException w:name="Dark List Accent 5" w:semiHidden="0" w:uiPriority="70" w:unhideWhenUsed="0"/>
-    <w:lsdException w:name="Colorful Shading Accent 5" w:semiHidden="0" w:uiPriority="71" w:unhideWhenUsed="0"/>
-    <w:lsdException w:name="Colorful List Accent 5" w:semiHidden="0" w:uiPriority="72" w:unhideWhenUsed="0"/>
-    <w:lsdException w:name="Colorful Grid Accent 5" w:semiHidden="0" w:uiPriority="73" w:unhideWhenUsed="0"/>
-    <w:lsdException w:name="Light Shading Accent 6" w:semiHidden="0" w:uiPriority="60" w:unhideWhenUsed="0"/>
-    <w:lsdException w:name="Light List Accent 6" w:semiHidden="0" w:uiPriority="61" w:unhideWhenUsed="0"/>
-    <w:lsdException w:name="Light Grid Accent 6" w:semiHidden="0" w:uiPriority="62" w:unhideWhenUsed="0"/>
-    <w:lsdException w:name="Medium Shading 1 Accent 6" w:semiHidden="0" w:uiPriority="63" w:unhideWhenUsed="0"/>
-    <w:lsdException w:name="Medium Shading 2 Accent 6" w:semiHidden="0" w:uiPriority="64" w:unhideWhenUsed="0"/>
-    <w:lsdException w:name="Medium List 1 Accent 6" w:semiHidden="0" w:uiPriority="65" w:unhideWhenUsed="0"/>
-    <w:lsdException w:name="Medium List 2 Accent 6" w:semiHidden="0" w:uiPriority="66" w:unhideWhenUsed="0"/>
-    <w:lsdException w:name="Medium Grid 1 Accent 6" w:semiHidden="0" w:uiPriority="67" w:unhideWhenUsed="0"/>
-    <w:lsdException w:name="Medium Grid 2 Accent 6" w:semiHidden="0" w:uiPriority="68" w:unhideWhenUsed="0"/>
-    <w:lsdException w:name="Medium Grid 3 Accent 6" w:semiHidden="0" w:uiPriority="69" w:unhideWhenUsed="0"/>
-    <w:lsdException w:name="Dark List Accent 6" w:semiHidden="0" w:uiPriority="70" w:unhideWhenUsed="0"/>
-    <w:lsdException w:name="Colorful Shading Accent 6" w:semiHidden="0" w:uiPriority="71" w:unhideWhenUsed="0"/>
-    <w:lsdException w:name="Colorful List Accent 6" w:semiHidden="0" w:uiPriority="72" w:unhideWhenUsed="0"/>
-    <w:lsdException w:name="Colorful Grid Accent 6" w:semiHidden="0" w:uiPriority="73" w:unhideWhenUsed="0"/>
-    <w:lsdException w:name="Subtle Emphasis" w:semiHidden="0" w:uiPriority="19" w:unhideWhenUsed="0" w:qFormat="1"/>
-    <w:lsdException w:name="Intense Emphasis" w:semiHidden="0" w:uiPriority="21" w:unhideWhenUsed="0" w:qFormat="1"/>
-    <w:lsdException w:name="Subtle Reference" w:semiHidden="0" w:uiPriority="31" w:unhideWhenUsed="0" w:qFormat="1"/>
-    <w:lsdException w:name="Intense Reference" w:semiHidden="0" w:uiPriority="32" w:unhideWhenUsed="0" w:qFormat="1"/>
-    <w:lsdException w:name="Book Title" w:semiHidden="0" w:uiPriority="33" w:unhideWhenUsed="0" w:qFormat="1"/>
-    <w:lsdException w:name="Bibliography" w:uiPriority="37"/>
-    <w:lsdException w:name="TOC Heading" w:uiPriority="39" w:qFormat="1"/>
-  </w:latentStyles>
-  <w:style w:type="paragraph" w:default="1" w:styleId="Normal">
-    <w:name w:val="Normal"/>
-    <w:qFormat/>
-  </w:style>
-  <w:style w:type="character" w:default="1" w:styleId="DefaultParagraphFont">
-    <w:name w:val="Default Paragraph Font"/>
-    <w:uiPriority w:val="1"/>
-    <w:semiHidden/>
-    <w:unhideWhenUsed/>
-  </w:style>
-  <w:style w:type="table" w:default="1" w:styleId="TableNormal">
-    <w:name w:val="Normal Table"/>
-    <w:uiPriority w:val="99"/>
-    <w:semiHidden/>
-    <w:unhideWhenUsed/>
-    <w:tblPr>
-      <w:tblInd w:w="0" w:type="dxa"/>
-      <w:tblCellMar>
-        <w:top w:w="0" w:type="dxa"/>
-        <w:left w:w="108" w:type="dxa"/>
-        <w:bottom w:w="0" w:type="dxa"/>
-        <w:right w:w="108" w:type="dxa"/>
-      </w:tblCellMar>
-    </w:tblPr>
-  </w:style>
-  <w:style w:type="numbering" w:default="1" w:styleId="NoList">
-    <w:name w:val="No List"/>
-    <w:uiPriority w:val="99"/>
-    <w:semiHidden/>
-    <w:unhideWhenUsed/>
   </w:style>
 </w:styles>
 </file>
@@ -16601,7 +19245,7 @@
   <a:extraClrSchemeLst/>
   <a:extLst>
     <a:ext uri="{05A4C25C-085E-4340-85A3-A5531E510DB2}">
-      <thm15:themeFamily xmlns="" xmlns:thm15="http://schemas.microsoft.com/office/thememl/2012/main" name="Office Theme" id="{62F939B6-93AF-4DB8-9C6B-D6C7DFDC589F}" vid="{4A3C46E8-61CC-4603-A589-7422A47A8E4A}"/>
+      <thm15:themeFamily xmlns:thm15="http://schemas.microsoft.com/office/thememl/2012/main" name="Office Theme" id="{62F939B6-93AF-4DB8-9C6B-D6C7DFDC589F}" vid="{4A3C46E8-61CC-4603-A589-7422A47A8E4A}"/>
     </a:ext>
   </a:extLst>
 </a:theme>
@@ -16612,7 +19256,7 @@
 </file>
 
 <file path=customXml/itemProps1.xml><?xml version="1.0" encoding="utf-8"?>
-<ds:datastoreItem xmlns:ds="http://schemas.openxmlformats.org/officeDocument/2006/customXml" ds:itemID="{F78D2E7D-2EBA-4D82-8F74-E5641980B869}">
+<ds:datastoreItem xmlns:ds="http://schemas.openxmlformats.org/officeDocument/2006/customXml" ds:itemID="{0D52EDF1-4AF9-4432-84EE-6282569EF1D6}">
   <ds:schemaRefs>
     <ds:schemaRef ds:uri="http://schemas.openxmlformats.org/officeDocument/2006/bibliography"/>
   </ds:schemaRefs>

</xml_diff>

<commit_message>
Test plan v4.0; Readme
</commit_message>
<xml_diff>
--- a/Test Plan/Evaluation & Teamwork Modules Test Plan v4.0.docx
+++ b/Test Plan/Evaluation & Teamwork Modules Test Plan v4.0.docx
@@ -397,7 +397,7 @@
         </w:rPr>
       </w:sdtEndPr>
       <w:sdtContent>
-        <w:bookmarkStart w:id="2" w:name="_Toc403926216" w:displacedByCustomXml="prev"/>
+        <w:bookmarkStart w:id="2" w:name="_Toc403926964" w:displacedByCustomXml="prev"/>
         <w:p>
           <w:pPr>
             <w:pStyle w:val="Heading1"/>
@@ -440,7 +440,7 @@
             </w:rPr>
             <w:fldChar w:fldCharType="separate"/>
           </w:r>
-          <w:hyperlink w:anchor="_Toc403926216" w:history="1">
+          <w:hyperlink w:anchor="_Toc403926964" w:history="1">
             <w:r>
               <w:rPr>
                 <w:rStyle w:val="Hyperlink"/>
@@ -467,7 +467,7 @@
                 <w:noProof/>
                 <w:webHidden/>
               </w:rPr>
-              <w:instrText xml:space="preserve"> PAGEREF _Toc403926216 \h </w:instrText>
+              <w:instrText xml:space="preserve"> PAGEREF _Toc403926964 \h </w:instrText>
             </w:r>
             <w:r>
               <w:rPr>
@@ -505,7 +505,7 @@
               <w:noProof/>
             </w:rPr>
           </w:pPr>
-          <w:hyperlink w:anchor="_Toc403926217" w:history="1">
+          <w:hyperlink w:anchor="_Toc403926965" w:history="1">
             <w:r>
               <w:rPr>
                 <w:rStyle w:val="Hyperlink"/>
@@ -545,7 +545,7 @@
                 <w:noProof/>
                 <w:webHidden/>
               </w:rPr>
-              <w:instrText xml:space="preserve"> PAGEREF _Toc403926217 \h </w:instrText>
+              <w:instrText xml:space="preserve"> PAGEREF _Toc403926965 \h </w:instrText>
             </w:r>
             <w:r>
               <w:rPr>
@@ -583,7 +583,7 @@
               <w:noProof/>
             </w:rPr>
           </w:pPr>
-          <w:hyperlink w:anchor="_Toc403926218" w:history="1">
+          <w:hyperlink w:anchor="_Toc403926966" w:history="1">
             <w:r>
               <w:rPr>
                 <w:rStyle w:val="Hyperlink"/>
@@ -623,7 +623,7 @@
                 <w:noProof/>
                 <w:webHidden/>
               </w:rPr>
-              <w:instrText xml:space="preserve"> PAGEREF _Toc403926218 \h </w:instrText>
+              <w:instrText xml:space="preserve"> PAGEREF _Toc403926966 \h </w:instrText>
             </w:r>
             <w:r>
               <w:rPr>
@@ -661,7 +661,7 @@
               <w:noProof/>
             </w:rPr>
           </w:pPr>
-          <w:hyperlink w:anchor="_Toc403926219" w:history="1">
+          <w:hyperlink w:anchor="_Toc403926967" w:history="1">
             <w:r>
               <w:rPr>
                 <w:rStyle w:val="Hyperlink"/>
@@ -701,7 +701,7 @@
                 <w:noProof/>
                 <w:webHidden/>
               </w:rPr>
-              <w:instrText xml:space="preserve"> PAGEREF _Toc403926219 \h </w:instrText>
+              <w:instrText xml:space="preserve"> PAGEREF _Toc403926967 \h </w:instrText>
             </w:r>
             <w:r>
               <w:rPr>
@@ -739,7 +739,7 @@
               <w:noProof/>
             </w:rPr>
           </w:pPr>
-          <w:hyperlink w:anchor="_Toc403926220" w:history="1">
+          <w:hyperlink w:anchor="_Toc403926968" w:history="1">
             <w:r>
               <w:rPr>
                 <w:rStyle w:val="Hyperlink"/>
@@ -779,7 +779,7 @@
                 <w:noProof/>
                 <w:webHidden/>
               </w:rPr>
-              <w:instrText xml:space="preserve"> PAGEREF _Toc403926220 \h </w:instrText>
+              <w:instrText xml:space="preserve"> PAGEREF _Toc403926968 \h </w:instrText>
             </w:r>
             <w:r>
               <w:rPr>
@@ -817,7 +817,7 @@
               <w:noProof/>
             </w:rPr>
           </w:pPr>
-          <w:hyperlink w:anchor="_Toc403926221" w:history="1">
+          <w:hyperlink w:anchor="_Toc403926969" w:history="1">
             <w:r>
               <w:rPr>
                 <w:rStyle w:val="Hyperlink"/>
@@ -857,7 +857,7 @@
                 <w:noProof/>
                 <w:webHidden/>
               </w:rPr>
-              <w:instrText xml:space="preserve"> PAGEREF _Toc403926221 \h </w:instrText>
+              <w:instrText xml:space="preserve"> PAGEREF _Toc403926969 \h </w:instrText>
             </w:r>
             <w:r>
               <w:rPr>
@@ -895,7 +895,7 @@
               <w:noProof/>
             </w:rPr>
           </w:pPr>
-          <w:hyperlink w:anchor="_Toc403926222" w:history="1">
+          <w:hyperlink w:anchor="_Toc403926970" w:history="1">
             <w:r>
               <w:rPr>
                 <w:rStyle w:val="Hyperlink"/>
@@ -935,7 +935,7 @@
                 <w:noProof/>
                 <w:webHidden/>
               </w:rPr>
-              <w:instrText xml:space="preserve"> PAGEREF _Toc403926222 \h </w:instrText>
+              <w:instrText xml:space="preserve"> PAGEREF _Toc403926970 \h </w:instrText>
             </w:r>
             <w:r>
               <w:rPr>
@@ -973,7 +973,7 @@
               <w:noProof/>
             </w:rPr>
           </w:pPr>
-          <w:hyperlink w:anchor="_Toc403926223" w:history="1">
+          <w:hyperlink w:anchor="_Toc403926971" w:history="1">
             <w:r>
               <w:rPr>
                 <w:rStyle w:val="Hyperlink"/>
@@ -1013,7 +1013,7 @@
                 <w:noProof/>
                 <w:webHidden/>
               </w:rPr>
-              <w:instrText xml:space="preserve"> PAGEREF _Toc403926223 \h </w:instrText>
+              <w:instrText xml:space="preserve"> PAGEREF _Toc403926971 \h </w:instrText>
             </w:r>
             <w:r>
               <w:rPr>
@@ -1051,7 +1051,7 @@
               <w:noProof/>
             </w:rPr>
           </w:pPr>
-          <w:hyperlink w:anchor="_Toc403926224" w:history="1">
+          <w:hyperlink w:anchor="_Toc403926972" w:history="1">
             <w:r>
               <w:rPr>
                 <w:rStyle w:val="Hyperlink"/>
@@ -1091,7 +1091,7 @@
                 <w:noProof/>
                 <w:webHidden/>
               </w:rPr>
-              <w:instrText xml:space="preserve"> PAGEREF _Toc403926224 \h </w:instrText>
+              <w:instrText xml:space="preserve"> PAGEREF _Toc403926972 \h </w:instrText>
             </w:r>
             <w:r>
               <w:rPr>
@@ -1129,7 +1129,7 @@
               <w:noProof/>
             </w:rPr>
           </w:pPr>
-          <w:hyperlink w:anchor="_Toc403926225" w:history="1">
+          <w:hyperlink w:anchor="_Toc403926973" w:history="1">
             <w:r>
               <w:rPr>
                 <w:rStyle w:val="Hyperlink"/>
@@ -1148,7 +1148,7 @@
                 <w:rStyle w:val="Hyperlink"/>
                 <w:noProof/>
               </w:rPr>
-              <w:t>AdminUI</w:t>
+              <w:t>Admin UI</w:t>
             </w:r>
             <w:r>
               <w:rPr>
@@ -1169,7 +1169,7 @@
                 <w:noProof/>
                 <w:webHidden/>
               </w:rPr>
-              <w:instrText xml:space="preserve"> PAGEREF _Toc403926225 \h </w:instrText>
+              <w:instrText xml:space="preserve"> PAGEREF _Toc403926973 \h </w:instrText>
             </w:r>
             <w:r>
               <w:rPr>
@@ -1207,7 +1207,7 @@
               <w:noProof/>
             </w:rPr>
           </w:pPr>
-          <w:hyperlink w:anchor="_Toc403926226" w:history="1">
+          <w:hyperlink w:anchor="_Toc403926974" w:history="1">
             <w:r>
               <w:rPr>
                 <w:rStyle w:val="Hyperlink"/>
@@ -1247,7 +1247,7 @@
                 <w:noProof/>
                 <w:webHidden/>
               </w:rPr>
-              <w:instrText xml:space="preserve"> PAGEREF _Toc403926226 \h </w:instrText>
+              <w:instrText xml:space="preserve"> PAGEREF _Toc403926974 \h </w:instrText>
             </w:r>
             <w:r>
               <w:rPr>
@@ -1285,7 +1285,7 @@
               <w:noProof/>
             </w:rPr>
           </w:pPr>
-          <w:hyperlink w:anchor="_Toc403926227" w:history="1">
+          <w:hyperlink w:anchor="_Toc403926975" w:history="1">
             <w:r>
               <w:rPr>
                 <w:rStyle w:val="Hyperlink"/>
@@ -1325,7 +1325,7 @@
                 <w:noProof/>
                 <w:webHidden/>
               </w:rPr>
-              <w:instrText xml:space="preserve"> PAGEREF _Toc403926227 \h </w:instrText>
+              <w:instrText xml:space="preserve"> PAGEREF _Toc403926975 \h </w:instrText>
             </w:r>
             <w:r>
               <w:rPr>
@@ -1363,7 +1363,7 @@
               <w:noProof/>
             </w:rPr>
           </w:pPr>
-          <w:hyperlink w:anchor="_Toc403926228" w:history="1">
+          <w:hyperlink w:anchor="_Toc403926976" w:history="1">
             <w:r>
               <w:rPr>
                 <w:rStyle w:val="Hyperlink"/>
@@ -1403,7 +1403,7 @@
                 <w:noProof/>
                 <w:webHidden/>
               </w:rPr>
-              <w:instrText xml:space="preserve"> PAGEREF _Toc403926228 \h </w:instrText>
+              <w:instrText xml:space="preserve"> PAGEREF _Toc403926976 \h </w:instrText>
             </w:r>
             <w:r>
               <w:rPr>
@@ -1441,7 +1441,7 @@
               <w:noProof/>
             </w:rPr>
           </w:pPr>
-          <w:hyperlink w:anchor="_Toc403926229" w:history="1">
+          <w:hyperlink w:anchor="_Toc403926977" w:history="1">
             <w:r>
               <w:rPr>
                 <w:rStyle w:val="Hyperlink"/>
@@ -1481,7 +1481,7 @@
                 <w:noProof/>
                 <w:webHidden/>
               </w:rPr>
-              <w:instrText xml:space="preserve"> PAGEREF _Toc403926229 \h </w:instrText>
+              <w:instrText xml:space="preserve"> PAGEREF _Toc403926977 \h </w:instrText>
             </w:r>
             <w:r>
               <w:rPr>
@@ -1519,7 +1519,7 @@
               <w:noProof/>
             </w:rPr>
           </w:pPr>
-          <w:hyperlink w:anchor="_Toc403926230" w:history="1">
+          <w:hyperlink w:anchor="_Toc403926978" w:history="1">
             <w:r>
               <w:rPr>
                 <w:rStyle w:val="Hyperlink"/>
@@ -1559,7 +1559,7 @@
                 <w:noProof/>
                 <w:webHidden/>
               </w:rPr>
-              <w:instrText xml:space="preserve"> PAGEREF _Toc403926230 \h </w:instrText>
+              <w:instrText xml:space="preserve"> PAGEREF _Toc403926978 \h </w:instrText>
             </w:r>
             <w:r>
               <w:rPr>
@@ -1597,7 +1597,7 @@
               <w:noProof/>
             </w:rPr>
           </w:pPr>
-          <w:hyperlink w:anchor="_Toc403926231" w:history="1">
+          <w:hyperlink w:anchor="_Toc403926979" w:history="1">
             <w:r>
               <w:rPr>
                 <w:rStyle w:val="Hyperlink"/>
@@ -1637,7 +1637,7 @@
                 <w:noProof/>
                 <w:webHidden/>
               </w:rPr>
-              <w:instrText xml:space="preserve"> PAGEREF _Toc403926231 \h </w:instrText>
+              <w:instrText xml:space="preserve"> PAGEREF _Toc403926979 \h </w:instrText>
             </w:r>
             <w:r>
               <w:rPr>
@@ -1675,7 +1675,7 @@
               <w:noProof/>
             </w:rPr>
           </w:pPr>
-          <w:hyperlink w:anchor="_Toc403926232" w:history="1">
+          <w:hyperlink w:anchor="_Toc403926980" w:history="1">
             <w:r>
               <w:rPr>
                 <w:rStyle w:val="Hyperlink"/>
@@ -1715,7 +1715,7 @@
                 <w:noProof/>
                 <w:webHidden/>
               </w:rPr>
-              <w:instrText xml:space="preserve"> PAGEREF _Toc403926232 \h </w:instrText>
+              <w:instrText xml:space="preserve"> PAGEREF _Toc403926980 \h </w:instrText>
             </w:r>
             <w:r>
               <w:rPr>
@@ -1753,7 +1753,7 @@
               <w:noProof/>
             </w:rPr>
           </w:pPr>
-          <w:hyperlink w:anchor="_Toc403926233" w:history="1">
+          <w:hyperlink w:anchor="_Toc403926981" w:history="1">
             <w:r>
               <w:rPr>
                 <w:rStyle w:val="Hyperlink"/>
@@ -1793,7 +1793,7 @@
                 <w:noProof/>
                 <w:webHidden/>
               </w:rPr>
-              <w:instrText xml:space="preserve"> PAGEREF _Toc403926233 \h </w:instrText>
+              <w:instrText xml:space="preserve"> PAGEREF _Toc403926981 \h </w:instrText>
             </w:r>
             <w:r>
               <w:rPr>
@@ -1831,7 +1831,7 @@
               <w:noProof/>
             </w:rPr>
           </w:pPr>
-          <w:hyperlink w:anchor="_Toc403926234" w:history="1">
+          <w:hyperlink w:anchor="_Toc403926982" w:history="1">
             <w:r>
               <w:rPr>
                 <w:rStyle w:val="Hyperlink"/>
@@ -1871,7 +1871,7 @@
                 <w:noProof/>
                 <w:webHidden/>
               </w:rPr>
-              <w:instrText xml:space="preserve"> PAGEREF _Toc403926234 \h </w:instrText>
+              <w:instrText xml:space="preserve"> PAGEREF _Toc403926982 \h </w:instrText>
             </w:r>
             <w:r>
               <w:rPr>
@@ -1909,7 +1909,7 @@
               <w:noProof/>
             </w:rPr>
           </w:pPr>
-          <w:hyperlink w:anchor="_Toc403926235" w:history="1">
+          <w:hyperlink w:anchor="_Toc403926983" w:history="1">
             <w:r>
               <w:rPr>
                 <w:rStyle w:val="Hyperlink"/>
@@ -1949,7 +1949,7 @@
                 <w:noProof/>
                 <w:webHidden/>
               </w:rPr>
-              <w:instrText xml:space="preserve"> PAGEREF _Toc403926235 \h </w:instrText>
+              <w:instrText xml:space="preserve"> PAGEREF _Toc403926983 \h </w:instrText>
             </w:r>
             <w:r>
               <w:rPr>
@@ -1987,7 +1987,7 @@
               <w:noProof/>
             </w:rPr>
           </w:pPr>
-          <w:hyperlink w:anchor="_Toc403926236" w:history="1">
+          <w:hyperlink w:anchor="_Toc403926984" w:history="1">
             <w:r>
               <w:rPr>
                 <w:rStyle w:val="Hyperlink"/>
@@ -2027,7 +2027,7 @@
                 <w:noProof/>
                 <w:webHidden/>
               </w:rPr>
-              <w:instrText xml:space="preserve"> PAGEREF _Toc403926236 \h </w:instrText>
+              <w:instrText xml:space="preserve"> PAGEREF _Toc403926984 \h </w:instrText>
             </w:r>
             <w:r>
               <w:rPr>
@@ -2065,7 +2065,7 @@
               <w:noProof/>
             </w:rPr>
           </w:pPr>
-          <w:hyperlink w:anchor="_Toc403926237" w:history="1">
+          <w:hyperlink w:anchor="_Toc403926985" w:history="1">
             <w:r>
               <w:rPr>
                 <w:rStyle w:val="Hyperlink"/>
@@ -2105,7 +2105,7 @@
                 <w:noProof/>
                 <w:webHidden/>
               </w:rPr>
-              <w:instrText xml:space="preserve"> PAGEREF _Toc403926237 \h </w:instrText>
+              <w:instrText xml:space="preserve"> PAGEREF _Toc403926985 \h </w:instrText>
             </w:r>
             <w:r>
               <w:rPr>
@@ -2143,7 +2143,7 @@
               <w:noProof/>
             </w:rPr>
           </w:pPr>
-          <w:hyperlink w:anchor="_Toc403926238" w:history="1">
+          <w:hyperlink w:anchor="_Toc403926986" w:history="1">
             <w:r>
               <w:rPr>
                 <w:rStyle w:val="Hyperlink"/>
@@ -2183,7 +2183,7 @@
                 <w:noProof/>
                 <w:webHidden/>
               </w:rPr>
-              <w:instrText xml:space="preserve"> PAGEREF _Toc403926238 \h </w:instrText>
+              <w:instrText xml:space="preserve"> PAGEREF _Toc403926986 \h </w:instrText>
             </w:r>
             <w:r>
               <w:rPr>
@@ -2221,7 +2221,7 @@
               <w:noProof/>
             </w:rPr>
           </w:pPr>
-          <w:hyperlink w:anchor="_Toc403926239" w:history="1">
+          <w:hyperlink w:anchor="_Toc403926987" w:history="1">
             <w:r>
               <w:rPr>
                 <w:rStyle w:val="Hyperlink"/>
@@ -2240,7 +2240,7 @@
                 <w:rStyle w:val="Hyperlink"/>
                 <w:noProof/>
               </w:rPr>
-              <w:t>System TestEntrance / ExitCriteria</w:t>
+              <w:t>System Test Entrance / Exit Criteria</w:t>
             </w:r>
             <w:r>
               <w:rPr>
@@ -2261,7 +2261,7 @@
                 <w:noProof/>
                 <w:webHidden/>
               </w:rPr>
-              <w:instrText xml:space="preserve"> PAGEREF _Toc403926239 \h </w:instrText>
+              <w:instrText xml:space="preserve"> PAGEREF _Toc403926987 \h </w:instrText>
             </w:r>
             <w:r>
               <w:rPr>
@@ -2299,7 +2299,7 @@
               <w:noProof/>
             </w:rPr>
           </w:pPr>
-          <w:hyperlink w:anchor="_Toc403926240" w:history="1">
+          <w:hyperlink w:anchor="_Toc403926988" w:history="1">
             <w:r>
               <w:rPr>
                 <w:rStyle w:val="Hyperlink"/>
@@ -2339,7 +2339,7 @@
                 <w:noProof/>
                 <w:webHidden/>
               </w:rPr>
-              <w:instrText xml:space="preserve"> PAGEREF _Toc403926240 \h </w:instrText>
+              <w:instrText xml:space="preserve"> PAGEREF _Toc403926988 \h </w:instrText>
             </w:r>
             <w:r>
               <w:rPr>
@@ -2377,7 +2377,7 @@
               <w:noProof/>
             </w:rPr>
           </w:pPr>
-          <w:hyperlink w:anchor="_Toc403926241" w:history="1">
+          <w:hyperlink w:anchor="_Toc403926989" w:history="1">
             <w:r>
               <w:rPr>
                 <w:rStyle w:val="Hyperlink"/>
@@ -2417,7 +2417,7 @@
                 <w:noProof/>
                 <w:webHidden/>
               </w:rPr>
-              <w:instrText xml:space="preserve"> PAGEREF _Toc403926241 \h </w:instrText>
+              <w:instrText xml:space="preserve"> PAGEREF _Toc403926989 \h </w:instrText>
             </w:r>
             <w:r>
               <w:rPr>
@@ -2455,7 +2455,7 @@
               <w:noProof/>
             </w:rPr>
           </w:pPr>
-          <w:hyperlink w:anchor="_Toc403926242" w:history="1">
+          <w:hyperlink w:anchor="_Toc403926990" w:history="1">
             <w:r>
               <w:rPr>
                 <w:rStyle w:val="Hyperlink"/>
@@ -2495,7 +2495,7 @@
                 <w:noProof/>
                 <w:webHidden/>
               </w:rPr>
-              <w:instrText xml:space="preserve"> PAGEREF _Toc403926242 \h </w:instrText>
+              <w:instrText xml:space="preserve"> PAGEREF _Toc403926990 \h </w:instrText>
             </w:r>
             <w:r>
               <w:rPr>
@@ -2533,7 +2533,7 @@
               <w:noProof/>
             </w:rPr>
           </w:pPr>
-          <w:hyperlink w:anchor="_Toc403926243" w:history="1">
+          <w:hyperlink w:anchor="_Toc403926991" w:history="1">
             <w:r>
               <w:rPr>
                 <w:rStyle w:val="Hyperlink"/>
@@ -2573,7 +2573,7 @@
                 <w:noProof/>
                 <w:webHidden/>
               </w:rPr>
-              <w:instrText xml:space="preserve"> PAGEREF _Toc403926243 \h </w:instrText>
+              <w:instrText xml:space="preserve"> PAGEREF _Toc403926991 \h </w:instrText>
             </w:r>
             <w:r>
               <w:rPr>
@@ -2611,7 +2611,7 @@
               <w:noProof/>
             </w:rPr>
           </w:pPr>
-          <w:hyperlink w:anchor="_Toc403926244" w:history="1">
+          <w:hyperlink w:anchor="_Toc403926992" w:history="1">
             <w:r>
               <w:rPr>
                 <w:rStyle w:val="Hyperlink"/>
@@ -2651,7 +2651,7 @@
                 <w:noProof/>
                 <w:webHidden/>
               </w:rPr>
-              <w:instrText xml:space="preserve"> PAGEREF _Toc403926244 \h </w:instrText>
+              <w:instrText xml:space="preserve"> PAGEREF _Toc403926992 \h </w:instrText>
             </w:r>
             <w:r>
               <w:rPr>
@@ -2689,7 +2689,7 @@
               <w:noProof/>
             </w:rPr>
           </w:pPr>
-          <w:hyperlink w:anchor="_Toc403926245" w:history="1">
+          <w:hyperlink w:anchor="_Toc403926993" w:history="1">
             <w:r>
               <w:rPr>
                 <w:rStyle w:val="Hyperlink"/>
@@ -2729,7 +2729,7 @@
                 <w:noProof/>
                 <w:webHidden/>
               </w:rPr>
-              <w:instrText xml:space="preserve"> PAGEREF _Toc403926245 \h </w:instrText>
+              <w:instrText xml:space="preserve"> PAGEREF _Toc403926993 \h </w:instrText>
             </w:r>
             <w:r>
               <w:rPr>
@@ -2767,7 +2767,7 @@
               <w:noProof/>
             </w:rPr>
           </w:pPr>
-          <w:hyperlink w:anchor="_Toc403926246" w:history="1">
+          <w:hyperlink w:anchor="_Toc403926994" w:history="1">
             <w:r>
               <w:rPr>
                 <w:rStyle w:val="Hyperlink"/>
@@ -2807,7 +2807,7 @@
                 <w:noProof/>
                 <w:webHidden/>
               </w:rPr>
-              <w:instrText xml:space="preserve"> PAGEREF _Toc403926246 \h </w:instrText>
+              <w:instrText xml:space="preserve"> PAGEREF _Toc403926994 \h </w:instrText>
             </w:r>
             <w:r>
               <w:rPr>
@@ -2845,7 +2845,7 @@
               <w:noProof/>
             </w:rPr>
           </w:pPr>
-          <w:hyperlink w:anchor="_Toc403926247" w:history="1">
+          <w:hyperlink w:anchor="_Toc403926995" w:history="1">
             <w:r>
               <w:rPr>
                 <w:rStyle w:val="Hyperlink"/>
@@ -2885,7 +2885,7 @@
                 <w:noProof/>
                 <w:webHidden/>
               </w:rPr>
-              <w:instrText xml:space="preserve"> PAGEREF _Toc403926247 \h </w:instrText>
+              <w:instrText xml:space="preserve"> PAGEREF _Toc403926995 \h </w:instrText>
             </w:r>
             <w:r>
               <w:rPr>
@@ -2923,7 +2923,7 @@
               <w:noProof/>
             </w:rPr>
           </w:pPr>
-          <w:hyperlink w:anchor="_Toc403926248" w:history="1">
+          <w:hyperlink w:anchor="_Toc403926996" w:history="1">
             <w:r>
               <w:rPr>
                 <w:rStyle w:val="Hyperlink"/>
@@ -2963,7 +2963,7 @@
                 <w:noProof/>
                 <w:webHidden/>
               </w:rPr>
-              <w:instrText xml:space="preserve"> PAGEREF _Toc403926248 \h </w:instrText>
+              <w:instrText xml:space="preserve"> PAGEREF _Toc403926996 \h </w:instrText>
             </w:r>
             <w:r>
               <w:rPr>
@@ -3001,7 +3001,7 @@
               <w:noProof/>
             </w:rPr>
           </w:pPr>
-          <w:hyperlink w:anchor="_Toc403926249" w:history="1">
+          <w:hyperlink w:anchor="_Toc403926997" w:history="1">
             <w:r>
               <w:rPr>
                 <w:rStyle w:val="Hyperlink"/>
@@ -3041,7 +3041,7 @@
                 <w:noProof/>
                 <w:webHidden/>
               </w:rPr>
-              <w:instrText xml:space="preserve"> PAGEREF _Toc403926249 \h </w:instrText>
+              <w:instrText xml:space="preserve"> PAGEREF _Toc403926997 \h </w:instrText>
             </w:r>
             <w:r>
               <w:rPr>
@@ -3079,7 +3079,7 @@
               <w:noProof/>
             </w:rPr>
           </w:pPr>
-          <w:hyperlink w:anchor="_Toc403926250" w:history="1">
+          <w:hyperlink w:anchor="_Toc403926998" w:history="1">
             <w:r>
               <w:rPr>
                 <w:rStyle w:val="Hyperlink"/>
@@ -3119,7 +3119,7 @@
                 <w:noProof/>
                 <w:webHidden/>
               </w:rPr>
-              <w:instrText xml:space="preserve"> PAGEREF _Toc403926250 \h </w:instrText>
+              <w:instrText xml:space="preserve"> PAGEREF _Toc403926998 \h </w:instrText>
             </w:r>
             <w:r>
               <w:rPr>
@@ -3157,7 +3157,7 @@
               <w:noProof/>
             </w:rPr>
           </w:pPr>
-          <w:hyperlink w:anchor="_Toc403926251" w:history="1">
+          <w:hyperlink w:anchor="_Toc403926999" w:history="1">
             <w:r>
               <w:rPr>
                 <w:rStyle w:val="Hyperlink"/>
@@ -3197,7 +3197,7 @@
                 <w:noProof/>
                 <w:webHidden/>
               </w:rPr>
-              <w:instrText xml:space="preserve"> PAGEREF _Toc403926251 \h </w:instrText>
+              <w:instrText xml:space="preserve"> PAGEREF _Toc403926999 \h </w:instrText>
             </w:r>
             <w:r>
               <w:rPr>
@@ -3235,7 +3235,7 @@
               <w:noProof/>
             </w:rPr>
           </w:pPr>
-          <w:hyperlink w:anchor="_Toc403926252" w:history="1">
+          <w:hyperlink w:anchor="_Toc403927000" w:history="1">
             <w:r>
               <w:rPr>
                 <w:rStyle w:val="Hyperlink"/>
@@ -3275,7 +3275,7 @@
                 <w:noProof/>
                 <w:webHidden/>
               </w:rPr>
-              <w:instrText xml:space="preserve"> PAGEREF _Toc403926252 \h </w:instrText>
+              <w:instrText xml:space="preserve"> PAGEREF _Toc403927000 \h </w:instrText>
             </w:r>
             <w:r>
               <w:rPr>
@@ -3313,7 +3313,7 @@
               <w:noProof/>
             </w:rPr>
           </w:pPr>
-          <w:hyperlink w:anchor="_Toc403926253" w:history="1">
+          <w:hyperlink w:anchor="_Toc403927001" w:history="1">
             <w:r>
               <w:rPr>
                 <w:rStyle w:val="Hyperlink"/>
@@ -3353,7 +3353,7 @@
                 <w:noProof/>
                 <w:webHidden/>
               </w:rPr>
-              <w:instrText xml:space="preserve"> PAGEREF _Toc403926253 \h </w:instrText>
+              <w:instrText xml:space="preserve"> PAGEREF _Toc403927001 \h </w:instrText>
             </w:r>
             <w:r>
               <w:rPr>
@@ -3391,7 +3391,7 @@
               <w:noProof/>
             </w:rPr>
           </w:pPr>
-          <w:hyperlink w:anchor="_Toc403926254" w:history="1">
+          <w:hyperlink w:anchor="_Toc403927002" w:history="1">
             <w:r>
               <w:rPr>
                 <w:rStyle w:val="Hyperlink"/>
@@ -3431,7 +3431,7 @@
                 <w:noProof/>
                 <w:webHidden/>
               </w:rPr>
-              <w:instrText xml:space="preserve"> PAGEREF _Toc403926254 \h </w:instrText>
+              <w:instrText xml:space="preserve"> PAGEREF _Toc403927002 \h </w:instrText>
             </w:r>
             <w:r>
               <w:rPr>
@@ -3469,7 +3469,7 @@
               <w:noProof/>
             </w:rPr>
           </w:pPr>
-          <w:hyperlink w:anchor="_Toc403926255" w:history="1">
+          <w:hyperlink w:anchor="_Toc403927003" w:history="1">
             <w:r>
               <w:rPr>
                 <w:rStyle w:val="Hyperlink"/>
@@ -3509,7 +3509,7 @@
                 <w:noProof/>
                 <w:webHidden/>
               </w:rPr>
-              <w:instrText xml:space="preserve"> PAGEREF _Toc403926255 \h </w:instrText>
+              <w:instrText xml:space="preserve"> PAGEREF _Toc403927003 \h </w:instrText>
             </w:r>
             <w:r>
               <w:rPr>
@@ -3547,7 +3547,7 @@
               <w:noProof/>
             </w:rPr>
           </w:pPr>
-          <w:hyperlink w:anchor="_Toc403926256" w:history="1">
+          <w:hyperlink w:anchor="_Toc403927004" w:history="1">
             <w:r>
               <w:rPr>
                 <w:rStyle w:val="Hyperlink"/>
@@ -3587,7 +3587,7 @@
                 <w:noProof/>
                 <w:webHidden/>
               </w:rPr>
-              <w:instrText xml:space="preserve"> PAGEREF _Toc403926256 \h </w:instrText>
+              <w:instrText xml:space="preserve"> PAGEREF _Toc403927004 \h </w:instrText>
             </w:r>
             <w:r>
               <w:rPr>
@@ -3625,7 +3625,7 @@
               <w:noProof/>
             </w:rPr>
           </w:pPr>
-          <w:hyperlink w:anchor="_Toc403926257" w:history="1">
+          <w:hyperlink w:anchor="_Toc403927005" w:history="1">
             <w:r>
               <w:rPr>
                 <w:rStyle w:val="Hyperlink"/>
@@ -3665,7 +3665,7 @@
                 <w:noProof/>
                 <w:webHidden/>
               </w:rPr>
-              <w:instrText xml:space="preserve"> PAGEREF _Toc403926257 \h </w:instrText>
+              <w:instrText xml:space="preserve"> PAGEREF _Toc403927005 \h </w:instrText>
             </w:r>
             <w:r>
               <w:rPr>
@@ -3703,7 +3703,7 @@
               <w:noProof/>
             </w:rPr>
           </w:pPr>
-          <w:hyperlink w:anchor="_Toc403926258" w:history="1">
+          <w:hyperlink w:anchor="_Toc403927006" w:history="1">
             <w:r>
               <w:rPr>
                 <w:rStyle w:val="Hyperlink"/>
@@ -3743,7 +3743,7 @@
                 <w:noProof/>
                 <w:webHidden/>
               </w:rPr>
-              <w:instrText xml:space="preserve"> PAGEREF _Toc403926258 \h </w:instrText>
+              <w:instrText xml:space="preserve"> PAGEREF _Toc403927006 \h </w:instrText>
             </w:r>
             <w:r>
               <w:rPr>
@@ -3814,7 +3814,7 @@
       <w:pPr>
         <w:pStyle w:val="Heading1"/>
       </w:pPr>
-      <w:bookmarkStart w:id="4" w:name="_Toc403926217"/>
+      <w:bookmarkStart w:id="4" w:name="_Toc403926965"/>
       <w:r>
         <w:lastRenderedPageBreak/>
         <w:t>VERSION HISTORY</w:t>
@@ -5736,7 +5736,7 @@
       <w:pPr>
         <w:pStyle w:val="Heading1"/>
       </w:pPr>
-      <w:bookmarkStart w:id="5" w:name="_Toc403926218"/>
+      <w:bookmarkStart w:id="5" w:name="_Toc403926966"/>
       <w:r>
         <w:lastRenderedPageBreak/>
         <w:t>INTRODUCTION</w:t>
@@ -5834,7 +5834,7 @@
         <w:pStyle w:val="Heading2"/>
       </w:pPr>
       <w:bookmarkStart w:id="6" w:name="h.d0qrpbiqemsr" w:colFirst="0" w:colLast="0"/>
-      <w:bookmarkStart w:id="7" w:name="_Toc403926219"/>
+      <w:bookmarkStart w:id="7" w:name="_Toc403926967"/>
       <w:bookmarkEnd w:id="6"/>
       <w:r>
         <w:t>Project Background</w:t>
@@ -5943,7 +5943,7 @@
         <w:pStyle w:val="Heading2"/>
       </w:pPr>
       <w:bookmarkStart w:id="8" w:name="h.4bl2w0p2953o" w:colFirst="0" w:colLast="0"/>
-      <w:bookmarkStart w:id="9" w:name="_Toc403926220"/>
+      <w:bookmarkStart w:id="9" w:name="_Toc403926968"/>
       <w:bookmarkEnd w:id="8"/>
       <w:r>
         <w:t>Objectives</w:t>
@@ -6012,7 +6012,7 @@
         <w:pStyle w:val="Heading2"/>
       </w:pPr>
       <w:bookmarkStart w:id="10" w:name="h.y3410zoztnxj" w:colFirst="0" w:colLast="0"/>
-      <w:bookmarkStart w:id="11" w:name="_Toc403926221"/>
+      <w:bookmarkStart w:id="11" w:name="_Toc403926969"/>
       <w:bookmarkEnd w:id="10"/>
       <w:r>
         <w:t>Testing Strategy</w:t>
@@ -6142,7 +6142,7 @@
         <w:pStyle w:val="Heading2"/>
       </w:pPr>
       <w:bookmarkStart w:id="12" w:name="h.ghgqm8abum8r" w:colFirst="0" w:colLast="0"/>
-      <w:bookmarkStart w:id="13" w:name="_Toc403926222"/>
+      <w:bookmarkStart w:id="13" w:name="_Toc403926970"/>
       <w:bookmarkEnd w:id="12"/>
       <w:r>
         <w:lastRenderedPageBreak/>
@@ -6340,7 +6340,7 @@
         <w:pStyle w:val="Heading2"/>
       </w:pPr>
       <w:bookmarkStart w:id="14" w:name="h.gy6mzljgn5g6" w:colFirst="0" w:colLast="0"/>
-      <w:bookmarkStart w:id="15" w:name="_Toc403926223"/>
+      <w:bookmarkStart w:id="15" w:name="_Toc403926971"/>
       <w:bookmarkEnd w:id="14"/>
       <w:r>
         <w:t>Reference Material</w:t>
@@ -6398,7 +6398,7 @@
         <w:pStyle w:val="Heading1"/>
       </w:pPr>
       <w:bookmarkStart w:id="16" w:name="h.pnz2pi6hp70h" w:colFirst="0" w:colLast="0"/>
-      <w:bookmarkStart w:id="17" w:name="_Toc403926224"/>
+      <w:bookmarkStart w:id="17" w:name="_Toc403926972"/>
       <w:bookmarkEnd w:id="16"/>
       <w:r>
         <w:t>FEATURES TO BE TESTED</w:t>
@@ -6441,7 +6441,7 @@
       <w:pPr>
         <w:pStyle w:val="Heading2"/>
       </w:pPr>
-      <w:bookmarkStart w:id="18" w:name="_Toc403926225"/>
+      <w:bookmarkStart w:id="18" w:name="_Toc403926973"/>
       <w:r>
         <w:t>Admin</w:t>
       </w:r>
@@ -6457,7 +6457,7 @@
       <w:pPr>
         <w:pStyle w:val="Heading3"/>
       </w:pPr>
-      <w:bookmarkStart w:id="19" w:name="_Toc403926226"/>
+      <w:bookmarkStart w:id="19" w:name="_Toc403926974"/>
       <w:r>
         <w:t>Evaluation</w:t>
       </w:r>
@@ -6825,7 +6825,7 @@
       <w:pPr>
         <w:pStyle w:val="Heading3"/>
       </w:pPr>
-      <w:bookmarkStart w:id="20" w:name="_Toc403926227"/>
+      <w:bookmarkStart w:id="20" w:name="_Toc403926975"/>
       <w:r>
         <w:t>Teamwork modules</w:t>
       </w:r>
@@ -7057,7 +7057,7 @@
       <w:pPr>
         <w:pStyle w:val="Heading2"/>
       </w:pPr>
-      <w:bookmarkStart w:id="21" w:name="_Toc403926228"/>
+      <w:bookmarkStart w:id="21" w:name="_Toc403926976"/>
       <w:r>
         <w:t>Front-end UI</w:t>
       </w:r>
@@ -7383,7 +7383,7 @@
         <w:pStyle w:val="Heading1"/>
       </w:pPr>
       <w:bookmarkStart w:id="22" w:name="h.vvzslpvlmz3m" w:colFirst="0" w:colLast="0"/>
-      <w:bookmarkStart w:id="23" w:name="_Toc403926229"/>
+      <w:bookmarkStart w:id="23" w:name="_Toc403926977"/>
       <w:bookmarkEnd w:id="22"/>
       <w:r>
         <w:lastRenderedPageBreak/>
@@ -7899,7 +7899,7 @@
         <w:pStyle w:val="Heading1"/>
       </w:pPr>
       <w:bookmarkStart w:id="24" w:name="h.99nxl6gvkt70" w:colFirst="0" w:colLast="0"/>
-      <w:bookmarkStart w:id="25" w:name="_Toc403926230"/>
+      <w:bookmarkStart w:id="25" w:name="_Toc403926978"/>
       <w:bookmarkEnd w:id="24"/>
       <w:r>
         <w:t xml:space="preserve">TESTING </w:t>
@@ -7956,7 +7956,7 @@
       <w:pPr>
         <w:pStyle w:val="Heading2"/>
       </w:pPr>
-      <w:bookmarkStart w:id="27" w:name="_Toc403926231"/>
+      <w:bookmarkStart w:id="27" w:name="_Toc403926979"/>
       <w:r>
         <w:t>Integration</w:t>
       </w:r>
@@ -8037,7 +8037,7 @@
         <w:pStyle w:val="Heading2"/>
       </w:pPr>
       <w:bookmarkStart w:id="32" w:name="h.kxc0ose8u7s8" w:colFirst="0" w:colLast="0"/>
-      <w:bookmarkStart w:id="33" w:name="_Toc403926232"/>
+      <w:bookmarkStart w:id="33" w:name="_Toc403926980"/>
       <w:bookmarkEnd w:id="32"/>
       <w:r>
         <w:lastRenderedPageBreak/>
@@ -8087,7 +8087,7 @@
       <w:pPr>
         <w:pStyle w:val="Heading3"/>
       </w:pPr>
-      <w:bookmarkStart w:id="34" w:name="_Toc403926233"/>
+      <w:bookmarkStart w:id="34" w:name="_Toc403926981"/>
       <w:r>
         <w:t>Functional Testin</w:t>
       </w:r>
@@ -8313,7 +8313,7 @@
       <w:pPr>
         <w:pStyle w:val="Heading3"/>
       </w:pPr>
-      <w:bookmarkStart w:id="35" w:name="_Toc403926234"/>
+      <w:bookmarkStart w:id="35" w:name="_Toc403926982"/>
       <w:r>
         <w:t>Non-functional Testing</w:t>
       </w:r>
@@ -8506,7 +8506,7 @@
       <w:pPr>
         <w:pStyle w:val="Heading3"/>
       </w:pPr>
-      <w:bookmarkStart w:id="36" w:name="_Toc403926235"/>
+      <w:bookmarkStart w:id="36" w:name="_Toc403926983"/>
       <w:r>
         <w:t>Regression Testing</w:t>
       </w:r>
@@ -8541,7 +8541,7 @@
       </w:pPr>
       <w:bookmarkStart w:id="37" w:name="h.kwjkfg87i5as" w:colFirst="0" w:colLast="0"/>
       <w:bookmarkStart w:id="38" w:name="h.sluvbfeiq9q4" w:colFirst="0" w:colLast="0"/>
-      <w:bookmarkStart w:id="39" w:name="_Toc403926236"/>
+      <w:bookmarkStart w:id="39" w:name="_Toc403926984"/>
       <w:bookmarkEnd w:id="37"/>
       <w:bookmarkEnd w:id="38"/>
       <w:r>
@@ -8609,7 +8609,7 @@
       <w:pPr>
         <w:pStyle w:val="Heading1"/>
       </w:pPr>
-      <w:bookmarkStart w:id="40" w:name="_Toc403926237"/>
+      <w:bookmarkStart w:id="40" w:name="_Toc403926985"/>
       <w:r>
         <w:t>MEASURES AND METRICS</w:t>
       </w:r>
@@ -12133,7 +12133,7 @@
       <w:pPr>
         <w:pStyle w:val="Heading1"/>
       </w:pPr>
-      <w:bookmarkStart w:id="43" w:name="_Toc403926238"/>
+      <w:bookmarkStart w:id="43" w:name="_Toc403926986"/>
       <w:r>
         <w:lastRenderedPageBreak/>
         <w:t>TESTING CRITERIAS</w:t>
@@ -12144,7 +12144,7 @@
       <w:pPr>
         <w:pStyle w:val="Heading2"/>
       </w:pPr>
-      <w:bookmarkStart w:id="44" w:name="_Toc403926239"/>
+      <w:bookmarkStart w:id="44" w:name="_Toc403926987"/>
       <w:r>
         <w:t>S</w:t>
       </w:r>
@@ -12177,7 +12177,7 @@
       <w:pPr>
         <w:pStyle w:val="Heading3"/>
       </w:pPr>
-      <w:bookmarkStart w:id="46" w:name="_Toc403926240"/>
+      <w:bookmarkStart w:id="46" w:name="_Toc403926988"/>
       <w:r>
         <w:t>Entrance criteria</w:t>
       </w:r>
@@ -12293,7 +12293,7 @@
       <w:pPr>
         <w:pStyle w:val="Heading3"/>
       </w:pPr>
-      <w:bookmarkStart w:id="47" w:name="_Toc403926241"/>
+      <w:bookmarkStart w:id="47" w:name="_Toc403926989"/>
       <w:r>
         <w:t>Exit criteria</w:t>
       </w:r>
@@ -12407,7 +12407,7 @@
       <w:pPr>
         <w:pStyle w:val="Heading2"/>
       </w:pPr>
-      <w:bookmarkStart w:id="48" w:name="_Toc403926242"/>
+      <w:bookmarkStart w:id="48" w:name="_Toc403926990"/>
       <w:r>
         <w:t>P</w:t>
       </w:r>
@@ -12459,7 +12459,7 @@
       <w:pPr>
         <w:pStyle w:val="Heading2"/>
       </w:pPr>
-      <w:bookmarkStart w:id="51" w:name="_Toc403926243"/>
+      <w:bookmarkStart w:id="51" w:name="_Toc403926991"/>
       <w:r>
         <w:lastRenderedPageBreak/>
         <w:t xml:space="preserve">Suspension </w:t>
@@ -12480,7 +12480,7 @@
         <w:pStyle w:val="Heading3"/>
       </w:pPr>
       <w:bookmarkStart w:id="52" w:name="h.9c3w3b587nah" w:colFirst="0" w:colLast="0"/>
-      <w:bookmarkStart w:id="53" w:name="_Toc403926244"/>
+      <w:bookmarkStart w:id="53" w:name="_Toc403926992"/>
       <w:bookmarkEnd w:id="52"/>
       <w:r>
         <w:t>Suspension</w:t>
@@ -12517,7 +12517,7 @@
       <w:pPr>
         <w:pStyle w:val="Heading3"/>
       </w:pPr>
-      <w:bookmarkStart w:id="54" w:name="_Toc403926245"/>
+      <w:bookmarkStart w:id="54" w:name="_Toc403926993"/>
       <w:r>
         <w:t>Resumption Criteria</w:t>
       </w:r>
@@ -12560,7 +12560,7 @@
         <w:pStyle w:val="Heading2"/>
       </w:pPr>
       <w:bookmarkStart w:id="55" w:name="h.q1bn5dowxtpk" w:colFirst="0" w:colLast="0"/>
-      <w:bookmarkStart w:id="56" w:name="_Toc403926246"/>
+      <w:bookmarkStart w:id="56" w:name="_Toc403926994"/>
       <w:bookmarkEnd w:id="55"/>
       <w:r>
         <w:t>Approval Criteria</w:t>
@@ -12594,7 +12594,7 @@
       <w:pPr>
         <w:pStyle w:val="Heading1"/>
       </w:pPr>
-      <w:bookmarkStart w:id="57" w:name="_Toc403926247"/>
+      <w:bookmarkStart w:id="57" w:name="_Toc403926995"/>
       <w:r>
         <w:t>TESTING PROCESS</w:t>
       </w:r>
@@ -12606,7 +12606,7 @@
       <w:pPr>
         <w:pStyle w:val="Heading2"/>
       </w:pPr>
-      <w:bookmarkStart w:id="59" w:name="_Toc403926248"/>
+      <w:bookmarkStart w:id="59" w:name="_Toc403926996"/>
       <w:r>
         <w:t>Test Deliverables</w:t>
       </w:r>
@@ -12640,7 +12640,7 @@
         <w:pStyle w:val="Heading2"/>
       </w:pPr>
       <w:bookmarkStart w:id="60" w:name="h.so5tg2icj9n9" w:colFirst="0" w:colLast="0"/>
-      <w:bookmarkStart w:id="61" w:name="_Toc403926249"/>
+      <w:bookmarkStart w:id="61" w:name="_Toc403926997"/>
       <w:bookmarkEnd w:id="60"/>
       <w:r>
         <w:t>Testing Tasks</w:t>
@@ -12809,7 +12809,7 @@
         <w:pStyle w:val="Heading2"/>
       </w:pPr>
       <w:bookmarkStart w:id="62" w:name="h.3mvs6eo2guvm" w:colFirst="0" w:colLast="0"/>
-      <w:bookmarkStart w:id="63" w:name="_Toc403926250"/>
+      <w:bookmarkStart w:id="63" w:name="_Toc403926998"/>
       <w:bookmarkEnd w:id="62"/>
       <w:r>
         <w:t>Responsibilities</w:t>
@@ -12939,7 +12939,7 @@
         <w:pStyle w:val="Heading2"/>
       </w:pPr>
       <w:bookmarkStart w:id="64" w:name="h.9in70wct5ygf" w:colFirst="0" w:colLast="0"/>
-      <w:bookmarkStart w:id="65" w:name="_Toc403926251"/>
+      <w:bookmarkStart w:id="65" w:name="_Toc403926999"/>
       <w:bookmarkEnd w:id="64"/>
       <w:r>
         <w:t>Schedule</w:t>
@@ -14067,7 +14067,7 @@
       <w:pPr>
         <w:pStyle w:val="Heading1"/>
       </w:pPr>
-      <w:bookmarkStart w:id="67" w:name="_Toc403926252"/>
+      <w:bookmarkStart w:id="67" w:name="_Toc403927000"/>
       <w:r>
         <w:t>ENVIRONMENTAL REQUIREMENTS</w:t>
       </w:r>
@@ -14081,7 +14081,7 @@
       <w:pPr>
         <w:pStyle w:val="Heading2"/>
       </w:pPr>
-      <w:bookmarkStart w:id="70" w:name="_Toc403926253"/>
+      <w:bookmarkStart w:id="70" w:name="_Toc403927001"/>
       <w:r>
         <w:t>Hardware</w:t>
       </w:r>
@@ -14188,7 +14188,7 @@
         <w:pStyle w:val="Heading2"/>
       </w:pPr>
       <w:bookmarkStart w:id="71" w:name="h.a0uhzr3s55sq" w:colFirst="0" w:colLast="0"/>
-      <w:bookmarkStart w:id="72" w:name="_Toc403926254"/>
+      <w:bookmarkStart w:id="72" w:name="_Toc403927002"/>
       <w:bookmarkEnd w:id="71"/>
       <w:r>
         <w:t>Software</w:t>
@@ -14278,7 +14278,7 @@
         <w:pStyle w:val="Heading2"/>
       </w:pPr>
       <w:bookmarkStart w:id="73" w:name="h.fea2hja26vvm" w:colFirst="0" w:colLast="0"/>
-      <w:bookmarkStart w:id="74" w:name="_Toc403926255"/>
+      <w:bookmarkStart w:id="74" w:name="_Toc403927003"/>
       <w:bookmarkEnd w:id="73"/>
       <w:r>
         <w:t>Access</w:t>
@@ -14326,7 +14326,7 @@
         <w:pStyle w:val="Heading2"/>
       </w:pPr>
       <w:bookmarkStart w:id="75" w:name="h.5zwpuyn7e457" w:colFirst="0" w:colLast="0"/>
-      <w:bookmarkStart w:id="76" w:name="_Toc403926256"/>
+      <w:bookmarkStart w:id="76" w:name="_Toc403927004"/>
       <w:bookmarkEnd w:id="75"/>
       <w:r>
         <w:t>Tools</w:t>
@@ -14606,7 +14606,7 @@
         <w:pStyle w:val="Heading1"/>
       </w:pPr>
       <w:bookmarkStart w:id="77" w:name="h.2e00dmng88a8" w:colFirst="0" w:colLast="0"/>
-      <w:bookmarkStart w:id="78" w:name="_Toc403926257"/>
+      <w:bookmarkStart w:id="78" w:name="_Toc403927005"/>
       <w:bookmarkEnd w:id="77"/>
       <w:r>
         <w:t>RISKS AND MITIGATION</w:t>
@@ -14990,7 +14990,7 @@
       <w:pPr>
         <w:pStyle w:val="Heading1"/>
       </w:pPr>
-      <w:bookmarkStart w:id="79" w:name="_Toc403926258"/>
+      <w:bookmarkStart w:id="79" w:name="_Toc403927006"/>
       <w:r>
         <w:t>PLAN APPROVALS</w:t>
       </w:r>
@@ -16102,7 +16102,7 @@
               <w:sz w:val="18"/>
               <w:szCs w:val="18"/>
             </w:rPr>
-            <w:t>18</w:t>
+            <w:t>7</w:t>
           </w:r>
           <w:r>
             <w:rPr>
@@ -18985,7 +18985,7 @@
   <a:extraClrSchemeLst/>
   <a:extLst>
     <a:ext uri="{05A4C25C-085E-4340-85A3-A5531E510DB2}">
-      <thm15:themeFamily xmlns="" xmlns:thm15="http://schemas.microsoft.com/office/thememl/2012/main" name="Office Theme" id="{62F939B6-93AF-4DB8-9C6B-D6C7DFDC589F}" vid="{4A3C46E8-61CC-4603-A589-7422A47A8E4A}"/>
+      <thm15:themeFamily xmlns:thm15="http://schemas.microsoft.com/office/thememl/2012/main" xmlns="" name="Office Theme" id="{62F939B6-93AF-4DB8-9C6B-D6C7DFDC589F}" vid="{4A3C46E8-61CC-4603-A589-7422A47A8E4A}"/>
     </a:ext>
   </a:extLst>
 </a:theme>

</xml_diff>